<commit_message>
Preguntas hechas en el docx
</commit_message>
<xml_diff>
--- a/Docs/Observaciones-lab4.docx
+++ b/Docs/Observaciones-lab4.docx
@@ -37,25 +37,25 @@
           <w:p>
             <w:pPr>
               <w:pStyle w:val="Normal"/>
-              <w:widowControl/>
-              <w:spacing w:lineRule="auto" w:line="240" w:before="0" w:after="0"/>
-              <w:jc w:val="left"/>
-              <w:rPr>
-                <w:rFonts w:ascii="Arial" w:hAnsi="Arial" w:cs="Arial"/>
-                <w:sz w:val="20"/>
-                <w:szCs w:val="20"/>
-                <w:lang w:val="es-CO"/>
-              </w:rPr>
-            </w:pPr>
-            <w:r>
-              <w:rPr>
-                <w:rFonts w:eastAsia="游明朝" w:cs="Arial" w:ascii="Arial" w:hAnsi="Arial"/>
+              <w:widowControl w:val="false"/>
+              <w:suppressAutoHyphens w:val="true"/>
+              <w:spacing w:lineRule="auto" w:line="240" w:before="0" w:after="0"/>
+              <w:jc w:val="left"/>
+              <w:rPr>
+                <w:rFonts w:ascii="Arial" w:hAnsi="Arial" w:cs="Arial"/>
+                <w:sz w:val="20"/>
+                <w:szCs w:val="20"/>
+                <w:lang w:val="es-CO"/>
+              </w:rPr>
+            </w:pPr>
+            <w:r>
+              <w:rPr>
+                <w:rFonts w:cs="Arial" w:ascii="Arial" w:hAnsi="Arial"/>
                 <w:b/>
                 <w:bCs/>
-                <w:kern w:val="0"/>
-                <w:sz w:val="22"/>
-                <w:szCs w:val="22"/>
-                <w:lang w:val="en-US" w:eastAsia="ja-JP" w:bidi="ar-SA"/>
+                <w:sz w:val="20"/>
+                <w:szCs w:val="20"/>
+                <w:lang w:val="es-CO"/>
               </w:rPr>
             </w:r>
           </w:p>
@@ -70,7 +70,8 @@
           <w:p>
             <w:pPr>
               <w:pStyle w:val="Normal"/>
-              <w:widowControl/>
+              <w:widowControl w:val="false"/>
+              <w:suppressAutoHyphens w:val="true"/>
               <w:spacing w:lineRule="auto" w:line="240" w:before="0" w:after="0"/>
               <w:jc w:val="left"/>
               <w:cnfStyle w:val="100000000000" w:firstRow="1" w:lastRow="0" w:firstColumn="0" w:lastColumn="0" w:oddVBand="0" w:evenVBand="0" w:oddHBand="0" w:evenHBand="0" w:firstRowFirstColumn="0" w:firstRowLastColumn="0" w:lastRowFirstColumn="0" w:lastRowLastColumn="0"/>
@@ -105,7 +106,8 @@
           <w:p>
             <w:pPr>
               <w:pStyle w:val="Normal"/>
-              <w:widowControl/>
+              <w:widowControl w:val="false"/>
+              <w:suppressAutoHyphens w:val="true"/>
               <w:spacing w:lineRule="auto" w:line="240" w:before="0" w:after="0"/>
               <w:jc w:val="left"/>
               <w:cnfStyle w:val="100000000000" w:firstRow="1" w:lastRow="0" w:firstColumn="0" w:lastColumn="0" w:oddVBand="0" w:evenVBand="0" w:oddHBand="0" w:evenHBand="0" w:firstRowFirstColumn="0" w:firstRowLastColumn="0" w:lastRowFirstColumn="0" w:lastRowLastColumn="0"/>
@@ -142,7 +144,8 @@
           <w:p>
             <w:pPr>
               <w:pStyle w:val="Normal"/>
-              <w:widowControl/>
+              <w:widowControl w:val="false"/>
+              <w:suppressAutoHyphens w:val="true"/>
               <w:spacing w:lineRule="auto" w:line="240" w:before="0" w:after="0"/>
               <w:jc w:val="left"/>
               <w:rPr>
@@ -174,7 +177,8 @@
           <w:p>
             <w:pPr>
               <w:pStyle w:val="Normal"/>
-              <w:widowControl/>
+              <w:widowControl w:val="false"/>
+              <w:suppressAutoHyphens w:val="true"/>
               <w:spacing w:lineRule="auto" w:line="240" w:before="0" w:after="0"/>
               <w:jc w:val="left"/>
               <w:cnfStyle w:val="000000000000" w:firstRow="0" w:lastRow="0" w:firstColumn="0" w:lastColumn="0" w:oddVBand="0" w:evenVBand="0" w:oddHBand="0" w:evenHBand="0" w:firstRowFirstColumn="0" w:firstRowLastColumn="0" w:lastRowFirstColumn="0" w:lastRowLastColumn="0"/>
@@ -204,7 +208,8 @@
           <w:p>
             <w:pPr>
               <w:pStyle w:val="Normal"/>
-              <w:widowControl/>
+              <w:widowControl w:val="false"/>
+              <w:suppressAutoHyphens w:val="true"/>
               <w:spacing w:lineRule="auto" w:line="240" w:before="0" w:after="0"/>
               <w:jc w:val="left"/>
               <w:textAlignment w:val="baseline"/>
@@ -240,7 +245,8 @@
           <w:p>
             <w:pPr>
               <w:pStyle w:val="Normal"/>
-              <w:widowControl/>
+              <w:widowControl w:val="false"/>
+              <w:suppressAutoHyphens w:val="true"/>
               <w:spacing w:lineRule="auto" w:line="240" w:before="0" w:after="0"/>
               <w:jc w:val="left"/>
               <w:rPr>
@@ -272,7 +278,8 @@
           <w:p>
             <w:pPr>
               <w:pStyle w:val="Normal"/>
-              <w:widowControl/>
+              <w:widowControl w:val="false"/>
+              <w:suppressAutoHyphens w:val="true"/>
               <w:spacing w:lineRule="auto" w:line="240" w:before="0" w:after="0"/>
               <w:jc w:val="left"/>
               <w:cnfStyle w:val="000000000000" w:firstRow="0" w:lastRow="0" w:firstColumn="0" w:lastColumn="0" w:oddVBand="0" w:evenVBand="0" w:oddHBand="0" w:evenHBand="0" w:firstRowFirstColumn="0" w:firstRowLastColumn="0" w:lastRowFirstColumn="0" w:lastRowLastColumn="0"/>
@@ -303,7 +310,8 @@
           <w:p>
             <w:pPr>
               <w:pStyle w:val="Normal"/>
-              <w:widowControl/>
+              <w:widowControl w:val="false"/>
+              <w:suppressAutoHyphens w:val="true"/>
               <w:spacing w:lineRule="auto" w:line="240" w:before="0" w:after="0"/>
               <w:jc w:val="left"/>
               <w:cnfStyle w:val="000000000000" w:firstRow="0" w:lastRow="0" w:firstColumn="0" w:lastColumn="0" w:oddVBand="0" w:evenVBand="0" w:oddHBand="0" w:evenHBand="0" w:firstRowFirstColumn="0" w:firstRowLastColumn="0" w:lastRowFirstColumn="0" w:lastRowLastColumn="0"/>
@@ -338,7 +346,8 @@
           <w:p>
             <w:pPr>
               <w:pStyle w:val="Normal"/>
-              <w:widowControl/>
+              <w:widowControl w:val="false"/>
+              <w:suppressAutoHyphens w:val="true"/>
               <w:spacing w:lineRule="auto" w:line="240" w:before="0" w:after="0"/>
               <w:jc w:val="left"/>
               <w:rPr>
@@ -370,7 +379,8 @@
           <w:p>
             <w:pPr>
               <w:pStyle w:val="Normal"/>
-              <w:widowControl/>
+              <w:widowControl w:val="false"/>
+              <w:suppressAutoHyphens w:val="true"/>
               <w:spacing w:lineRule="auto" w:line="240" w:before="0" w:after="0"/>
               <w:jc w:val="left"/>
               <w:cnfStyle w:val="000000000000" w:firstRow="0" w:lastRow="0" w:firstColumn="0" w:lastColumn="0" w:oddVBand="0" w:evenVBand="0" w:oddHBand="0" w:evenHBand="0" w:firstRowFirstColumn="0" w:firstRowLastColumn="0" w:lastRowFirstColumn="0" w:lastRowLastColumn="0"/>
@@ -401,7 +411,8 @@
           <w:p>
             <w:pPr>
               <w:pStyle w:val="Normal"/>
-              <w:widowControl/>
+              <w:widowControl w:val="false"/>
+              <w:suppressAutoHyphens w:val="true"/>
               <w:spacing w:lineRule="auto" w:line="240" w:before="0" w:after="0"/>
               <w:jc w:val="left"/>
               <w:cnfStyle w:val="000000000000" w:firstRow="0" w:lastRow="0" w:firstColumn="0" w:lastColumn="0" w:oddVBand="0" w:evenVBand="0" w:oddHBand="0" w:evenHBand="0" w:firstRowFirstColumn="0" w:firstRowLastColumn="0" w:lastRowFirstColumn="0" w:lastRowLastColumn="0"/>
@@ -478,12 +489,12 @@
         <w:tblLook w:val="04a0" w:noHBand="0" w:noVBand="1" w:firstColumn="1" w:lastRow="0" w:lastColumn="0" w:firstRow="1"/>
       </w:tblPr>
       <w:tblGrid>
+        <w:gridCol w:w="1467"/>
+        <w:gridCol w:w="1496"/>
+        <w:gridCol w:w="1469"/>
+        <w:gridCol w:w="1470"/>
         <w:gridCol w:w="1468"/>
-        <w:gridCol w:w="1495"/>
-        <w:gridCol w:w="1469"/>
-        <w:gridCol w:w="1469"/>
-        <w:gridCol w:w="1468"/>
-        <w:gridCol w:w="1468"/>
+        <w:gridCol w:w="1467"/>
       </w:tblGrid>
       <w:tr>
         <w:trPr>
@@ -491,10 +502,9 @@
         </w:trPr>
         <w:tc>
           <w:tcPr>
-            <w:tcW w:w="1468" w:type="dxa"/>
+            <w:tcW w:w="1467" w:type="dxa"/>
             <w:cnfStyle w:val="001000000000" w:firstRow="0" w:lastRow="0" w:firstColumn="1" w:lastColumn="0" w:oddVBand="0" w:evenVBand="0" w:oddHBand="0" w:evenHBand="0" w:firstRowFirstColumn="0" w:firstRowLastColumn="0" w:lastRowFirstColumn="0" w:lastRowLastColumn="0"/>
             <w:tcBorders>
-              <w:top w:val="nil"/>
               <w:bottom w:val="single" w:sz="12" w:space="0" w:color="666666"/>
             </w:tcBorders>
             <w:shd w:color="auto" w:fill="FFFFFF" w:themeFill="background1" w:val="clear"/>
@@ -502,7 +512,8 @@
           <w:p>
             <w:pPr>
               <w:pStyle w:val="Default"/>
-              <w:widowControl/>
+              <w:widowControl w:val="false"/>
+              <w:suppressAutoHyphens w:val="true"/>
               <w:spacing w:before="0" w:after="0"/>
               <w:jc w:val="left"/>
               <w:rPr>
@@ -528,34 +539,33 @@
           <w:p>
             <w:pPr>
               <w:pStyle w:val="Normal"/>
-              <w:widowControl/>
-              <w:spacing w:lineRule="auto" w:line="240" w:before="0" w:after="0"/>
-              <w:jc w:val="left"/>
-              <w:rPr>
-                <w:rFonts w:ascii="Arial" w:hAnsi="Arial" w:cs="Arial"/>
-                <w:sz w:val="20"/>
-                <w:szCs w:val="20"/>
-                <w:lang w:val="es-CO"/>
-              </w:rPr>
-            </w:pPr>
-            <w:r>
-              <w:rPr>
-                <w:rFonts w:eastAsia="游明朝" w:cs="Arial" w:ascii="Arial" w:hAnsi="Arial"/>
+              <w:widowControl w:val="false"/>
+              <w:suppressAutoHyphens w:val="true"/>
+              <w:spacing w:lineRule="auto" w:line="240" w:before="0" w:after="0"/>
+              <w:jc w:val="left"/>
+              <w:rPr>
+                <w:rFonts w:ascii="Arial" w:hAnsi="Arial" w:cs="Arial"/>
+                <w:sz w:val="20"/>
+                <w:szCs w:val="20"/>
+                <w:lang w:val="es-CO"/>
+              </w:rPr>
+            </w:pPr>
+            <w:r>
+              <w:rPr>
+                <w:rFonts w:cs="Arial" w:ascii="Arial" w:hAnsi="Arial"/>
                 <w:b/>
                 <w:bCs/>
-                <w:kern w:val="0"/>
-                <w:sz w:val="22"/>
-                <w:szCs w:val="22"/>
-                <w:lang w:val="en-US" w:eastAsia="ja-JP" w:bidi="ar-SA"/>
-              </w:rPr>
-            </w:r>
-          </w:p>
-        </w:tc>
-        <w:tc>
-          <w:tcPr>
-            <w:tcW w:w="1495" w:type="dxa"/>
-            <w:tcBorders>
-              <w:top w:val="nil"/>
+                <w:sz w:val="20"/>
+                <w:szCs w:val="20"/>
+                <w:lang w:val="es-CO"/>
+              </w:rPr>
+            </w:r>
+          </w:p>
+        </w:tc>
+        <w:tc>
+          <w:tcPr>
+            <w:tcW w:w="1496" w:type="dxa"/>
+            <w:tcBorders>
               <w:bottom w:val="single" w:sz="12" w:space="0" w:color="666666"/>
             </w:tcBorders>
             <w:shd w:color="auto" w:fill="FFFFFF" w:themeFill="background1" w:val="clear"/>
@@ -563,7 +573,8 @@
           <w:p>
             <w:pPr>
               <w:pStyle w:val="Default"/>
-              <w:widowControl/>
+              <w:widowControl w:val="false"/>
+              <w:suppressAutoHyphens w:val="true"/>
               <w:spacing w:before="0" w:after="0"/>
               <w:jc w:val="left"/>
               <w:cnfStyle w:val="100000000000" w:firstRow="1" w:lastRow="0" w:firstColumn="0" w:lastColumn="0" w:oddVBand="0" w:evenVBand="0" w:oddHBand="0" w:evenHBand="0" w:firstRowFirstColumn="0" w:firstRowLastColumn="0" w:lastRowFirstColumn="0" w:lastRowLastColumn="0"/>
@@ -590,7 +601,8 @@
           <w:p>
             <w:pPr>
               <w:pStyle w:val="Normal"/>
-              <w:widowControl/>
+              <w:widowControl w:val="false"/>
+              <w:suppressAutoHyphens w:val="true"/>
               <w:spacing w:lineRule="auto" w:line="240" w:before="0" w:after="0"/>
               <w:jc w:val="left"/>
               <w:cnfStyle w:val="100000000000" w:firstRow="1" w:lastRow="0" w:firstColumn="0" w:lastColumn="0" w:oddVBand="0" w:evenVBand="0" w:oddHBand="0" w:evenHBand="0" w:firstRowFirstColumn="0" w:firstRowLastColumn="0" w:lastRowFirstColumn="0" w:lastRowLastColumn="0"/>
@@ -603,13 +615,12 @@
             </w:pPr>
             <w:r>
               <w:rPr>
-                <w:rFonts w:eastAsia="游明朝" w:cs="Arial" w:ascii="Arial" w:hAnsi="Arial"/>
+                <w:rFonts w:cs="Arial" w:ascii="Arial" w:hAnsi="Arial"/>
                 <w:b/>
                 <w:bCs/>
-                <w:kern w:val="0"/>
-                <w:sz w:val="22"/>
-                <w:szCs w:val="22"/>
-                <w:lang w:val="en-US" w:eastAsia="ja-JP" w:bidi="ar-SA"/>
+                <w:sz w:val="20"/>
+                <w:szCs w:val="20"/>
+                <w:lang w:val="es-CO"/>
               </w:rPr>
             </w:r>
           </w:p>
@@ -618,7 +629,6 @@
           <w:tcPr>
             <w:tcW w:w="1469" w:type="dxa"/>
             <w:tcBorders>
-              <w:top w:val="nil"/>
               <w:bottom w:val="single" w:sz="12" w:space="0" w:color="666666"/>
             </w:tcBorders>
             <w:shd w:color="auto" w:fill="FFFFFF" w:themeFill="background1" w:val="clear"/>
@@ -626,7 +636,8 @@
           <w:p>
             <w:pPr>
               <w:pStyle w:val="Default"/>
-              <w:widowControl/>
+              <w:widowControl w:val="false"/>
+              <w:suppressAutoHyphens w:val="true"/>
               <w:spacing w:before="0" w:after="0"/>
               <w:jc w:val="left"/>
               <w:cnfStyle w:val="100000000000" w:firstRow="1" w:lastRow="0" w:firstColumn="0" w:lastColumn="0" w:oddVBand="0" w:evenVBand="0" w:oddHBand="0" w:evenHBand="0" w:firstRowFirstColumn="0" w:firstRowLastColumn="0" w:lastRowFirstColumn="0" w:lastRowLastColumn="0"/>
@@ -653,7 +664,8 @@
           <w:p>
             <w:pPr>
               <w:pStyle w:val="Normal"/>
-              <w:widowControl/>
+              <w:widowControl w:val="false"/>
+              <w:suppressAutoHyphens w:val="true"/>
               <w:spacing w:lineRule="auto" w:line="240" w:before="0" w:after="0"/>
               <w:jc w:val="left"/>
               <w:cnfStyle w:val="100000000000" w:firstRow="1" w:lastRow="0" w:firstColumn="0" w:lastColumn="0" w:oddVBand="0" w:evenVBand="0" w:oddHBand="0" w:evenHBand="0" w:firstRowFirstColumn="0" w:firstRowLastColumn="0" w:lastRowFirstColumn="0" w:lastRowLastColumn="0"/>
@@ -666,22 +678,20 @@
             </w:pPr>
             <w:r>
               <w:rPr>
-                <w:rFonts w:eastAsia="游明朝" w:cs="Arial" w:ascii="Arial" w:hAnsi="Arial"/>
+                <w:rFonts w:cs="Arial" w:ascii="Arial" w:hAnsi="Arial"/>
                 <w:b/>
                 <w:bCs/>
-                <w:kern w:val="0"/>
-                <w:sz w:val="22"/>
-                <w:szCs w:val="22"/>
-                <w:lang w:val="en-US" w:eastAsia="ja-JP" w:bidi="ar-SA"/>
-              </w:rPr>
-            </w:r>
-          </w:p>
-        </w:tc>
-        <w:tc>
-          <w:tcPr>
-            <w:tcW w:w="1469" w:type="dxa"/>
-            <w:tcBorders>
-              <w:top w:val="nil"/>
+                <w:sz w:val="20"/>
+                <w:szCs w:val="20"/>
+                <w:lang w:val="es-CO"/>
+              </w:rPr>
+            </w:r>
+          </w:p>
+        </w:tc>
+        <w:tc>
+          <w:tcPr>
+            <w:tcW w:w="1470" w:type="dxa"/>
+            <w:tcBorders>
               <w:bottom w:val="single" w:sz="12" w:space="0" w:color="666666"/>
             </w:tcBorders>
             <w:shd w:color="auto" w:fill="FFFFFF" w:themeFill="background1" w:val="clear"/>
@@ -689,7 +699,8 @@
           <w:p>
             <w:pPr>
               <w:pStyle w:val="Default"/>
-              <w:widowControl/>
+              <w:widowControl w:val="false"/>
+              <w:suppressAutoHyphens w:val="true"/>
               <w:spacing w:before="0" w:after="0"/>
               <w:jc w:val="left"/>
               <w:cnfStyle w:val="100000000000" w:firstRow="1" w:lastRow="0" w:firstColumn="0" w:lastColumn="0" w:oddVBand="0" w:evenVBand="0" w:oddHBand="0" w:evenHBand="0" w:firstRowFirstColumn="0" w:firstRowLastColumn="0" w:lastRowFirstColumn="0" w:lastRowLastColumn="0"/>
@@ -716,7 +727,8 @@
           <w:p>
             <w:pPr>
               <w:pStyle w:val="Normal"/>
-              <w:widowControl/>
+              <w:widowControl w:val="false"/>
+              <w:suppressAutoHyphens w:val="true"/>
               <w:spacing w:lineRule="auto" w:line="240" w:before="0" w:after="0"/>
               <w:jc w:val="left"/>
               <w:cnfStyle w:val="100000000000" w:firstRow="1" w:lastRow="0" w:firstColumn="0" w:lastColumn="0" w:oddVBand="0" w:evenVBand="0" w:oddHBand="0" w:evenHBand="0" w:firstRowFirstColumn="0" w:firstRowLastColumn="0" w:lastRowFirstColumn="0" w:lastRowLastColumn="0"/>
@@ -729,13 +741,12 @@
             </w:pPr>
             <w:r>
               <w:rPr>
-                <w:rFonts w:eastAsia="游明朝" w:cs="Arial" w:ascii="Arial" w:hAnsi="Arial"/>
+                <w:rFonts w:cs="Arial" w:ascii="Arial" w:hAnsi="Arial"/>
                 <w:b/>
                 <w:bCs/>
-                <w:kern w:val="0"/>
-                <w:sz w:val="22"/>
-                <w:szCs w:val="22"/>
-                <w:lang w:val="en-US" w:eastAsia="ja-JP" w:bidi="ar-SA"/>
+                <w:sz w:val="20"/>
+                <w:szCs w:val="20"/>
+                <w:lang w:val="es-CO"/>
               </w:rPr>
             </w:r>
           </w:p>
@@ -744,7 +755,6 @@
           <w:tcPr>
             <w:tcW w:w="1468" w:type="dxa"/>
             <w:tcBorders>
-              <w:top w:val="nil"/>
               <w:bottom w:val="single" w:sz="12" w:space="0" w:color="666666"/>
             </w:tcBorders>
             <w:shd w:color="auto" w:fill="FFFFFF" w:themeFill="background1" w:val="clear"/>
@@ -752,7 +762,8 @@
           <w:p>
             <w:pPr>
               <w:pStyle w:val="Default"/>
-              <w:widowControl/>
+              <w:widowControl w:val="false"/>
+              <w:suppressAutoHyphens w:val="true"/>
               <w:spacing w:before="0" w:after="0"/>
               <w:jc w:val="left"/>
               <w:cnfStyle w:val="100000000000" w:firstRow="1" w:lastRow="0" w:firstColumn="0" w:lastColumn="0" w:oddVBand="0" w:evenVBand="0" w:oddHBand="0" w:evenHBand="0" w:firstRowFirstColumn="0" w:firstRowLastColumn="0" w:lastRowFirstColumn="0" w:lastRowLastColumn="0"/>
@@ -779,7 +790,8 @@
           <w:p>
             <w:pPr>
               <w:pStyle w:val="Normal"/>
-              <w:widowControl/>
+              <w:widowControl w:val="false"/>
+              <w:suppressAutoHyphens w:val="true"/>
               <w:spacing w:lineRule="auto" w:line="240" w:before="0" w:after="0"/>
               <w:jc w:val="left"/>
               <w:cnfStyle w:val="100000000000" w:firstRow="1" w:lastRow="0" w:firstColumn="0" w:lastColumn="0" w:oddVBand="0" w:evenVBand="0" w:oddHBand="0" w:evenHBand="0" w:firstRowFirstColumn="0" w:firstRowLastColumn="0" w:lastRowFirstColumn="0" w:lastRowLastColumn="0"/>
@@ -792,22 +804,20 @@
             </w:pPr>
             <w:r>
               <w:rPr>
-                <w:rFonts w:eastAsia="游明朝" w:cs="Arial" w:ascii="Arial" w:hAnsi="Arial"/>
+                <w:rFonts w:cs="Arial" w:ascii="Arial" w:hAnsi="Arial"/>
                 <w:b/>
                 <w:bCs/>
-                <w:kern w:val="0"/>
-                <w:sz w:val="22"/>
-                <w:szCs w:val="22"/>
-                <w:lang w:val="en-US" w:eastAsia="ja-JP" w:bidi="ar-SA"/>
-              </w:rPr>
-            </w:r>
-          </w:p>
-        </w:tc>
-        <w:tc>
-          <w:tcPr>
-            <w:tcW w:w="1468" w:type="dxa"/>
-            <w:tcBorders>
-              <w:top w:val="nil"/>
+                <w:sz w:val="20"/>
+                <w:szCs w:val="20"/>
+                <w:lang w:val="es-CO"/>
+              </w:rPr>
+            </w:r>
+          </w:p>
+        </w:tc>
+        <w:tc>
+          <w:tcPr>
+            <w:tcW w:w="1467" w:type="dxa"/>
+            <w:tcBorders>
               <w:bottom w:val="single" w:sz="12" w:space="0" w:color="666666"/>
             </w:tcBorders>
             <w:shd w:color="auto" w:fill="FFFFFF" w:themeFill="background1" w:val="clear"/>
@@ -815,7 +825,8 @@
           <w:p>
             <w:pPr>
               <w:pStyle w:val="Default"/>
-              <w:widowControl/>
+              <w:widowControl w:val="false"/>
+              <w:suppressAutoHyphens w:val="true"/>
               <w:spacing w:before="0" w:after="0"/>
               <w:jc w:val="left"/>
               <w:cnfStyle w:val="100000000000" w:firstRow="1" w:lastRow="0" w:firstColumn="0" w:lastColumn="0" w:oddVBand="0" w:evenVBand="0" w:oddHBand="0" w:evenHBand="0" w:firstRowFirstColumn="0" w:firstRowLastColumn="0" w:lastRowFirstColumn="0" w:lastRowLastColumn="0"/>
@@ -842,7 +853,8 @@
           <w:p>
             <w:pPr>
               <w:pStyle w:val="Normal"/>
-              <w:widowControl/>
+              <w:widowControl w:val="false"/>
+              <w:suppressAutoHyphens w:val="true"/>
               <w:spacing w:lineRule="auto" w:line="240" w:before="0" w:after="0"/>
               <w:jc w:val="left"/>
               <w:cnfStyle w:val="100000000000" w:firstRow="1" w:lastRow="0" w:firstColumn="0" w:lastColumn="0" w:oddVBand="0" w:evenVBand="0" w:oddHBand="0" w:evenHBand="0" w:firstRowFirstColumn="0" w:firstRowLastColumn="0" w:lastRowFirstColumn="0" w:lastRowLastColumn="0"/>
@@ -855,13 +867,12 @@
             </w:pPr>
             <w:r>
               <w:rPr>
-                <w:rFonts w:eastAsia="游明朝" w:cs="Arial" w:ascii="Arial" w:hAnsi="Arial"/>
+                <w:rFonts w:cs="Arial" w:ascii="Arial" w:hAnsi="Arial"/>
                 <w:b/>
                 <w:bCs/>
-                <w:kern w:val="0"/>
-                <w:sz w:val="22"/>
-                <w:szCs w:val="22"/>
-                <w:lang w:val="en-US" w:eastAsia="ja-JP" w:bidi="ar-SA"/>
+                <w:sz w:val="20"/>
+                <w:szCs w:val="20"/>
+                <w:lang w:val="es-CO"/>
               </w:rPr>
             </w:r>
           </w:p>
@@ -874,7 +885,7 @@
         </w:trPr>
         <w:tc>
           <w:tcPr>
-            <w:tcW w:w="1468" w:type="dxa"/>
+            <w:tcW w:w="1467" w:type="dxa"/>
             <w:cnfStyle w:val="001000000000" w:firstRow="0" w:lastRow="0" w:firstColumn="1" w:lastColumn="0" w:oddVBand="0" w:evenVBand="0" w:oddHBand="0" w:evenHBand="0" w:firstRowFirstColumn="0" w:firstRowLastColumn="0" w:lastRowFirstColumn="0" w:lastRowLastColumn="0"/>
             <w:tcBorders>
               <w:right w:val="single" w:sz="2" w:space="0" w:color="666666"/>
@@ -884,7 +895,8 @@
           <w:p>
             <w:pPr>
               <w:pStyle w:val="Normal"/>
-              <w:widowControl/>
+              <w:widowControl w:val="false"/>
+              <w:suppressAutoHyphens w:val="true"/>
               <w:spacing w:lineRule="auto" w:line="240" w:before="0" w:after="0"/>
               <w:jc w:val="left"/>
               <w:rPr>
@@ -910,7 +922,7 @@
         </w:tc>
         <w:tc>
           <w:tcPr>
-            <w:tcW w:w="1495" w:type="dxa"/>
+            <w:tcW w:w="1496" w:type="dxa"/>
             <w:tcBorders>
               <w:left w:val="single" w:sz="2" w:space="0" w:color="666666"/>
               <w:right w:val="single" w:sz="2" w:space="0" w:color="666666"/>
@@ -920,7 +932,8 @@
           <w:p>
             <w:pPr>
               <w:pStyle w:val="Normal"/>
-              <w:widowControl/>
+              <w:widowControl w:val="false"/>
+              <w:suppressAutoHyphens w:val="true"/>
               <w:spacing w:lineRule="auto" w:line="240" w:before="0" w:after="0"/>
               <w:jc w:val="left"/>
               <w:cnfStyle w:val="000000100000" w:firstRow="0" w:lastRow="0" w:firstColumn="0" w:lastColumn="0" w:oddVBand="0" w:evenVBand="0" w:oddHBand="1" w:evenHBand="0" w:firstRowFirstColumn="0" w:firstRowLastColumn="0" w:lastRowFirstColumn="0" w:lastRowLastColumn="0"/>
@@ -955,7 +968,8 @@
           <w:p>
             <w:pPr>
               <w:pStyle w:val="Normal"/>
-              <w:widowControl/>
+              <w:widowControl w:val="false"/>
+              <w:suppressAutoHyphens w:val="true"/>
               <w:spacing w:lineRule="auto" w:line="240" w:before="0" w:after="0"/>
               <w:jc w:val="left"/>
               <w:cnfStyle w:val="000000100000" w:firstRow="0" w:lastRow="0" w:firstColumn="0" w:lastColumn="0" w:oddVBand="0" w:evenVBand="0" w:oddHBand="1" w:evenHBand="0" w:firstRowFirstColumn="0" w:firstRowLastColumn="0" w:lastRowFirstColumn="0" w:lastRowLastColumn="0"/>
@@ -980,7 +994,7 @@
         </w:tc>
         <w:tc>
           <w:tcPr>
-            <w:tcW w:w="1469" w:type="dxa"/>
+            <w:tcW w:w="1470" w:type="dxa"/>
             <w:tcBorders>
               <w:left w:val="single" w:sz="2" w:space="0" w:color="666666"/>
               <w:right w:val="single" w:sz="2" w:space="0" w:color="666666"/>
@@ -990,7 +1004,8 @@
           <w:p>
             <w:pPr>
               <w:pStyle w:val="Normal"/>
-              <w:widowControl/>
+              <w:widowControl w:val="false"/>
+              <w:suppressAutoHyphens w:val="true"/>
               <w:spacing w:lineRule="auto" w:line="240" w:before="0" w:after="0"/>
               <w:jc w:val="left"/>
               <w:cnfStyle w:val="000000100000" w:firstRow="0" w:lastRow="0" w:firstColumn="0" w:lastColumn="0" w:oddVBand="0" w:evenVBand="0" w:oddHBand="1" w:evenHBand="0" w:firstRowFirstColumn="0" w:firstRowLastColumn="0" w:lastRowFirstColumn="0" w:lastRowLastColumn="0"/>
@@ -1025,7 +1040,8 @@
           <w:p>
             <w:pPr>
               <w:pStyle w:val="Normal"/>
-              <w:widowControl/>
+              <w:widowControl w:val="false"/>
+              <w:suppressAutoHyphens w:val="true"/>
               <w:spacing w:lineRule="auto" w:line="240" w:before="0" w:after="0"/>
               <w:jc w:val="left"/>
               <w:cnfStyle w:val="000000100000" w:firstRow="0" w:lastRow="0" w:firstColumn="0" w:lastColumn="0" w:oddVBand="0" w:evenVBand="0" w:oddHBand="1" w:evenHBand="0" w:firstRowFirstColumn="0" w:firstRowLastColumn="0" w:lastRowFirstColumn="0" w:lastRowLastColumn="0"/>
@@ -1050,7 +1066,7 @@
         </w:tc>
         <w:tc>
           <w:tcPr>
-            <w:tcW w:w="1468" w:type="dxa"/>
+            <w:tcW w:w="1467" w:type="dxa"/>
             <w:tcBorders>
               <w:left w:val="single" w:sz="2" w:space="0" w:color="666666"/>
             </w:tcBorders>
@@ -1059,7 +1075,8 @@
           <w:p>
             <w:pPr>
               <w:pStyle w:val="Normal"/>
-              <w:widowControl/>
+              <w:widowControl w:val="false"/>
+              <w:suppressAutoHyphens w:val="true"/>
               <w:spacing w:lineRule="auto" w:line="240" w:before="0" w:after="0"/>
               <w:jc w:val="left"/>
               <w:cnfStyle w:val="000000100000" w:firstRow="0" w:lastRow="0" w:firstColumn="0" w:lastColumn="0" w:oddVBand="0" w:evenVBand="0" w:oddHBand="1" w:evenHBand="0" w:firstRowFirstColumn="0" w:firstRowLastColumn="0" w:lastRowFirstColumn="0" w:lastRowLastColumn="0"/>
@@ -1087,7 +1104,7 @@
         <w:trPr/>
         <w:tc>
           <w:tcPr>
-            <w:tcW w:w="1468" w:type="dxa"/>
+            <w:tcW w:w="1467" w:type="dxa"/>
             <w:cnfStyle w:val="001000000000" w:firstRow="0" w:lastRow="0" w:firstColumn="1" w:lastColumn="0" w:oddVBand="0" w:evenVBand="0" w:oddHBand="0" w:evenHBand="0" w:firstRowFirstColumn="0" w:firstRowLastColumn="0" w:lastRowFirstColumn="0" w:lastRowLastColumn="0"/>
             <w:tcBorders>
               <w:right w:val="single" w:sz="2" w:space="0" w:color="666666"/>
@@ -1096,7 +1113,8 @@
           <w:p>
             <w:pPr>
               <w:pStyle w:val="Normal"/>
-              <w:widowControl/>
+              <w:widowControl w:val="false"/>
+              <w:suppressAutoHyphens w:val="true"/>
               <w:spacing w:lineRule="auto" w:line="240" w:before="0" w:after="0"/>
               <w:jc w:val="left"/>
               <w:rPr>
@@ -1122,16 +1140,17 @@
         </w:tc>
         <w:tc>
           <w:tcPr>
-            <w:tcW w:w="1495" w:type="dxa"/>
-            <w:tcBorders>
-              <w:left w:val="single" w:sz="2" w:space="0" w:color="666666"/>
-              <w:right w:val="single" w:sz="2" w:space="0" w:color="666666"/>
-            </w:tcBorders>
-          </w:tcPr>
-          <w:p>
-            <w:pPr>
-              <w:pStyle w:val="Normal"/>
-              <w:widowControl/>
+            <w:tcW w:w="1496" w:type="dxa"/>
+            <w:tcBorders>
+              <w:left w:val="single" w:sz="2" w:space="0" w:color="666666"/>
+              <w:right w:val="single" w:sz="2" w:space="0" w:color="666666"/>
+            </w:tcBorders>
+          </w:tcPr>
+          <w:p>
+            <w:pPr>
+              <w:pStyle w:val="Normal"/>
+              <w:widowControl w:val="false"/>
+              <w:suppressAutoHyphens w:val="true"/>
               <w:spacing w:lineRule="auto" w:line="240" w:before="0" w:after="0"/>
               <w:jc w:val="left"/>
               <w:cnfStyle w:val="000000000000" w:firstRow="0" w:lastRow="0" w:firstColumn="0" w:lastColumn="0" w:oddVBand="0" w:evenVBand="0" w:oddHBand="0" w:evenHBand="0" w:firstRowFirstColumn="0" w:firstRowLastColumn="0" w:lastRowFirstColumn="0" w:lastRowLastColumn="0"/>
@@ -1165,7 +1184,8 @@
           <w:p>
             <w:pPr>
               <w:pStyle w:val="Normal"/>
-              <w:widowControl/>
+              <w:widowControl w:val="false"/>
+              <w:suppressAutoHyphens w:val="true"/>
               <w:spacing w:lineRule="auto" w:line="240" w:before="0" w:after="0"/>
               <w:jc w:val="left"/>
               <w:cnfStyle w:val="000000000000" w:firstRow="0" w:lastRow="0" w:firstColumn="0" w:lastColumn="0" w:oddVBand="0" w:evenVBand="0" w:oddHBand="0" w:evenHBand="0" w:firstRowFirstColumn="0" w:firstRowLastColumn="0" w:lastRowFirstColumn="0" w:lastRowLastColumn="0"/>
@@ -1191,16 +1211,17 @@
         </w:tc>
         <w:tc>
           <w:tcPr>
-            <w:tcW w:w="1469" w:type="dxa"/>
-            <w:tcBorders>
-              <w:left w:val="single" w:sz="2" w:space="0" w:color="666666"/>
-              <w:right w:val="single" w:sz="2" w:space="0" w:color="666666"/>
-            </w:tcBorders>
-          </w:tcPr>
-          <w:p>
-            <w:pPr>
-              <w:pStyle w:val="Normal"/>
-              <w:widowControl/>
+            <w:tcW w:w="1470" w:type="dxa"/>
+            <w:tcBorders>
+              <w:left w:val="single" w:sz="2" w:space="0" w:color="666666"/>
+              <w:right w:val="single" w:sz="2" w:space="0" w:color="666666"/>
+            </w:tcBorders>
+          </w:tcPr>
+          <w:p>
+            <w:pPr>
+              <w:pStyle w:val="Normal"/>
+              <w:widowControl w:val="false"/>
+              <w:suppressAutoHyphens w:val="true"/>
               <w:spacing w:lineRule="auto" w:line="240" w:before="0" w:after="0"/>
               <w:jc w:val="left"/>
               <w:cnfStyle w:val="000000000000" w:firstRow="0" w:lastRow="0" w:firstColumn="0" w:lastColumn="0" w:oddVBand="0" w:evenVBand="0" w:oddHBand="0" w:evenHBand="0" w:firstRowFirstColumn="0" w:firstRowLastColumn="0" w:lastRowFirstColumn="0" w:lastRowLastColumn="0"/>
@@ -1233,7 +1254,8 @@
           <w:p>
             <w:pPr>
               <w:pStyle w:val="Normal"/>
-              <w:widowControl/>
+              <w:widowControl w:val="false"/>
+              <w:suppressAutoHyphens w:val="true"/>
               <w:spacing w:lineRule="auto" w:line="240" w:before="0" w:after="0"/>
               <w:jc w:val="left"/>
               <w:cnfStyle w:val="000000000000" w:firstRow="0" w:lastRow="0" w:firstColumn="0" w:lastColumn="0" w:oddVBand="0" w:evenVBand="0" w:oddHBand="0" w:evenHBand="0" w:firstRowFirstColumn="0" w:firstRowLastColumn="0" w:lastRowFirstColumn="0" w:lastRowLastColumn="0"/>
@@ -1257,15 +1279,16 @@
         </w:tc>
         <w:tc>
           <w:tcPr>
-            <w:tcW w:w="1468" w:type="dxa"/>
-            <w:tcBorders>
-              <w:left w:val="single" w:sz="2" w:space="0" w:color="666666"/>
-            </w:tcBorders>
-          </w:tcPr>
-          <w:p>
-            <w:pPr>
-              <w:pStyle w:val="Normal"/>
-              <w:widowControl/>
+            <w:tcW w:w="1467" w:type="dxa"/>
+            <w:tcBorders>
+              <w:left w:val="single" w:sz="2" w:space="0" w:color="666666"/>
+            </w:tcBorders>
+          </w:tcPr>
+          <w:p>
+            <w:pPr>
+              <w:pStyle w:val="Normal"/>
+              <w:widowControl w:val="false"/>
+              <w:suppressAutoHyphens w:val="true"/>
               <w:spacing w:lineRule="auto" w:line="240" w:before="0" w:after="0"/>
               <w:jc w:val="left"/>
               <w:cnfStyle w:val="000000000000" w:firstRow="0" w:lastRow="0" w:firstColumn="0" w:lastColumn="0" w:oddVBand="0" w:evenVBand="0" w:oddHBand="0" w:evenHBand="0" w:firstRowFirstColumn="0" w:firstRowLastColumn="0" w:lastRowFirstColumn="0" w:lastRowLastColumn="0"/>
@@ -1296,7 +1319,7 @@
         </w:trPr>
         <w:tc>
           <w:tcPr>
-            <w:tcW w:w="1468" w:type="dxa"/>
+            <w:tcW w:w="1467" w:type="dxa"/>
             <w:cnfStyle w:val="001000000000" w:firstRow="0" w:lastRow="0" w:firstColumn="1" w:lastColumn="0" w:oddVBand="0" w:evenVBand="0" w:oddHBand="0" w:evenHBand="0" w:firstRowFirstColumn="0" w:firstRowLastColumn="0" w:lastRowFirstColumn="0" w:lastRowLastColumn="0"/>
             <w:tcBorders>
               <w:right w:val="single" w:sz="2" w:space="0" w:color="666666"/>
@@ -1306,7 +1329,8 @@
           <w:p>
             <w:pPr>
               <w:pStyle w:val="Normal"/>
-              <w:widowControl/>
+              <w:widowControl w:val="false"/>
+              <w:suppressAutoHyphens w:val="true"/>
               <w:spacing w:lineRule="auto" w:line="240" w:before="0" w:after="0"/>
               <w:jc w:val="left"/>
               <w:rPr>
@@ -1332,7 +1356,7 @@
         </w:tc>
         <w:tc>
           <w:tcPr>
-            <w:tcW w:w="1495" w:type="dxa"/>
+            <w:tcW w:w="1496" w:type="dxa"/>
             <w:tcBorders>
               <w:left w:val="single" w:sz="2" w:space="0" w:color="666666"/>
               <w:right w:val="single" w:sz="2" w:space="0" w:color="666666"/>
@@ -1342,7 +1366,8 @@
           <w:p>
             <w:pPr>
               <w:pStyle w:val="Normal"/>
-              <w:widowControl/>
+              <w:widowControl w:val="false"/>
+              <w:suppressAutoHyphens w:val="true"/>
               <w:spacing w:lineRule="auto" w:line="240" w:before="0" w:after="0"/>
               <w:jc w:val="left"/>
               <w:cnfStyle w:val="000000100000" w:firstRow="0" w:lastRow="0" w:firstColumn="0" w:lastColumn="0" w:oddVBand="0" w:evenVBand="0" w:oddHBand="1" w:evenHBand="0" w:firstRowFirstColumn="0" w:firstRowLastColumn="0" w:lastRowFirstColumn="0" w:lastRowLastColumn="0"/>
@@ -1377,7 +1402,8 @@
           <w:p>
             <w:pPr>
               <w:pStyle w:val="Normal"/>
-              <w:widowControl/>
+              <w:widowControl w:val="false"/>
+              <w:suppressAutoHyphens w:val="true"/>
               <w:spacing w:lineRule="auto" w:line="240" w:before="0" w:after="0"/>
               <w:jc w:val="left"/>
               <w:cnfStyle w:val="000000100000" w:firstRow="0" w:lastRow="0" w:firstColumn="0" w:lastColumn="0" w:oddVBand="0" w:evenVBand="0" w:oddHBand="1" w:evenHBand="0" w:firstRowFirstColumn="0" w:firstRowLastColumn="0" w:lastRowFirstColumn="0" w:lastRowLastColumn="0"/>
@@ -1402,7 +1428,7 @@
         </w:tc>
         <w:tc>
           <w:tcPr>
-            <w:tcW w:w="1469" w:type="dxa"/>
+            <w:tcW w:w="1470" w:type="dxa"/>
             <w:tcBorders>
               <w:left w:val="single" w:sz="2" w:space="0" w:color="666666"/>
               <w:right w:val="single" w:sz="2" w:space="0" w:color="666666"/>
@@ -1412,7 +1438,8 @@
           <w:p>
             <w:pPr>
               <w:pStyle w:val="Normal"/>
-              <w:widowControl/>
+              <w:widowControl w:val="false"/>
+              <w:suppressAutoHyphens w:val="true"/>
               <w:spacing w:lineRule="auto" w:line="240" w:before="0" w:after="0"/>
               <w:jc w:val="left"/>
               <w:cnfStyle w:val="000000100000" w:firstRow="0" w:lastRow="0" w:firstColumn="0" w:lastColumn="0" w:oddVBand="0" w:evenVBand="0" w:oddHBand="1" w:evenHBand="0" w:firstRowFirstColumn="0" w:firstRowLastColumn="0" w:lastRowFirstColumn="0" w:lastRowLastColumn="0"/>
@@ -1446,7 +1473,8 @@
           <w:p>
             <w:pPr>
               <w:pStyle w:val="Normal"/>
-              <w:widowControl/>
+              <w:widowControl w:val="false"/>
+              <w:suppressAutoHyphens w:val="true"/>
               <w:spacing w:lineRule="auto" w:line="240" w:before="0" w:after="0"/>
               <w:jc w:val="left"/>
               <w:cnfStyle w:val="000000100000" w:firstRow="0" w:lastRow="0" w:firstColumn="0" w:lastColumn="0" w:oddVBand="0" w:evenVBand="0" w:oddHBand="1" w:evenHBand="0" w:firstRowFirstColumn="0" w:firstRowLastColumn="0" w:lastRowFirstColumn="0" w:lastRowLastColumn="0"/>
@@ -1470,7 +1498,7 @@
         </w:tc>
         <w:tc>
           <w:tcPr>
-            <w:tcW w:w="1468" w:type="dxa"/>
+            <w:tcW w:w="1467" w:type="dxa"/>
             <w:tcBorders>
               <w:left w:val="single" w:sz="2" w:space="0" w:color="666666"/>
             </w:tcBorders>
@@ -1479,7 +1507,8 @@
           <w:p>
             <w:pPr>
               <w:pStyle w:val="Normal"/>
-              <w:widowControl/>
+              <w:widowControl w:val="false"/>
+              <w:suppressAutoHyphens w:val="true"/>
               <w:spacing w:lineRule="auto" w:line="240" w:before="0" w:after="0"/>
               <w:jc w:val="left"/>
               <w:cnfStyle w:val="000000100000" w:firstRow="0" w:lastRow="0" w:firstColumn="0" w:lastColumn="0" w:oddVBand="0" w:evenVBand="0" w:oddHBand="1" w:evenHBand="0" w:firstRowFirstColumn="0" w:firstRowLastColumn="0" w:lastRowFirstColumn="0" w:lastRowLastColumn="0"/>
@@ -1506,7 +1535,7 @@
         <w:trPr/>
         <w:tc>
           <w:tcPr>
-            <w:tcW w:w="1468" w:type="dxa"/>
+            <w:tcW w:w="1467" w:type="dxa"/>
             <w:cnfStyle w:val="001000000000" w:firstRow="0" w:lastRow="0" w:firstColumn="1" w:lastColumn="0" w:oddVBand="0" w:evenVBand="0" w:oddHBand="0" w:evenHBand="0" w:firstRowFirstColumn="0" w:firstRowLastColumn="0" w:lastRowFirstColumn="0" w:lastRowLastColumn="0"/>
             <w:tcBorders>
               <w:right w:val="single" w:sz="2" w:space="0" w:color="666666"/>
@@ -1515,7 +1544,8 @@
           <w:p>
             <w:pPr>
               <w:pStyle w:val="Normal"/>
-              <w:widowControl/>
+              <w:widowControl w:val="false"/>
+              <w:suppressAutoHyphens w:val="true"/>
               <w:spacing w:lineRule="auto" w:line="240" w:before="0" w:after="0"/>
               <w:jc w:val="left"/>
               <w:rPr>
@@ -1541,16 +1571,17 @@
         </w:tc>
         <w:tc>
           <w:tcPr>
-            <w:tcW w:w="1495" w:type="dxa"/>
-            <w:tcBorders>
-              <w:left w:val="single" w:sz="2" w:space="0" w:color="666666"/>
-              <w:right w:val="single" w:sz="2" w:space="0" w:color="666666"/>
-            </w:tcBorders>
-          </w:tcPr>
-          <w:p>
-            <w:pPr>
-              <w:pStyle w:val="Normal"/>
-              <w:widowControl/>
+            <w:tcW w:w="1496" w:type="dxa"/>
+            <w:tcBorders>
+              <w:left w:val="single" w:sz="2" w:space="0" w:color="666666"/>
+              <w:right w:val="single" w:sz="2" w:space="0" w:color="666666"/>
+            </w:tcBorders>
+          </w:tcPr>
+          <w:p>
+            <w:pPr>
+              <w:pStyle w:val="Normal"/>
+              <w:widowControl w:val="false"/>
+              <w:suppressAutoHyphens w:val="true"/>
               <w:spacing w:lineRule="auto" w:line="240" w:before="0" w:after="0"/>
               <w:jc w:val="left"/>
               <w:cnfStyle w:val="000000000000" w:firstRow="0" w:lastRow="0" w:firstColumn="0" w:lastColumn="0" w:oddVBand="0" w:evenVBand="0" w:oddHBand="0" w:evenHBand="0" w:firstRowFirstColumn="0" w:firstRowLastColumn="0" w:lastRowFirstColumn="0" w:lastRowLastColumn="0"/>
@@ -1584,7 +1615,8 @@
           <w:p>
             <w:pPr>
               <w:pStyle w:val="Normal"/>
-              <w:widowControl/>
+              <w:widowControl w:val="false"/>
+              <w:suppressAutoHyphens w:val="true"/>
               <w:spacing w:lineRule="auto" w:line="240" w:before="0" w:after="0"/>
               <w:jc w:val="left"/>
               <w:cnfStyle w:val="000000000000" w:firstRow="0" w:lastRow="0" w:firstColumn="0" w:lastColumn="0" w:oddVBand="0" w:evenVBand="0" w:oddHBand="0" w:evenHBand="0" w:firstRowFirstColumn="0" w:firstRowLastColumn="0" w:lastRowFirstColumn="0" w:lastRowLastColumn="0"/>
@@ -1609,16 +1641,17 @@
         </w:tc>
         <w:tc>
           <w:tcPr>
-            <w:tcW w:w="1469" w:type="dxa"/>
-            <w:tcBorders>
-              <w:left w:val="single" w:sz="2" w:space="0" w:color="666666"/>
-              <w:right w:val="single" w:sz="2" w:space="0" w:color="666666"/>
-            </w:tcBorders>
-          </w:tcPr>
-          <w:p>
-            <w:pPr>
-              <w:pStyle w:val="Normal"/>
-              <w:widowControl/>
+            <w:tcW w:w="1470" w:type="dxa"/>
+            <w:tcBorders>
+              <w:left w:val="single" w:sz="2" w:space="0" w:color="666666"/>
+              <w:right w:val="single" w:sz="2" w:space="0" w:color="666666"/>
+            </w:tcBorders>
+          </w:tcPr>
+          <w:p>
+            <w:pPr>
+              <w:pStyle w:val="Normal"/>
+              <w:widowControl w:val="false"/>
+              <w:suppressAutoHyphens w:val="true"/>
               <w:spacing w:lineRule="auto" w:line="240" w:before="0" w:after="0"/>
               <w:jc w:val="left"/>
               <w:cnfStyle w:val="000000000000" w:firstRow="0" w:lastRow="0" w:firstColumn="0" w:lastColumn="0" w:oddVBand="0" w:evenVBand="0" w:oddHBand="0" w:evenHBand="0" w:firstRowFirstColumn="0" w:firstRowLastColumn="0" w:lastRowFirstColumn="0" w:lastRowLastColumn="0"/>
@@ -1653,7 +1686,8 @@
           <w:p>
             <w:pPr>
               <w:pStyle w:val="Normal"/>
-              <w:widowControl/>
+              <w:widowControl w:val="false"/>
+              <w:suppressAutoHyphens w:val="true"/>
               <w:spacing w:lineRule="auto" w:line="240" w:before="0" w:after="0"/>
               <w:jc w:val="left"/>
               <w:cnfStyle w:val="000000000000" w:firstRow="0" w:lastRow="0" w:firstColumn="0" w:lastColumn="0" w:oddVBand="0" w:evenVBand="0" w:oddHBand="0" w:evenHBand="0" w:firstRowFirstColumn="0" w:firstRowLastColumn="0" w:lastRowFirstColumn="0" w:lastRowLastColumn="0"/>
@@ -1678,15 +1712,16 @@
         </w:tc>
         <w:tc>
           <w:tcPr>
-            <w:tcW w:w="1468" w:type="dxa"/>
-            <w:tcBorders>
-              <w:left w:val="single" w:sz="2" w:space="0" w:color="666666"/>
-            </w:tcBorders>
-          </w:tcPr>
-          <w:p>
-            <w:pPr>
-              <w:pStyle w:val="Normal"/>
-              <w:widowControl/>
+            <w:tcW w:w="1467" w:type="dxa"/>
+            <w:tcBorders>
+              <w:left w:val="single" w:sz="2" w:space="0" w:color="666666"/>
+            </w:tcBorders>
+          </w:tcPr>
+          <w:p>
+            <w:pPr>
+              <w:pStyle w:val="Normal"/>
+              <w:widowControl w:val="false"/>
+              <w:suppressAutoHyphens w:val="true"/>
               <w:spacing w:lineRule="auto" w:line="240" w:before="0" w:after="0"/>
               <w:jc w:val="left"/>
               <w:cnfStyle w:val="000000000000" w:firstRow="0" w:lastRow="0" w:firstColumn="0" w:lastColumn="0" w:oddVBand="0" w:evenVBand="0" w:oddHBand="0" w:evenHBand="0" w:firstRowFirstColumn="0" w:firstRowLastColumn="0" w:lastRowFirstColumn="0" w:lastRowLastColumn="0"/>
@@ -1717,7 +1752,7 @@
         </w:trPr>
         <w:tc>
           <w:tcPr>
-            <w:tcW w:w="1468" w:type="dxa"/>
+            <w:tcW w:w="1467" w:type="dxa"/>
             <w:cnfStyle w:val="001000000000" w:firstRow="0" w:lastRow="0" w:firstColumn="1" w:lastColumn="0" w:oddVBand="0" w:evenVBand="0" w:oddHBand="0" w:evenHBand="0" w:firstRowFirstColumn="0" w:firstRowLastColumn="0" w:lastRowFirstColumn="0" w:lastRowLastColumn="0"/>
             <w:tcBorders>
               <w:right w:val="single" w:sz="2" w:space="0" w:color="666666"/>
@@ -1727,7 +1762,8 @@
           <w:p>
             <w:pPr>
               <w:pStyle w:val="Normal"/>
-              <w:widowControl/>
+              <w:widowControl w:val="false"/>
+              <w:suppressAutoHyphens w:val="true"/>
               <w:spacing w:lineRule="auto" w:line="240" w:before="0" w:after="0"/>
               <w:jc w:val="left"/>
               <w:rPr>
@@ -1753,7 +1789,7 @@
         </w:tc>
         <w:tc>
           <w:tcPr>
-            <w:tcW w:w="1495" w:type="dxa"/>
+            <w:tcW w:w="1496" w:type="dxa"/>
             <w:tcBorders>
               <w:left w:val="single" w:sz="2" w:space="0" w:color="666666"/>
               <w:right w:val="single" w:sz="2" w:space="0" w:color="666666"/>
@@ -1763,7 +1799,8 @@
           <w:p>
             <w:pPr>
               <w:pStyle w:val="Normal"/>
-              <w:widowControl/>
+              <w:widowControl w:val="false"/>
+              <w:suppressAutoHyphens w:val="true"/>
               <w:spacing w:lineRule="auto" w:line="240" w:before="0" w:after="0"/>
               <w:jc w:val="left"/>
               <w:cnfStyle w:val="000000100000" w:firstRow="0" w:lastRow="0" w:firstColumn="0" w:lastColumn="0" w:oddVBand="0" w:evenVBand="0" w:oddHBand="1" w:evenHBand="0" w:firstRowFirstColumn="0" w:firstRowLastColumn="0" w:lastRowFirstColumn="0" w:lastRowLastColumn="0"/>
@@ -1798,7 +1835,8 @@
           <w:p>
             <w:pPr>
               <w:pStyle w:val="Normal"/>
-              <w:widowControl/>
+              <w:widowControl w:val="false"/>
+              <w:suppressAutoHyphens w:val="true"/>
               <w:spacing w:lineRule="auto" w:line="240" w:before="0" w:after="0"/>
               <w:jc w:val="left"/>
               <w:cnfStyle w:val="000000100000" w:firstRow="0" w:lastRow="0" w:firstColumn="0" w:lastColumn="0" w:oddVBand="0" w:evenVBand="0" w:oddHBand="1" w:evenHBand="0" w:firstRowFirstColumn="0" w:firstRowLastColumn="0" w:lastRowFirstColumn="0" w:lastRowLastColumn="0"/>
@@ -1823,7 +1861,7 @@
         </w:tc>
         <w:tc>
           <w:tcPr>
-            <w:tcW w:w="1469" w:type="dxa"/>
+            <w:tcW w:w="1470" w:type="dxa"/>
             <w:tcBorders>
               <w:left w:val="single" w:sz="2" w:space="0" w:color="666666"/>
               <w:right w:val="single" w:sz="2" w:space="0" w:color="666666"/>
@@ -1833,7 +1871,8 @@
           <w:p>
             <w:pPr>
               <w:pStyle w:val="Normal"/>
-              <w:widowControl/>
+              <w:widowControl w:val="false"/>
+              <w:suppressAutoHyphens w:val="true"/>
               <w:spacing w:lineRule="auto" w:line="240" w:before="0" w:after="0"/>
               <w:jc w:val="left"/>
               <w:cnfStyle w:val="000000100000" w:firstRow="0" w:lastRow="0" w:firstColumn="0" w:lastColumn="0" w:oddVBand="0" w:evenVBand="0" w:oddHBand="1" w:evenHBand="0" w:firstRowFirstColumn="0" w:firstRowLastColumn="0" w:lastRowFirstColumn="0" w:lastRowLastColumn="0"/>
@@ -1867,7 +1906,8 @@
           <w:p>
             <w:pPr>
               <w:pStyle w:val="Normal"/>
-              <w:widowControl/>
+              <w:widowControl w:val="false"/>
+              <w:suppressAutoHyphens w:val="true"/>
               <w:spacing w:lineRule="auto" w:line="240" w:before="0" w:after="0"/>
               <w:jc w:val="left"/>
               <w:cnfStyle w:val="000000100000" w:firstRow="0" w:lastRow="0" w:firstColumn="0" w:lastColumn="0" w:oddVBand="0" w:evenVBand="0" w:oddHBand="1" w:evenHBand="0" w:firstRowFirstColumn="0" w:firstRowLastColumn="0" w:lastRowFirstColumn="0" w:lastRowLastColumn="0"/>
@@ -1892,7 +1932,7 @@
         </w:tc>
         <w:tc>
           <w:tcPr>
-            <w:tcW w:w="1468" w:type="dxa"/>
+            <w:tcW w:w="1467" w:type="dxa"/>
             <w:tcBorders>
               <w:left w:val="single" w:sz="2" w:space="0" w:color="666666"/>
             </w:tcBorders>
@@ -1901,7 +1941,8 @@
           <w:p>
             <w:pPr>
               <w:pStyle w:val="Normal"/>
-              <w:widowControl/>
+              <w:widowControl w:val="false"/>
+              <w:suppressAutoHyphens w:val="true"/>
               <w:spacing w:lineRule="auto" w:line="240" w:before="0" w:after="0"/>
               <w:jc w:val="left"/>
               <w:cnfStyle w:val="000000100000" w:firstRow="0" w:lastRow="0" w:firstColumn="0" w:lastColumn="0" w:oddVBand="0" w:evenVBand="0" w:oddHBand="1" w:evenHBand="0" w:firstRowFirstColumn="0" w:firstRowLastColumn="0" w:lastRowFirstColumn="0" w:lastRowLastColumn="0"/>
@@ -1928,7 +1969,7 @@
         <w:trPr/>
         <w:tc>
           <w:tcPr>
-            <w:tcW w:w="1468" w:type="dxa"/>
+            <w:tcW w:w="1467" w:type="dxa"/>
             <w:cnfStyle w:val="001000000000" w:firstRow="0" w:lastRow="0" w:firstColumn="1" w:lastColumn="0" w:oddVBand="0" w:evenVBand="0" w:oddHBand="0" w:evenHBand="0" w:firstRowFirstColumn="0" w:firstRowLastColumn="0" w:lastRowFirstColumn="0" w:lastRowLastColumn="0"/>
             <w:tcBorders>
               <w:right w:val="single" w:sz="2" w:space="0" w:color="666666"/>
@@ -1937,7 +1978,8 @@
           <w:p>
             <w:pPr>
               <w:pStyle w:val="Normal"/>
-              <w:widowControl/>
+              <w:widowControl w:val="false"/>
+              <w:suppressAutoHyphens w:val="true"/>
               <w:spacing w:lineRule="auto" w:line="240" w:before="0" w:after="0"/>
               <w:jc w:val="left"/>
               <w:rPr>
@@ -1963,16 +2005,17 @@
         </w:tc>
         <w:tc>
           <w:tcPr>
-            <w:tcW w:w="1495" w:type="dxa"/>
-            <w:tcBorders>
-              <w:left w:val="single" w:sz="2" w:space="0" w:color="666666"/>
-              <w:right w:val="single" w:sz="2" w:space="0" w:color="666666"/>
-            </w:tcBorders>
-          </w:tcPr>
-          <w:p>
-            <w:pPr>
-              <w:pStyle w:val="Normal"/>
-              <w:widowControl/>
+            <w:tcW w:w="1496" w:type="dxa"/>
+            <w:tcBorders>
+              <w:left w:val="single" w:sz="2" w:space="0" w:color="666666"/>
+              <w:right w:val="single" w:sz="2" w:space="0" w:color="666666"/>
+            </w:tcBorders>
+          </w:tcPr>
+          <w:p>
+            <w:pPr>
+              <w:pStyle w:val="Normal"/>
+              <w:widowControl w:val="false"/>
+              <w:suppressAutoHyphens w:val="true"/>
               <w:spacing w:lineRule="auto" w:line="240" w:before="0" w:after="0"/>
               <w:jc w:val="left"/>
               <w:cnfStyle w:val="000000000000" w:firstRow="0" w:lastRow="0" w:firstColumn="0" w:lastColumn="0" w:oddVBand="0" w:evenVBand="0" w:oddHBand="0" w:evenHBand="0" w:firstRowFirstColumn="0" w:firstRowLastColumn="0" w:lastRowFirstColumn="0" w:lastRowLastColumn="0"/>
@@ -2006,7 +2049,8 @@
           <w:p>
             <w:pPr>
               <w:pStyle w:val="Normal"/>
-              <w:widowControl/>
+              <w:widowControl w:val="false"/>
+              <w:suppressAutoHyphens w:val="true"/>
               <w:spacing w:lineRule="auto" w:line="240" w:before="0" w:after="0"/>
               <w:jc w:val="left"/>
               <w:cnfStyle w:val="000000000000" w:firstRow="0" w:lastRow="0" w:firstColumn="0" w:lastColumn="0" w:oddVBand="0" w:evenVBand="0" w:oddHBand="0" w:evenHBand="0" w:firstRowFirstColumn="0" w:firstRowLastColumn="0" w:lastRowFirstColumn="0" w:lastRowLastColumn="0"/>
@@ -2031,16 +2075,17 @@
         </w:tc>
         <w:tc>
           <w:tcPr>
-            <w:tcW w:w="1469" w:type="dxa"/>
-            <w:tcBorders>
-              <w:left w:val="single" w:sz="2" w:space="0" w:color="666666"/>
-              <w:right w:val="single" w:sz="2" w:space="0" w:color="666666"/>
-            </w:tcBorders>
-          </w:tcPr>
-          <w:p>
-            <w:pPr>
-              <w:pStyle w:val="Normal"/>
-              <w:widowControl/>
+            <w:tcW w:w="1470" w:type="dxa"/>
+            <w:tcBorders>
+              <w:left w:val="single" w:sz="2" w:space="0" w:color="666666"/>
+              <w:right w:val="single" w:sz="2" w:space="0" w:color="666666"/>
+            </w:tcBorders>
+          </w:tcPr>
+          <w:p>
+            <w:pPr>
+              <w:pStyle w:val="Normal"/>
+              <w:widowControl w:val="false"/>
+              <w:suppressAutoHyphens w:val="true"/>
               <w:spacing w:lineRule="auto" w:line="240" w:before="0" w:after="0"/>
               <w:jc w:val="left"/>
               <w:cnfStyle w:val="000000000000" w:firstRow="0" w:lastRow="0" w:firstColumn="0" w:lastColumn="0" w:oddVBand="0" w:evenVBand="0" w:oddHBand="0" w:evenHBand="0" w:firstRowFirstColumn="0" w:firstRowLastColumn="0" w:lastRowFirstColumn="0" w:lastRowLastColumn="0"/>
@@ -2073,7 +2118,8 @@
           <w:p>
             <w:pPr>
               <w:pStyle w:val="Normal"/>
-              <w:widowControl/>
+              <w:widowControl w:val="false"/>
+              <w:suppressAutoHyphens w:val="true"/>
               <w:spacing w:lineRule="auto" w:line="240" w:before="0" w:after="0"/>
               <w:jc w:val="left"/>
               <w:cnfStyle w:val="000000000000" w:firstRow="0" w:lastRow="0" w:firstColumn="0" w:lastColumn="0" w:oddVBand="0" w:evenVBand="0" w:oddHBand="0" w:evenHBand="0" w:firstRowFirstColumn="0" w:firstRowLastColumn="0" w:lastRowFirstColumn="0" w:lastRowLastColumn="0"/>
@@ -2098,15 +2144,16 @@
         </w:tc>
         <w:tc>
           <w:tcPr>
-            <w:tcW w:w="1468" w:type="dxa"/>
-            <w:tcBorders>
-              <w:left w:val="single" w:sz="2" w:space="0" w:color="666666"/>
-            </w:tcBorders>
-          </w:tcPr>
-          <w:p>
-            <w:pPr>
-              <w:pStyle w:val="Normal"/>
-              <w:widowControl/>
+            <w:tcW w:w="1467" w:type="dxa"/>
+            <w:tcBorders>
+              <w:left w:val="single" w:sz="2" w:space="0" w:color="666666"/>
+            </w:tcBorders>
+          </w:tcPr>
+          <w:p>
+            <w:pPr>
+              <w:pStyle w:val="Normal"/>
+              <w:widowControl w:val="false"/>
+              <w:suppressAutoHyphens w:val="true"/>
               <w:spacing w:lineRule="auto" w:line="240" w:before="0" w:after="0"/>
               <w:jc w:val="left"/>
               <w:cnfStyle w:val="000000000000" w:firstRow="0" w:lastRow="0" w:firstColumn="0" w:lastColumn="0" w:oddVBand="0" w:evenVBand="0" w:oddHBand="0" w:evenHBand="0" w:firstRowFirstColumn="0" w:firstRowLastColumn="0" w:lastRowFirstColumn="0" w:lastRowLastColumn="0"/>
@@ -2135,7 +2182,7 @@
         </w:trPr>
         <w:tc>
           <w:tcPr>
-            <w:tcW w:w="1468" w:type="dxa"/>
+            <w:tcW w:w="1467" w:type="dxa"/>
             <w:cnfStyle w:val="001000000000" w:firstRow="0" w:lastRow="0" w:firstColumn="1" w:lastColumn="0" w:oddVBand="0" w:evenVBand="0" w:oddHBand="0" w:evenHBand="0" w:firstRowFirstColumn="0" w:firstRowLastColumn="0" w:lastRowFirstColumn="0" w:lastRowLastColumn="0"/>
             <w:tcBorders>
               <w:right w:val="single" w:sz="2" w:space="0" w:color="666666"/>
@@ -2145,7 +2192,8 @@
           <w:p>
             <w:pPr>
               <w:pStyle w:val="Normal"/>
-              <w:widowControl/>
+              <w:widowControl w:val="false"/>
+              <w:suppressAutoHyphens w:val="true"/>
               <w:spacing w:lineRule="auto" w:line="240" w:before="0" w:after="0"/>
               <w:jc w:val="left"/>
               <w:rPr>
@@ -2171,7 +2219,7 @@
         </w:tc>
         <w:tc>
           <w:tcPr>
-            <w:tcW w:w="1495" w:type="dxa"/>
+            <w:tcW w:w="1496" w:type="dxa"/>
             <w:tcBorders>
               <w:left w:val="single" w:sz="2" w:space="0" w:color="666666"/>
               <w:right w:val="single" w:sz="2" w:space="0" w:color="666666"/>
@@ -2181,7 +2229,8 @@
           <w:p>
             <w:pPr>
               <w:pStyle w:val="Normal"/>
-              <w:widowControl/>
+              <w:widowControl w:val="false"/>
+              <w:suppressAutoHyphens w:val="true"/>
               <w:spacing w:lineRule="auto" w:line="240" w:before="0" w:after="0"/>
               <w:jc w:val="left"/>
               <w:cnfStyle w:val="000000100000" w:firstRow="0" w:lastRow="0" w:firstColumn="0" w:lastColumn="0" w:oddVBand="0" w:evenVBand="0" w:oddHBand="1" w:evenHBand="0" w:firstRowFirstColumn="0" w:firstRowLastColumn="0" w:lastRowFirstColumn="0" w:lastRowLastColumn="0"/>
@@ -2216,7 +2265,8 @@
           <w:p>
             <w:pPr>
               <w:pStyle w:val="Normal"/>
-              <w:widowControl/>
+              <w:widowControl w:val="false"/>
+              <w:suppressAutoHyphens w:val="true"/>
               <w:spacing w:lineRule="auto" w:line="240" w:before="0" w:after="0"/>
               <w:jc w:val="left"/>
               <w:cnfStyle w:val="000000100000" w:firstRow="0" w:lastRow="0" w:firstColumn="0" w:lastColumn="0" w:oddVBand="0" w:evenVBand="0" w:oddHBand="1" w:evenHBand="0" w:firstRowFirstColumn="0" w:firstRowLastColumn="0" w:lastRowFirstColumn="0" w:lastRowLastColumn="0"/>
@@ -2241,7 +2291,7 @@
         </w:tc>
         <w:tc>
           <w:tcPr>
-            <w:tcW w:w="1469" w:type="dxa"/>
+            <w:tcW w:w="1470" w:type="dxa"/>
             <w:tcBorders>
               <w:left w:val="single" w:sz="2" w:space="0" w:color="666666"/>
               <w:right w:val="single" w:sz="2" w:space="0" w:color="666666"/>
@@ -2251,7 +2301,8 @@
           <w:p>
             <w:pPr>
               <w:pStyle w:val="Normal"/>
-              <w:widowControl/>
+              <w:widowControl w:val="false"/>
+              <w:suppressAutoHyphens w:val="true"/>
               <w:spacing w:lineRule="auto" w:line="240" w:before="0" w:after="0"/>
               <w:jc w:val="left"/>
               <w:cnfStyle w:val="000000100000" w:firstRow="0" w:lastRow="0" w:firstColumn="0" w:lastColumn="0" w:oddVBand="0" w:evenVBand="0" w:oddHBand="1" w:evenHBand="0" w:firstRowFirstColumn="0" w:firstRowLastColumn="0" w:lastRowFirstColumn="0" w:lastRowLastColumn="0"/>
@@ -2285,7 +2336,8 @@
           <w:p>
             <w:pPr>
               <w:pStyle w:val="Normal"/>
-              <w:widowControl/>
+              <w:widowControl w:val="false"/>
+              <w:suppressAutoHyphens w:val="true"/>
               <w:spacing w:lineRule="auto" w:line="240" w:before="0" w:after="0"/>
               <w:jc w:val="left"/>
               <w:cnfStyle w:val="000000100000" w:firstRow="0" w:lastRow="0" w:firstColumn="0" w:lastColumn="0" w:oddVBand="0" w:evenVBand="0" w:oddHBand="1" w:evenHBand="0" w:firstRowFirstColumn="0" w:firstRowLastColumn="0" w:lastRowFirstColumn="0" w:lastRowLastColumn="0"/>
@@ -2310,7 +2362,7 @@
         </w:tc>
         <w:tc>
           <w:tcPr>
-            <w:tcW w:w="1468" w:type="dxa"/>
+            <w:tcW w:w="1467" w:type="dxa"/>
             <w:tcBorders>
               <w:left w:val="single" w:sz="2" w:space="0" w:color="666666"/>
             </w:tcBorders>
@@ -2319,7 +2371,8 @@
           <w:p>
             <w:pPr>
               <w:pStyle w:val="Normal"/>
-              <w:widowControl/>
+              <w:widowControl w:val="false"/>
+              <w:suppressAutoHyphens w:val="true"/>
               <w:spacing w:lineRule="auto" w:line="240" w:before="0" w:after="0"/>
               <w:jc w:val="left"/>
               <w:cnfStyle w:val="000000100000" w:firstRow="0" w:lastRow="0" w:firstColumn="0" w:lastColumn="0" w:oddVBand="0" w:evenVBand="0" w:oddHBand="1" w:evenHBand="0" w:firstRowFirstColumn="0" w:firstRowLastColumn="0" w:lastRowFirstColumn="0" w:lastRowLastColumn="0"/>
@@ -2405,8 +2458,8 @@
       </w:tblPr>
       <w:tblGrid>
         <w:gridCol w:w="1458"/>
-        <w:gridCol w:w="1638"/>
-        <w:gridCol w:w="1449"/>
+        <w:gridCol w:w="1637"/>
+        <w:gridCol w:w="1450"/>
         <w:gridCol w:w="1426"/>
         <w:gridCol w:w="1432"/>
         <w:gridCol w:w="1434"/>
@@ -2420,7 +2473,6 @@
             <w:tcW w:w="1458" w:type="dxa"/>
             <w:cnfStyle w:val="001000000000" w:firstRow="0" w:lastRow="0" w:firstColumn="1" w:lastColumn="0" w:oddVBand="0" w:evenVBand="0" w:oddHBand="0" w:evenHBand="0" w:firstRowFirstColumn="0" w:firstRowLastColumn="0" w:lastRowFirstColumn="0" w:lastRowLastColumn="0"/>
             <w:tcBorders>
-              <w:top w:val="nil"/>
               <w:bottom w:val="single" w:sz="12" w:space="0" w:color="666666"/>
             </w:tcBorders>
             <w:shd w:color="auto" w:fill="FFFFFF" w:themeFill="background1" w:val="clear"/>
@@ -2428,7 +2480,8 @@
           <w:p>
             <w:pPr>
               <w:pStyle w:val="Default"/>
-              <w:widowControl/>
+              <w:widowControl w:val="false"/>
+              <w:suppressAutoHyphens w:val="true"/>
               <w:spacing w:before="0" w:after="0"/>
               <w:jc w:val="left"/>
               <w:rPr>
@@ -2454,34 +2507,33 @@
           <w:p>
             <w:pPr>
               <w:pStyle w:val="Normal"/>
-              <w:widowControl/>
-              <w:spacing w:lineRule="auto" w:line="240" w:before="0" w:after="0"/>
-              <w:jc w:val="left"/>
-              <w:rPr>
-                <w:rFonts w:ascii="Arial" w:hAnsi="Arial" w:cs="Arial"/>
-                <w:sz w:val="20"/>
-                <w:szCs w:val="20"/>
-                <w:lang w:val="es-CO"/>
-              </w:rPr>
-            </w:pPr>
-            <w:r>
-              <w:rPr>
-                <w:rFonts w:eastAsia="游明朝" w:cs="Arial" w:ascii="Arial" w:hAnsi="Arial"/>
+              <w:widowControl w:val="false"/>
+              <w:suppressAutoHyphens w:val="true"/>
+              <w:spacing w:lineRule="auto" w:line="240" w:before="0" w:after="0"/>
+              <w:jc w:val="left"/>
+              <w:rPr>
+                <w:rFonts w:ascii="Arial" w:hAnsi="Arial" w:cs="Arial"/>
+                <w:sz w:val="20"/>
+                <w:szCs w:val="20"/>
+                <w:lang w:val="es-CO"/>
+              </w:rPr>
+            </w:pPr>
+            <w:r>
+              <w:rPr>
+                <w:rFonts w:cs="Arial" w:ascii="Arial" w:hAnsi="Arial"/>
                 <w:b/>
                 <w:bCs/>
-                <w:kern w:val="0"/>
-                <w:sz w:val="22"/>
-                <w:szCs w:val="22"/>
-                <w:lang w:val="en-US" w:eastAsia="ja-JP" w:bidi="ar-SA"/>
-              </w:rPr>
-            </w:r>
-          </w:p>
-        </w:tc>
-        <w:tc>
-          <w:tcPr>
-            <w:tcW w:w="1638" w:type="dxa"/>
-            <w:tcBorders>
-              <w:top w:val="nil"/>
+                <w:sz w:val="20"/>
+                <w:szCs w:val="20"/>
+                <w:lang w:val="es-CO"/>
+              </w:rPr>
+            </w:r>
+          </w:p>
+        </w:tc>
+        <w:tc>
+          <w:tcPr>
+            <w:tcW w:w="1637" w:type="dxa"/>
+            <w:tcBorders>
               <w:bottom w:val="single" w:sz="12" w:space="0" w:color="666666"/>
             </w:tcBorders>
             <w:shd w:color="auto" w:fill="FFFFFF" w:themeFill="background1" w:val="clear"/>
@@ -2489,7 +2541,8 @@
           <w:p>
             <w:pPr>
               <w:pStyle w:val="Default"/>
-              <w:widowControl/>
+              <w:widowControl w:val="false"/>
+              <w:suppressAutoHyphens w:val="true"/>
               <w:spacing w:before="0" w:after="0"/>
               <w:jc w:val="left"/>
               <w:cnfStyle w:val="100000000000" w:firstRow="1" w:lastRow="0" w:firstColumn="0" w:lastColumn="0" w:oddVBand="0" w:evenVBand="0" w:oddHBand="0" w:evenHBand="0" w:firstRowFirstColumn="0" w:firstRowLastColumn="0" w:lastRowFirstColumn="0" w:lastRowLastColumn="0"/>
@@ -2516,7 +2569,8 @@
           <w:p>
             <w:pPr>
               <w:pStyle w:val="Default"/>
-              <w:widowControl/>
+              <w:widowControl w:val="false"/>
+              <w:suppressAutoHyphens w:val="true"/>
               <w:spacing w:before="0" w:after="0"/>
               <w:jc w:val="left"/>
               <w:cnfStyle w:val="100000000000" w:firstRow="1" w:lastRow="0" w:firstColumn="0" w:lastColumn="0" w:oddVBand="0" w:evenVBand="0" w:oddHBand="0" w:evenHBand="0" w:firstRowFirstColumn="0" w:firstRowLastColumn="0" w:lastRowFirstColumn="0" w:lastRowLastColumn="0"/>
@@ -2543,7 +2597,8 @@
           <w:p>
             <w:pPr>
               <w:pStyle w:val="Normal"/>
-              <w:widowControl/>
+              <w:widowControl w:val="false"/>
+              <w:suppressAutoHyphens w:val="true"/>
               <w:spacing w:lineRule="auto" w:line="240" w:before="0" w:after="0"/>
               <w:jc w:val="left"/>
               <w:cnfStyle w:val="100000000000" w:firstRow="1" w:lastRow="0" w:firstColumn="0" w:lastColumn="0" w:oddVBand="0" w:evenVBand="0" w:oddHBand="0" w:evenHBand="0" w:firstRowFirstColumn="0" w:firstRowLastColumn="0" w:lastRowFirstColumn="0" w:lastRowLastColumn="0"/>
@@ -2556,22 +2611,20 @@
             </w:pPr>
             <w:r>
               <w:rPr>
-                <w:rFonts w:eastAsia="游明朝" w:cs="Arial" w:ascii="Arial" w:hAnsi="Arial"/>
+                <w:rFonts w:cs="Arial" w:ascii="Arial" w:hAnsi="Arial"/>
                 <w:b/>
                 <w:bCs/>
-                <w:kern w:val="0"/>
-                <w:sz w:val="22"/>
-                <w:szCs w:val="22"/>
-                <w:lang w:val="en-US" w:eastAsia="ja-JP" w:bidi="ar-SA"/>
-              </w:rPr>
-            </w:r>
-          </w:p>
-        </w:tc>
-        <w:tc>
-          <w:tcPr>
-            <w:tcW w:w="1449" w:type="dxa"/>
-            <w:tcBorders>
-              <w:top w:val="nil"/>
+                <w:sz w:val="20"/>
+                <w:szCs w:val="20"/>
+                <w:lang w:val="es-CO"/>
+              </w:rPr>
+            </w:r>
+          </w:p>
+        </w:tc>
+        <w:tc>
+          <w:tcPr>
+            <w:tcW w:w="1450" w:type="dxa"/>
+            <w:tcBorders>
               <w:bottom w:val="single" w:sz="12" w:space="0" w:color="666666"/>
             </w:tcBorders>
             <w:shd w:color="auto" w:fill="FFFFFF" w:themeFill="background1" w:val="clear"/>
@@ -2579,7 +2632,8 @@
           <w:p>
             <w:pPr>
               <w:pStyle w:val="Default"/>
-              <w:widowControl/>
+              <w:widowControl w:val="false"/>
+              <w:suppressAutoHyphens w:val="true"/>
               <w:spacing w:before="0" w:after="0"/>
               <w:jc w:val="left"/>
               <w:cnfStyle w:val="100000000000" w:firstRow="1" w:lastRow="0" w:firstColumn="0" w:lastColumn="0" w:oddVBand="0" w:evenVBand="0" w:oddHBand="0" w:evenHBand="0" w:firstRowFirstColumn="0" w:firstRowLastColumn="0" w:lastRowFirstColumn="0" w:lastRowLastColumn="0"/>
@@ -2606,7 +2660,8 @@
           <w:p>
             <w:pPr>
               <w:pStyle w:val="Normal"/>
-              <w:widowControl/>
+              <w:widowControl w:val="false"/>
+              <w:suppressAutoHyphens w:val="true"/>
               <w:spacing w:lineRule="auto" w:line="240" w:before="0" w:after="0"/>
               <w:jc w:val="left"/>
               <w:cnfStyle w:val="100000000000" w:firstRow="1" w:lastRow="0" w:firstColumn="0" w:lastColumn="0" w:oddVBand="0" w:evenVBand="0" w:oddHBand="0" w:evenHBand="0" w:firstRowFirstColumn="0" w:firstRowLastColumn="0" w:lastRowFirstColumn="0" w:lastRowLastColumn="0"/>
@@ -2619,13 +2674,12 @@
             </w:pPr>
             <w:r>
               <w:rPr>
-                <w:rFonts w:eastAsia="游明朝" w:cs="Arial" w:ascii="Arial" w:hAnsi="Arial"/>
+                <w:rFonts w:cs="Arial" w:ascii="Arial" w:hAnsi="Arial"/>
                 <w:b/>
                 <w:bCs/>
-                <w:kern w:val="0"/>
-                <w:sz w:val="22"/>
-                <w:szCs w:val="22"/>
-                <w:lang w:val="en-US" w:eastAsia="ja-JP" w:bidi="ar-SA"/>
+                <w:sz w:val="20"/>
+                <w:szCs w:val="20"/>
+                <w:lang w:val="es-CO"/>
               </w:rPr>
             </w:r>
           </w:p>
@@ -2634,7 +2688,6 @@
           <w:tcPr>
             <w:tcW w:w="1426" w:type="dxa"/>
             <w:tcBorders>
-              <w:top w:val="nil"/>
               <w:bottom w:val="single" w:sz="12" w:space="0" w:color="666666"/>
             </w:tcBorders>
             <w:shd w:color="auto" w:fill="FFFFFF" w:themeFill="background1" w:val="clear"/>
@@ -2642,7 +2695,8 @@
           <w:p>
             <w:pPr>
               <w:pStyle w:val="Default"/>
-              <w:widowControl/>
+              <w:widowControl w:val="false"/>
+              <w:suppressAutoHyphens w:val="true"/>
               <w:spacing w:before="0" w:after="0"/>
               <w:jc w:val="left"/>
               <w:cnfStyle w:val="100000000000" w:firstRow="1" w:lastRow="0" w:firstColumn="0" w:lastColumn="0" w:oddVBand="0" w:evenVBand="0" w:oddHBand="0" w:evenHBand="0" w:firstRowFirstColumn="0" w:firstRowLastColumn="0" w:lastRowFirstColumn="0" w:lastRowLastColumn="0"/>
@@ -2669,7 +2723,8 @@
           <w:p>
             <w:pPr>
               <w:pStyle w:val="Normal"/>
-              <w:widowControl/>
+              <w:widowControl w:val="false"/>
+              <w:suppressAutoHyphens w:val="true"/>
               <w:spacing w:lineRule="auto" w:line="240" w:before="0" w:after="0"/>
               <w:jc w:val="left"/>
               <w:cnfStyle w:val="100000000000" w:firstRow="1" w:lastRow="0" w:firstColumn="0" w:lastColumn="0" w:oddVBand="0" w:evenVBand="0" w:oddHBand="0" w:evenHBand="0" w:firstRowFirstColumn="0" w:firstRowLastColumn="0" w:lastRowFirstColumn="0" w:lastRowLastColumn="0"/>
@@ -2682,13 +2737,12 @@
             </w:pPr>
             <w:r>
               <w:rPr>
-                <w:rFonts w:eastAsia="游明朝" w:cs="Arial" w:ascii="Arial" w:hAnsi="Arial"/>
+                <w:rFonts w:cs="Arial" w:ascii="Arial" w:hAnsi="Arial"/>
                 <w:b/>
                 <w:bCs/>
-                <w:kern w:val="0"/>
-                <w:sz w:val="22"/>
-                <w:szCs w:val="22"/>
-                <w:lang w:val="en-US" w:eastAsia="ja-JP" w:bidi="ar-SA"/>
+                <w:sz w:val="20"/>
+                <w:szCs w:val="20"/>
+                <w:lang w:val="es-CO"/>
               </w:rPr>
             </w:r>
           </w:p>
@@ -2697,7 +2751,6 @@
           <w:tcPr>
             <w:tcW w:w="1432" w:type="dxa"/>
             <w:tcBorders>
-              <w:top w:val="nil"/>
               <w:bottom w:val="single" w:sz="12" w:space="0" w:color="666666"/>
             </w:tcBorders>
             <w:shd w:color="auto" w:fill="FFFFFF" w:themeFill="background1" w:val="clear"/>
@@ -2705,7 +2758,8 @@
           <w:p>
             <w:pPr>
               <w:pStyle w:val="Default"/>
-              <w:widowControl/>
+              <w:widowControl w:val="false"/>
+              <w:suppressAutoHyphens w:val="true"/>
               <w:spacing w:before="0" w:after="0"/>
               <w:jc w:val="left"/>
               <w:cnfStyle w:val="100000000000" w:firstRow="1" w:lastRow="0" w:firstColumn="0" w:lastColumn="0" w:oddVBand="0" w:evenVBand="0" w:oddHBand="0" w:evenHBand="0" w:firstRowFirstColumn="0" w:firstRowLastColumn="0" w:lastRowFirstColumn="0" w:lastRowLastColumn="0"/>
@@ -2732,7 +2786,8 @@
           <w:p>
             <w:pPr>
               <w:pStyle w:val="Normal"/>
-              <w:widowControl/>
+              <w:widowControl w:val="false"/>
+              <w:suppressAutoHyphens w:val="true"/>
               <w:spacing w:lineRule="auto" w:line="240" w:before="0" w:after="0"/>
               <w:jc w:val="left"/>
               <w:cnfStyle w:val="100000000000" w:firstRow="1" w:lastRow="0" w:firstColumn="0" w:lastColumn="0" w:oddVBand="0" w:evenVBand="0" w:oddHBand="0" w:evenHBand="0" w:firstRowFirstColumn="0" w:firstRowLastColumn="0" w:lastRowFirstColumn="0" w:lastRowLastColumn="0"/>
@@ -2745,13 +2800,12 @@
             </w:pPr>
             <w:r>
               <w:rPr>
-                <w:rFonts w:eastAsia="游明朝" w:cs="Arial" w:ascii="Arial" w:hAnsi="Arial"/>
+                <w:rFonts w:cs="Arial" w:ascii="Arial" w:hAnsi="Arial"/>
                 <w:b/>
                 <w:bCs/>
-                <w:kern w:val="0"/>
-                <w:sz w:val="22"/>
-                <w:szCs w:val="22"/>
-                <w:lang w:val="en-US" w:eastAsia="ja-JP" w:bidi="ar-SA"/>
+                <w:sz w:val="20"/>
+                <w:szCs w:val="20"/>
+                <w:lang w:val="es-CO"/>
               </w:rPr>
             </w:r>
           </w:p>
@@ -2760,7 +2814,6 @@
           <w:tcPr>
             <w:tcW w:w="1434" w:type="dxa"/>
             <w:tcBorders>
-              <w:top w:val="nil"/>
               <w:bottom w:val="single" w:sz="12" w:space="0" w:color="666666"/>
             </w:tcBorders>
             <w:shd w:color="auto" w:fill="FFFFFF" w:themeFill="background1" w:val="clear"/>
@@ -2768,7 +2821,8 @@
           <w:p>
             <w:pPr>
               <w:pStyle w:val="Default"/>
-              <w:widowControl/>
+              <w:widowControl w:val="false"/>
+              <w:suppressAutoHyphens w:val="true"/>
               <w:spacing w:before="0" w:after="0"/>
               <w:jc w:val="left"/>
               <w:cnfStyle w:val="100000000000" w:firstRow="1" w:lastRow="0" w:firstColumn="0" w:lastColumn="0" w:oddVBand="0" w:evenVBand="0" w:oddHBand="0" w:evenHBand="0" w:firstRowFirstColumn="0" w:firstRowLastColumn="0" w:lastRowFirstColumn="0" w:lastRowLastColumn="0"/>
@@ -2795,7 +2849,8 @@
           <w:p>
             <w:pPr>
               <w:pStyle w:val="Normal"/>
-              <w:widowControl/>
+              <w:widowControl w:val="false"/>
+              <w:suppressAutoHyphens w:val="true"/>
               <w:spacing w:lineRule="auto" w:line="240" w:before="0" w:after="0"/>
               <w:jc w:val="left"/>
               <w:cnfStyle w:val="100000000000" w:firstRow="1" w:lastRow="0" w:firstColumn="0" w:lastColumn="0" w:oddVBand="0" w:evenVBand="0" w:oddHBand="0" w:evenHBand="0" w:firstRowFirstColumn="0" w:firstRowLastColumn="0" w:lastRowFirstColumn="0" w:lastRowLastColumn="0"/>
@@ -2808,13 +2863,12 @@
             </w:pPr>
             <w:r>
               <w:rPr>
-                <w:rFonts w:eastAsia="游明朝" w:cs="Arial" w:ascii="Arial" w:hAnsi="Arial"/>
+                <w:rFonts w:cs="Arial" w:ascii="Arial" w:hAnsi="Arial"/>
                 <w:b/>
                 <w:bCs/>
-                <w:kern w:val="0"/>
-                <w:sz w:val="22"/>
-                <w:szCs w:val="22"/>
-                <w:lang w:val="en-US" w:eastAsia="ja-JP" w:bidi="ar-SA"/>
+                <w:sz w:val="20"/>
+                <w:szCs w:val="20"/>
+                <w:lang w:val="es-CO"/>
               </w:rPr>
             </w:r>
           </w:p>
@@ -2836,7 +2890,8 @@
           <w:p>
             <w:pPr>
               <w:pStyle w:val="Normal"/>
-              <w:widowControl/>
+              <w:widowControl w:val="false"/>
+              <w:suppressAutoHyphens w:val="true"/>
               <w:spacing w:lineRule="auto" w:line="240" w:before="0" w:after="0"/>
               <w:jc w:val="left"/>
               <w:rPr>
@@ -2862,7 +2917,7 @@
         </w:tc>
         <w:tc>
           <w:tcPr>
-            <w:tcW w:w="1638" w:type="dxa"/>
+            <w:tcW w:w="1637" w:type="dxa"/>
             <w:tcBorders>
               <w:left w:val="single" w:sz="2" w:space="0" w:color="666666"/>
               <w:right w:val="single" w:sz="2" w:space="0" w:color="666666"/>
@@ -2872,7 +2927,8 @@
           <w:p>
             <w:pPr>
               <w:pStyle w:val="Normal"/>
-              <w:widowControl/>
+              <w:widowControl w:val="false"/>
+              <w:suppressAutoHyphens w:val="true"/>
               <w:spacing w:lineRule="auto" w:line="240" w:before="0" w:after="0"/>
               <w:jc w:val="left"/>
               <w:cnfStyle w:val="000000100000" w:firstRow="0" w:lastRow="0" w:firstColumn="0" w:lastColumn="0" w:oddVBand="0" w:evenVBand="0" w:oddHBand="1" w:evenHBand="0" w:firstRowFirstColumn="0" w:firstRowLastColumn="0" w:lastRowFirstColumn="0" w:lastRowLastColumn="0"/>
@@ -2897,7 +2953,7 @@
         </w:tc>
         <w:tc>
           <w:tcPr>
-            <w:tcW w:w="1449" w:type="dxa"/>
+            <w:tcW w:w="1450" w:type="dxa"/>
             <w:tcBorders>
               <w:left w:val="single" w:sz="2" w:space="0" w:color="666666"/>
               <w:right w:val="single" w:sz="2" w:space="0" w:color="666666"/>
@@ -2907,7 +2963,8 @@
           <w:p>
             <w:pPr>
               <w:pStyle w:val="Normal"/>
-              <w:widowControl/>
+              <w:widowControl w:val="false"/>
+              <w:suppressAutoHyphens w:val="true"/>
               <w:spacing w:lineRule="auto" w:line="240" w:before="0" w:after="0"/>
               <w:jc w:val="left"/>
               <w:cnfStyle w:val="000000100000" w:firstRow="0" w:lastRow="0" w:firstColumn="0" w:lastColumn="0" w:oddVBand="0" w:evenVBand="0" w:oddHBand="1" w:evenHBand="0" w:firstRowFirstColumn="0" w:firstRowLastColumn="0" w:lastRowFirstColumn="0" w:lastRowLastColumn="0"/>
@@ -2941,7 +2998,8 @@
           <w:p>
             <w:pPr>
               <w:pStyle w:val="Normal"/>
-              <w:widowControl/>
+              <w:widowControl w:val="false"/>
+              <w:suppressAutoHyphens w:val="true"/>
               <w:spacing w:lineRule="auto" w:line="240" w:before="0" w:after="0"/>
               <w:jc w:val="left"/>
               <w:cnfStyle w:val="000000100000" w:firstRow="0" w:lastRow="0" w:firstColumn="0" w:lastColumn="0" w:oddVBand="0" w:evenVBand="0" w:oddHBand="1" w:evenHBand="0" w:firstRowFirstColumn="0" w:firstRowLastColumn="0" w:lastRowFirstColumn="0" w:lastRowLastColumn="0"/>
@@ -2975,7 +3033,8 @@
           <w:p>
             <w:pPr>
               <w:pStyle w:val="Normal"/>
-              <w:widowControl/>
+              <w:widowControl w:val="false"/>
+              <w:suppressAutoHyphens w:val="true"/>
               <w:spacing w:lineRule="auto" w:line="240" w:before="0" w:after="0"/>
               <w:jc w:val="left"/>
               <w:cnfStyle w:val="000000100000" w:firstRow="0" w:lastRow="0" w:firstColumn="0" w:lastColumn="0" w:oddVBand="0" w:evenVBand="0" w:oddHBand="1" w:evenHBand="0" w:firstRowFirstColumn="0" w:firstRowLastColumn="0" w:lastRowFirstColumn="0" w:lastRowLastColumn="0"/>
@@ -3008,7 +3067,8 @@
           <w:p>
             <w:pPr>
               <w:pStyle w:val="Normal"/>
-              <w:widowControl/>
+              <w:widowControl w:val="false"/>
+              <w:suppressAutoHyphens w:val="true"/>
               <w:spacing w:lineRule="auto" w:line="240" w:before="0" w:after="0"/>
               <w:jc w:val="left"/>
               <w:cnfStyle w:val="000000100000" w:firstRow="0" w:lastRow="0" w:firstColumn="0" w:lastColumn="0" w:oddVBand="0" w:evenVBand="0" w:oddHBand="1" w:evenHBand="0" w:firstRowFirstColumn="0" w:firstRowLastColumn="0" w:lastRowFirstColumn="0" w:lastRowLastColumn="0"/>
@@ -3044,7 +3104,8 @@
           <w:p>
             <w:pPr>
               <w:pStyle w:val="Normal"/>
-              <w:widowControl/>
+              <w:widowControl w:val="false"/>
+              <w:suppressAutoHyphens w:val="true"/>
               <w:spacing w:lineRule="auto" w:line="240" w:before="0" w:after="0"/>
               <w:jc w:val="left"/>
               <w:rPr>
@@ -3070,16 +3131,17 @@
         </w:tc>
         <w:tc>
           <w:tcPr>
-            <w:tcW w:w="1638" w:type="dxa"/>
-            <w:tcBorders>
-              <w:left w:val="single" w:sz="2" w:space="0" w:color="666666"/>
-              <w:right w:val="single" w:sz="2" w:space="0" w:color="666666"/>
-            </w:tcBorders>
-          </w:tcPr>
-          <w:p>
-            <w:pPr>
-              <w:pStyle w:val="Normal"/>
-              <w:widowControl/>
+            <w:tcW w:w="1637" w:type="dxa"/>
+            <w:tcBorders>
+              <w:left w:val="single" w:sz="2" w:space="0" w:color="666666"/>
+              <w:right w:val="single" w:sz="2" w:space="0" w:color="666666"/>
+            </w:tcBorders>
+          </w:tcPr>
+          <w:p>
+            <w:pPr>
+              <w:pStyle w:val="Normal"/>
+              <w:widowControl w:val="false"/>
+              <w:suppressAutoHyphens w:val="true"/>
               <w:spacing w:lineRule="auto" w:line="240" w:before="0" w:after="0"/>
               <w:jc w:val="left"/>
               <w:cnfStyle w:val="000000000000" w:firstRow="0" w:lastRow="0" w:firstColumn="0" w:lastColumn="0" w:oddVBand="0" w:evenVBand="0" w:oddHBand="0" w:evenHBand="0" w:firstRowFirstColumn="0" w:firstRowLastColumn="0" w:lastRowFirstColumn="0" w:lastRowLastColumn="0"/>
@@ -3104,16 +3166,17 @@
         </w:tc>
         <w:tc>
           <w:tcPr>
-            <w:tcW w:w="1449" w:type="dxa"/>
-            <w:tcBorders>
-              <w:left w:val="single" w:sz="2" w:space="0" w:color="666666"/>
-              <w:right w:val="single" w:sz="2" w:space="0" w:color="666666"/>
-            </w:tcBorders>
-          </w:tcPr>
-          <w:p>
-            <w:pPr>
-              <w:pStyle w:val="Normal"/>
-              <w:widowControl/>
+            <w:tcW w:w="1450" w:type="dxa"/>
+            <w:tcBorders>
+              <w:left w:val="single" w:sz="2" w:space="0" w:color="666666"/>
+              <w:right w:val="single" w:sz="2" w:space="0" w:color="666666"/>
+            </w:tcBorders>
+          </w:tcPr>
+          <w:p>
+            <w:pPr>
+              <w:pStyle w:val="Normal"/>
+              <w:widowControl w:val="false"/>
+              <w:suppressAutoHyphens w:val="true"/>
               <w:spacing w:lineRule="auto" w:line="240" w:before="0" w:after="0"/>
               <w:jc w:val="left"/>
               <w:cnfStyle w:val="000000000000" w:firstRow="0" w:lastRow="0" w:firstColumn="0" w:lastColumn="0" w:oddVBand="0" w:evenVBand="0" w:oddHBand="0" w:evenHBand="0" w:firstRowFirstColumn="0" w:firstRowLastColumn="0" w:lastRowFirstColumn="0" w:lastRowLastColumn="0"/>
@@ -3147,7 +3210,8 @@
           <w:p>
             <w:pPr>
               <w:pStyle w:val="Normal"/>
-              <w:widowControl/>
+              <w:widowControl w:val="false"/>
+              <w:suppressAutoHyphens w:val="true"/>
               <w:spacing w:lineRule="auto" w:line="240" w:before="0" w:after="0"/>
               <w:jc w:val="left"/>
               <w:cnfStyle w:val="000000000000" w:firstRow="0" w:lastRow="0" w:firstColumn="0" w:lastColumn="0" w:oddVBand="0" w:evenVBand="0" w:oddHBand="0" w:evenHBand="0" w:firstRowFirstColumn="0" w:firstRowLastColumn="0" w:lastRowFirstColumn="0" w:lastRowLastColumn="0"/>
@@ -3180,7 +3244,8 @@
           <w:p>
             <w:pPr>
               <w:pStyle w:val="Normal"/>
-              <w:widowControl/>
+              <w:widowControl w:val="false"/>
+              <w:suppressAutoHyphens w:val="true"/>
               <w:spacing w:lineRule="auto" w:line="240" w:before="0" w:after="0"/>
               <w:jc w:val="left"/>
               <w:cnfStyle w:val="000000000000" w:firstRow="0" w:lastRow="0" w:firstColumn="0" w:lastColumn="0" w:oddVBand="0" w:evenVBand="0" w:oddHBand="0" w:evenHBand="0" w:firstRowFirstColumn="0" w:firstRowLastColumn="0" w:lastRowFirstColumn="0" w:lastRowLastColumn="0"/>
@@ -3212,7 +3277,8 @@
           <w:p>
             <w:pPr>
               <w:pStyle w:val="Normal"/>
-              <w:widowControl/>
+              <w:widowControl w:val="false"/>
+              <w:suppressAutoHyphens w:val="true"/>
               <w:spacing w:lineRule="auto" w:line="240" w:before="0" w:after="0"/>
               <w:jc w:val="left"/>
               <w:cnfStyle w:val="000000000000" w:firstRow="0" w:lastRow="0" w:firstColumn="0" w:lastColumn="0" w:oddVBand="0" w:evenVBand="0" w:oddHBand="0" w:evenHBand="0" w:firstRowFirstColumn="0" w:firstRowLastColumn="0" w:lastRowFirstColumn="0" w:lastRowLastColumn="0"/>
@@ -3251,7 +3317,8 @@
           <w:p>
             <w:pPr>
               <w:pStyle w:val="Normal"/>
-              <w:widowControl/>
+              <w:widowControl w:val="false"/>
+              <w:suppressAutoHyphens w:val="true"/>
               <w:spacing w:lineRule="auto" w:line="240" w:before="0" w:after="0"/>
               <w:jc w:val="left"/>
               <w:rPr>
@@ -3277,7 +3344,7 @@
         </w:tc>
         <w:tc>
           <w:tcPr>
-            <w:tcW w:w="1638" w:type="dxa"/>
+            <w:tcW w:w="1637" w:type="dxa"/>
             <w:tcBorders>
               <w:left w:val="single" w:sz="2" w:space="0" w:color="666666"/>
               <w:right w:val="single" w:sz="2" w:space="0" w:color="666666"/>
@@ -3287,7 +3354,8 @@
           <w:p>
             <w:pPr>
               <w:pStyle w:val="Normal"/>
-              <w:widowControl/>
+              <w:widowControl w:val="false"/>
+              <w:suppressAutoHyphens w:val="true"/>
               <w:spacing w:lineRule="auto" w:line="240" w:before="0" w:after="0"/>
               <w:jc w:val="left"/>
               <w:cnfStyle w:val="000000100000" w:firstRow="0" w:lastRow="0" w:firstColumn="0" w:lastColumn="0" w:oddVBand="0" w:evenVBand="0" w:oddHBand="1" w:evenHBand="0" w:firstRowFirstColumn="0" w:firstRowLastColumn="0" w:lastRowFirstColumn="0" w:lastRowLastColumn="0"/>
@@ -3312,7 +3380,7 @@
         </w:tc>
         <w:tc>
           <w:tcPr>
-            <w:tcW w:w="1449" w:type="dxa"/>
+            <w:tcW w:w="1450" w:type="dxa"/>
             <w:tcBorders>
               <w:left w:val="single" w:sz="2" w:space="0" w:color="666666"/>
               <w:right w:val="single" w:sz="2" w:space="0" w:color="666666"/>
@@ -3322,7 +3390,8 @@
           <w:p>
             <w:pPr>
               <w:pStyle w:val="Normal"/>
-              <w:widowControl/>
+              <w:widowControl w:val="false"/>
+              <w:suppressAutoHyphens w:val="true"/>
               <w:spacing w:lineRule="auto" w:line="240" w:before="0" w:after="0"/>
               <w:jc w:val="left"/>
               <w:cnfStyle w:val="000000100000" w:firstRow="0" w:lastRow="0" w:firstColumn="0" w:lastColumn="0" w:oddVBand="0" w:evenVBand="0" w:oddHBand="1" w:evenHBand="0" w:firstRowFirstColumn="0" w:firstRowLastColumn="0" w:lastRowFirstColumn="0" w:lastRowLastColumn="0"/>
@@ -3357,7 +3426,8 @@
           <w:p>
             <w:pPr>
               <w:pStyle w:val="Normal"/>
-              <w:widowControl/>
+              <w:widowControl w:val="false"/>
+              <w:suppressAutoHyphens w:val="true"/>
               <w:spacing w:lineRule="auto" w:line="240" w:before="0" w:after="0"/>
               <w:jc w:val="left"/>
               <w:cnfStyle w:val="000000100000" w:firstRow="0" w:lastRow="0" w:firstColumn="0" w:lastColumn="0" w:oddVBand="0" w:evenVBand="0" w:oddHBand="1" w:evenHBand="0" w:firstRowFirstColumn="0" w:firstRowLastColumn="0" w:lastRowFirstColumn="0" w:lastRowLastColumn="0"/>
@@ -3392,7 +3462,8 @@
           <w:p>
             <w:pPr>
               <w:pStyle w:val="Normal"/>
-              <w:widowControl/>
+              <w:widowControl w:val="false"/>
+              <w:suppressAutoHyphens w:val="true"/>
               <w:spacing w:lineRule="auto" w:line="240" w:before="0" w:after="0"/>
               <w:jc w:val="left"/>
               <w:cnfStyle w:val="000000100000" w:firstRow="0" w:lastRow="0" w:firstColumn="0" w:lastColumn="0" w:oddVBand="0" w:evenVBand="0" w:oddHBand="1" w:evenHBand="0" w:firstRowFirstColumn="0" w:firstRowLastColumn="0" w:lastRowFirstColumn="0" w:lastRowLastColumn="0"/>
@@ -3426,7 +3497,8 @@
           <w:p>
             <w:pPr>
               <w:pStyle w:val="Normal"/>
-              <w:widowControl/>
+              <w:widowControl w:val="false"/>
+              <w:suppressAutoHyphens w:val="true"/>
               <w:spacing w:lineRule="auto" w:line="240" w:before="0" w:after="0"/>
               <w:jc w:val="left"/>
               <w:cnfStyle w:val="000000100000" w:firstRow="0" w:lastRow="0" w:firstColumn="0" w:lastColumn="0" w:oddVBand="0" w:evenVBand="0" w:oddHBand="1" w:evenHBand="0" w:firstRowFirstColumn="0" w:firstRowLastColumn="0" w:lastRowFirstColumn="0" w:lastRowLastColumn="0"/>
@@ -3462,7 +3534,8 @@
           <w:p>
             <w:pPr>
               <w:pStyle w:val="Normal"/>
-              <w:widowControl/>
+              <w:widowControl w:val="false"/>
+              <w:suppressAutoHyphens w:val="true"/>
               <w:spacing w:lineRule="auto" w:line="240" w:before="0" w:after="0"/>
               <w:jc w:val="left"/>
               <w:rPr>
@@ -3488,16 +3561,17 @@
         </w:tc>
         <w:tc>
           <w:tcPr>
-            <w:tcW w:w="1638" w:type="dxa"/>
-            <w:tcBorders>
-              <w:left w:val="single" w:sz="2" w:space="0" w:color="666666"/>
-              <w:right w:val="single" w:sz="2" w:space="0" w:color="666666"/>
-            </w:tcBorders>
-          </w:tcPr>
-          <w:p>
-            <w:pPr>
-              <w:pStyle w:val="Normal"/>
-              <w:widowControl/>
+            <w:tcW w:w="1637" w:type="dxa"/>
+            <w:tcBorders>
+              <w:left w:val="single" w:sz="2" w:space="0" w:color="666666"/>
+              <w:right w:val="single" w:sz="2" w:space="0" w:color="666666"/>
+            </w:tcBorders>
+          </w:tcPr>
+          <w:p>
+            <w:pPr>
+              <w:pStyle w:val="Normal"/>
+              <w:widowControl w:val="false"/>
+              <w:suppressAutoHyphens w:val="true"/>
               <w:spacing w:lineRule="auto" w:line="240" w:before="0" w:after="0"/>
               <w:jc w:val="left"/>
               <w:cnfStyle w:val="000000000000" w:firstRow="0" w:lastRow="0" w:firstColumn="0" w:lastColumn="0" w:oddVBand="0" w:evenVBand="0" w:oddHBand="0" w:evenHBand="0" w:firstRowFirstColumn="0" w:firstRowLastColumn="0" w:lastRowFirstColumn="0" w:lastRowLastColumn="0"/>
@@ -3522,16 +3596,17 @@
         </w:tc>
         <w:tc>
           <w:tcPr>
-            <w:tcW w:w="1449" w:type="dxa"/>
-            <w:tcBorders>
-              <w:left w:val="single" w:sz="2" w:space="0" w:color="666666"/>
-              <w:right w:val="single" w:sz="2" w:space="0" w:color="666666"/>
-            </w:tcBorders>
-          </w:tcPr>
-          <w:p>
-            <w:pPr>
-              <w:pStyle w:val="Normal"/>
-              <w:widowControl/>
+            <w:tcW w:w="1450" w:type="dxa"/>
+            <w:tcBorders>
+              <w:left w:val="single" w:sz="2" w:space="0" w:color="666666"/>
+              <w:right w:val="single" w:sz="2" w:space="0" w:color="666666"/>
+            </w:tcBorders>
+          </w:tcPr>
+          <w:p>
+            <w:pPr>
+              <w:pStyle w:val="Normal"/>
+              <w:widowControl w:val="false"/>
+              <w:suppressAutoHyphens w:val="true"/>
               <w:spacing w:lineRule="auto" w:line="240" w:before="0" w:after="0"/>
               <w:jc w:val="left"/>
               <w:cnfStyle w:val="000000000000" w:firstRow="0" w:lastRow="0" w:firstColumn="0" w:lastColumn="0" w:oddVBand="0" w:evenVBand="0" w:oddHBand="0" w:evenHBand="0" w:firstRowFirstColumn="0" w:firstRowLastColumn="0" w:lastRowFirstColumn="0" w:lastRowLastColumn="0"/>
@@ -3565,7 +3640,8 @@
           <w:p>
             <w:pPr>
               <w:pStyle w:val="Normal"/>
-              <w:widowControl/>
+              <w:widowControl w:val="false"/>
+              <w:suppressAutoHyphens w:val="true"/>
               <w:spacing w:lineRule="auto" w:line="240" w:before="0" w:after="0"/>
               <w:jc w:val="left"/>
               <w:cnfStyle w:val="000000000000" w:firstRow="0" w:lastRow="0" w:firstColumn="0" w:lastColumn="0" w:oddVBand="0" w:evenVBand="0" w:oddHBand="0" w:evenHBand="0" w:firstRowFirstColumn="0" w:firstRowLastColumn="0" w:lastRowFirstColumn="0" w:lastRowLastColumn="0"/>
@@ -3599,7 +3675,8 @@
           <w:p>
             <w:pPr>
               <w:pStyle w:val="Normal"/>
-              <w:widowControl/>
+              <w:widowControl w:val="false"/>
+              <w:suppressAutoHyphens w:val="true"/>
               <w:spacing w:lineRule="auto" w:line="240" w:before="0" w:after="0"/>
               <w:jc w:val="left"/>
               <w:cnfStyle w:val="000000000000" w:firstRow="0" w:lastRow="0" w:firstColumn="0" w:lastColumn="0" w:oddVBand="0" w:evenVBand="0" w:oddHBand="0" w:evenHBand="0" w:firstRowFirstColumn="0" w:firstRowLastColumn="0" w:lastRowFirstColumn="0" w:lastRowLastColumn="0"/>
@@ -3632,7 +3709,8 @@
           <w:p>
             <w:pPr>
               <w:pStyle w:val="Normal"/>
-              <w:widowControl/>
+              <w:widowControl w:val="false"/>
+              <w:suppressAutoHyphens w:val="true"/>
               <w:spacing w:lineRule="auto" w:line="240" w:before="0" w:after="0"/>
               <w:jc w:val="left"/>
               <w:cnfStyle w:val="000000000000" w:firstRow="0" w:lastRow="0" w:firstColumn="0" w:lastColumn="0" w:oddVBand="0" w:evenVBand="0" w:oddHBand="0" w:evenHBand="0" w:firstRowFirstColumn="0" w:firstRowLastColumn="0" w:lastRowFirstColumn="0" w:lastRowLastColumn="0"/>
@@ -3671,7 +3749,8 @@
           <w:p>
             <w:pPr>
               <w:pStyle w:val="Normal"/>
-              <w:widowControl/>
+              <w:widowControl w:val="false"/>
+              <w:suppressAutoHyphens w:val="true"/>
               <w:spacing w:lineRule="auto" w:line="240" w:before="0" w:after="0"/>
               <w:jc w:val="left"/>
               <w:rPr>
@@ -3697,7 +3776,7 @@
         </w:tc>
         <w:tc>
           <w:tcPr>
-            <w:tcW w:w="1638" w:type="dxa"/>
+            <w:tcW w:w="1637" w:type="dxa"/>
             <w:tcBorders>
               <w:left w:val="single" w:sz="2" w:space="0" w:color="666666"/>
               <w:right w:val="single" w:sz="2" w:space="0" w:color="666666"/>
@@ -3707,7 +3786,8 @@
           <w:p>
             <w:pPr>
               <w:pStyle w:val="Normal"/>
-              <w:widowControl/>
+              <w:widowControl w:val="false"/>
+              <w:suppressAutoHyphens w:val="true"/>
               <w:spacing w:lineRule="auto" w:line="240" w:before="0" w:after="0"/>
               <w:jc w:val="left"/>
               <w:cnfStyle w:val="000000100000" w:firstRow="0" w:lastRow="0" w:firstColumn="0" w:lastColumn="0" w:oddVBand="0" w:evenVBand="0" w:oddHBand="1" w:evenHBand="0" w:firstRowFirstColumn="0" w:firstRowLastColumn="0" w:lastRowFirstColumn="0" w:lastRowLastColumn="0"/>
@@ -3732,7 +3812,7 @@
         </w:tc>
         <w:tc>
           <w:tcPr>
-            <w:tcW w:w="1449" w:type="dxa"/>
+            <w:tcW w:w="1450" w:type="dxa"/>
             <w:tcBorders>
               <w:left w:val="single" w:sz="2" w:space="0" w:color="666666"/>
               <w:right w:val="single" w:sz="2" w:space="0" w:color="666666"/>
@@ -3742,7 +3822,8 @@
           <w:p>
             <w:pPr>
               <w:pStyle w:val="Normal"/>
-              <w:widowControl/>
+              <w:widowControl w:val="false"/>
+              <w:suppressAutoHyphens w:val="true"/>
               <w:spacing w:lineRule="auto" w:line="240" w:before="0" w:after="0"/>
               <w:jc w:val="left"/>
               <w:cnfStyle w:val="000000100000" w:firstRow="0" w:lastRow="0" w:firstColumn="0" w:lastColumn="0" w:oddVBand="0" w:evenVBand="0" w:oddHBand="1" w:evenHBand="0" w:firstRowFirstColumn="0" w:firstRowLastColumn="0" w:lastRowFirstColumn="0" w:lastRowLastColumn="0"/>
@@ -3777,7 +3858,8 @@
           <w:p>
             <w:pPr>
               <w:pStyle w:val="Normal"/>
-              <w:widowControl/>
+              <w:widowControl w:val="false"/>
+              <w:suppressAutoHyphens w:val="true"/>
               <w:spacing w:lineRule="auto" w:line="240" w:before="0" w:after="0"/>
               <w:jc w:val="left"/>
               <w:cnfStyle w:val="000000100000" w:firstRow="0" w:lastRow="0" w:firstColumn="0" w:lastColumn="0" w:oddVBand="0" w:evenVBand="0" w:oddHBand="1" w:evenHBand="0" w:firstRowFirstColumn="0" w:firstRowLastColumn="0" w:lastRowFirstColumn="0" w:lastRowLastColumn="0"/>
@@ -3812,7 +3894,8 @@
           <w:p>
             <w:pPr>
               <w:pStyle w:val="Normal"/>
-              <w:widowControl/>
+              <w:widowControl w:val="false"/>
+              <w:suppressAutoHyphens w:val="true"/>
               <w:spacing w:lineRule="auto" w:line="240" w:before="0" w:after="0"/>
               <w:jc w:val="left"/>
               <w:cnfStyle w:val="000000100000" w:firstRow="0" w:lastRow="0" w:firstColumn="0" w:lastColumn="0" w:oddVBand="0" w:evenVBand="0" w:oddHBand="1" w:evenHBand="0" w:firstRowFirstColumn="0" w:firstRowLastColumn="0" w:lastRowFirstColumn="0" w:lastRowLastColumn="0"/>
@@ -3846,7 +3929,8 @@
           <w:p>
             <w:pPr>
               <w:pStyle w:val="Normal"/>
-              <w:widowControl/>
+              <w:widowControl w:val="false"/>
+              <w:suppressAutoHyphens w:val="true"/>
               <w:spacing w:lineRule="auto" w:line="240" w:before="0" w:after="0"/>
               <w:jc w:val="left"/>
               <w:cnfStyle w:val="000000100000" w:firstRow="0" w:lastRow="0" w:firstColumn="0" w:lastColumn="0" w:oddVBand="0" w:evenVBand="0" w:oddHBand="1" w:evenHBand="0" w:firstRowFirstColumn="0" w:firstRowLastColumn="0" w:lastRowFirstColumn="0" w:lastRowLastColumn="0"/>
@@ -3883,7 +3967,8 @@
           <w:p>
             <w:pPr>
               <w:pStyle w:val="Normal"/>
-              <w:widowControl/>
+              <w:widowControl w:val="false"/>
+              <w:suppressAutoHyphens w:val="true"/>
               <w:spacing w:lineRule="auto" w:line="240" w:before="0" w:after="0"/>
               <w:jc w:val="left"/>
               <w:rPr>
@@ -3909,16 +3994,17 @@
         </w:tc>
         <w:tc>
           <w:tcPr>
-            <w:tcW w:w="1638" w:type="dxa"/>
-            <w:tcBorders>
-              <w:left w:val="single" w:sz="2" w:space="0" w:color="666666"/>
-              <w:right w:val="single" w:sz="2" w:space="0" w:color="666666"/>
-            </w:tcBorders>
-          </w:tcPr>
-          <w:p>
-            <w:pPr>
-              <w:pStyle w:val="Normal"/>
-              <w:widowControl/>
+            <w:tcW w:w="1637" w:type="dxa"/>
+            <w:tcBorders>
+              <w:left w:val="single" w:sz="2" w:space="0" w:color="666666"/>
+              <w:right w:val="single" w:sz="2" w:space="0" w:color="666666"/>
+            </w:tcBorders>
+          </w:tcPr>
+          <w:p>
+            <w:pPr>
+              <w:pStyle w:val="Normal"/>
+              <w:widowControl w:val="false"/>
+              <w:suppressAutoHyphens w:val="true"/>
               <w:spacing w:lineRule="auto" w:line="240" w:before="0" w:after="0"/>
               <w:jc w:val="left"/>
               <w:cnfStyle w:val="000000000000" w:firstRow="0" w:lastRow="0" w:firstColumn="0" w:lastColumn="0" w:oddVBand="0" w:evenVBand="0" w:oddHBand="0" w:evenHBand="0" w:firstRowFirstColumn="0" w:firstRowLastColumn="0" w:lastRowFirstColumn="0" w:lastRowLastColumn="0"/>
@@ -3943,16 +4029,17 @@
         </w:tc>
         <w:tc>
           <w:tcPr>
-            <w:tcW w:w="1449" w:type="dxa"/>
-            <w:tcBorders>
-              <w:left w:val="single" w:sz="2" w:space="0" w:color="666666"/>
-              <w:right w:val="single" w:sz="2" w:space="0" w:color="666666"/>
-            </w:tcBorders>
-          </w:tcPr>
-          <w:p>
-            <w:pPr>
-              <w:pStyle w:val="Normal"/>
-              <w:widowControl/>
+            <w:tcW w:w="1450" w:type="dxa"/>
+            <w:tcBorders>
+              <w:left w:val="single" w:sz="2" w:space="0" w:color="666666"/>
+              <w:right w:val="single" w:sz="2" w:space="0" w:color="666666"/>
+            </w:tcBorders>
+          </w:tcPr>
+          <w:p>
+            <w:pPr>
+              <w:pStyle w:val="Normal"/>
+              <w:widowControl w:val="false"/>
+              <w:suppressAutoHyphens w:val="true"/>
               <w:spacing w:lineRule="auto" w:line="240" w:before="0" w:after="0"/>
               <w:jc w:val="left"/>
               <w:cnfStyle w:val="000000000000" w:firstRow="0" w:lastRow="0" w:firstColumn="0" w:lastColumn="0" w:oddVBand="0" w:evenVBand="0" w:oddHBand="0" w:evenHBand="0" w:firstRowFirstColumn="0" w:firstRowLastColumn="0" w:lastRowFirstColumn="0" w:lastRowLastColumn="0"/>
@@ -3986,7 +4073,8 @@
           <w:p>
             <w:pPr>
               <w:pStyle w:val="Normal"/>
-              <w:widowControl/>
+              <w:widowControl w:val="false"/>
+              <w:suppressAutoHyphens w:val="true"/>
               <w:spacing w:lineRule="auto" w:line="240" w:before="0" w:after="0"/>
               <w:jc w:val="left"/>
               <w:cnfStyle w:val="000000000000" w:firstRow="0" w:lastRow="0" w:firstColumn="0" w:lastColumn="0" w:oddVBand="0" w:evenVBand="0" w:oddHBand="0" w:evenHBand="0" w:firstRowFirstColumn="0" w:firstRowLastColumn="0" w:lastRowFirstColumn="0" w:lastRowLastColumn="0"/>
@@ -4020,7 +4108,8 @@
           <w:p>
             <w:pPr>
               <w:pStyle w:val="Normal"/>
-              <w:widowControl/>
+              <w:widowControl w:val="false"/>
+              <w:suppressAutoHyphens w:val="true"/>
               <w:spacing w:lineRule="auto" w:line="240" w:before="0" w:after="0"/>
               <w:jc w:val="left"/>
               <w:cnfStyle w:val="000000000000" w:firstRow="0" w:lastRow="0" w:firstColumn="0" w:lastColumn="0" w:oddVBand="0" w:evenVBand="0" w:oddHBand="0" w:evenHBand="0" w:firstRowFirstColumn="0" w:firstRowLastColumn="0" w:lastRowFirstColumn="0" w:lastRowLastColumn="0"/>
@@ -4053,7 +4142,8 @@
           <w:p>
             <w:pPr>
               <w:pStyle w:val="Normal"/>
-              <w:widowControl/>
+              <w:widowControl w:val="false"/>
+              <w:suppressAutoHyphens w:val="true"/>
               <w:spacing w:lineRule="auto" w:line="240" w:before="0" w:after="0"/>
               <w:jc w:val="left"/>
               <w:cnfStyle w:val="000000000000" w:firstRow="0" w:lastRow="0" w:firstColumn="0" w:lastColumn="0" w:oddVBand="0" w:evenVBand="0" w:oddHBand="0" w:evenHBand="0" w:firstRowFirstColumn="0" w:firstRowLastColumn="0" w:lastRowFirstColumn="0" w:lastRowLastColumn="0"/>
@@ -4093,7 +4183,8 @@
           <w:p>
             <w:pPr>
               <w:pStyle w:val="Normal"/>
-              <w:widowControl/>
+              <w:widowControl w:val="false"/>
+              <w:suppressAutoHyphens w:val="true"/>
               <w:spacing w:lineRule="auto" w:line="240" w:before="0" w:after="0"/>
               <w:jc w:val="left"/>
               <w:rPr>
@@ -4119,7 +4210,7 @@
         </w:tc>
         <w:tc>
           <w:tcPr>
-            <w:tcW w:w="1638" w:type="dxa"/>
+            <w:tcW w:w="1637" w:type="dxa"/>
             <w:tcBorders>
               <w:left w:val="single" w:sz="2" w:space="0" w:color="666666"/>
               <w:right w:val="single" w:sz="2" w:space="0" w:color="666666"/>
@@ -4129,7 +4220,8 @@
           <w:p>
             <w:pPr>
               <w:pStyle w:val="Normal"/>
-              <w:widowControl/>
+              <w:widowControl w:val="false"/>
+              <w:suppressAutoHyphens w:val="true"/>
               <w:spacing w:lineRule="auto" w:line="240" w:before="0" w:after="0"/>
               <w:jc w:val="left"/>
               <w:cnfStyle w:val="000000100000" w:firstRow="0" w:lastRow="0" w:firstColumn="0" w:lastColumn="0" w:oddVBand="0" w:evenVBand="0" w:oddHBand="1" w:evenHBand="0" w:firstRowFirstColumn="0" w:firstRowLastColumn="0" w:lastRowFirstColumn="0" w:lastRowLastColumn="0"/>
@@ -4154,7 +4246,7 @@
         </w:tc>
         <w:tc>
           <w:tcPr>
-            <w:tcW w:w="1449" w:type="dxa"/>
+            <w:tcW w:w="1450" w:type="dxa"/>
             <w:tcBorders>
               <w:left w:val="single" w:sz="2" w:space="0" w:color="666666"/>
               <w:right w:val="single" w:sz="2" w:space="0" w:color="666666"/>
@@ -4164,7 +4256,8 @@
           <w:p>
             <w:pPr>
               <w:pStyle w:val="Normal"/>
-              <w:widowControl/>
+              <w:widowControl w:val="false"/>
+              <w:suppressAutoHyphens w:val="true"/>
               <w:spacing w:lineRule="auto" w:line="240" w:before="0" w:after="0"/>
               <w:jc w:val="left"/>
               <w:cnfStyle w:val="000000100000" w:firstRow="0" w:lastRow="0" w:firstColumn="0" w:lastColumn="0" w:oddVBand="0" w:evenVBand="0" w:oddHBand="1" w:evenHBand="0" w:firstRowFirstColumn="0" w:firstRowLastColumn="0" w:lastRowFirstColumn="0" w:lastRowLastColumn="0"/>
@@ -4199,7 +4292,8 @@
           <w:p>
             <w:pPr>
               <w:pStyle w:val="Normal"/>
-              <w:widowControl/>
+              <w:widowControl w:val="false"/>
+              <w:suppressAutoHyphens w:val="true"/>
               <w:spacing w:lineRule="auto" w:line="240" w:before="0" w:after="0"/>
               <w:jc w:val="left"/>
               <w:cnfStyle w:val="000000100000" w:firstRow="0" w:lastRow="0" w:firstColumn="0" w:lastColumn="0" w:oddVBand="0" w:evenVBand="0" w:oddHBand="1" w:evenHBand="0" w:firstRowFirstColumn="0" w:firstRowLastColumn="0" w:lastRowFirstColumn="0" w:lastRowLastColumn="0"/>
@@ -4234,7 +4328,8 @@
           <w:p>
             <w:pPr>
               <w:pStyle w:val="Normal"/>
-              <w:widowControl/>
+              <w:widowControl w:val="false"/>
+              <w:suppressAutoHyphens w:val="true"/>
               <w:spacing w:lineRule="auto" w:line="240" w:before="0" w:after="0"/>
               <w:jc w:val="left"/>
               <w:cnfStyle w:val="000000100000" w:firstRow="0" w:lastRow="0" w:firstColumn="0" w:lastColumn="0" w:oddVBand="0" w:evenVBand="0" w:oddHBand="1" w:evenHBand="0" w:firstRowFirstColumn="0" w:firstRowLastColumn="0" w:lastRowFirstColumn="0" w:lastRowLastColumn="0"/>
@@ -4268,7 +4363,8 @@
           <w:p>
             <w:pPr>
               <w:pStyle w:val="Normal"/>
-              <w:widowControl/>
+              <w:widowControl w:val="false"/>
+              <w:suppressAutoHyphens w:val="true"/>
               <w:spacing w:lineRule="auto" w:line="240" w:before="0" w:after="0"/>
               <w:jc w:val="left"/>
               <w:cnfStyle w:val="000000100000" w:firstRow="0" w:lastRow="0" w:firstColumn="0" w:lastColumn="0" w:oddVBand="0" w:evenVBand="0" w:oddHBand="1" w:evenHBand="0" w:firstRowFirstColumn="0" w:firstRowLastColumn="0" w:lastRowFirstColumn="0" w:lastRowLastColumn="0"/>
@@ -4369,7 +4465,9 @@
         </w:rPr>
       </w:pPr>
       <w:r>
-        <w:rPr/>
+        <w:rPr>
+          <w:lang w:val="es-CO"/>
+        </w:rPr>
       </w:r>
     </w:p>
     <w:p>
@@ -4381,7 +4479,9 @@
         </w:rPr>
       </w:pPr>
       <w:r>
-        <w:rPr/>
+        <w:rPr>
+          <w:lang w:val="es-CO"/>
+        </w:rPr>
       </w:r>
     </w:p>
     <w:p>
@@ -4393,7 +4493,9 @@
         </w:rPr>
       </w:pPr>
       <w:r>
-        <w:rPr/>
+        <w:rPr>
+          <w:lang w:val="es-CO"/>
+        </w:rPr>
       </w:r>
     </w:p>
     <w:p>
@@ -4405,7 +4507,9 @@
         </w:rPr>
       </w:pPr>
       <w:r>
-        <w:rPr/>
+        <w:rPr>
+          <w:lang w:val="es-CO"/>
+        </w:rPr>
       </w:r>
     </w:p>
     <w:p>
@@ -4423,15 +4527,7 @@
           <w:sz w:val="28"/>
           <w:lang w:val="es-CO"/>
         </w:rPr>
-        <w:t xml:space="preserve">Maquina </w:t>
-      </w:r>
-      <w:r>
-        <w:rPr>
-          <w:rFonts w:ascii="Arial Black" w:hAnsi="Arial Black"/>
-          <w:sz w:val="28"/>
-          <w:lang w:val="es-CO"/>
-        </w:rPr>
-        <w:t>2</w:t>
+        <w:t>Maquina 2</w:t>
       </w:r>
     </w:p>
     <w:tbl>
@@ -4450,12 +4546,12 @@
         <w:tblLook w:val="04a0" w:noHBand="0" w:noVBand="1" w:firstColumn="1" w:lastRow="0" w:lastColumn="0" w:firstRow="1"/>
       </w:tblPr>
       <w:tblGrid>
+        <w:gridCol w:w="1467"/>
+        <w:gridCol w:w="1496"/>
+        <w:gridCol w:w="1469"/>
+        <w:gridCol w:w="1470"/>
         <w:gridCol w:w="1468"/>
-        <w:gridCol w:w="1495"/>
-        <w:gridCol w:w="1469"/>
-        <w:gridCol w:w="1469"/>
-        <w:gridCol w:w="1468"/>
-        <w:gridCol w:w="1468"/>
+        <w:gridCol w:w="1467"/>
       </w:tblGrid>
       <w:tr>
         <w:trPr>
@@ -4463,10 +4559,9 @@
         </w:trPr>
         <w:tc>
           <w:tcPr>
-            <w:tcW w:w="1468" w:type="dxa"/>
+            <w:tcW w:w="1467" w:type="dxa"/>
             <w:cnfStyle w:val="001000000000" w:firstRow="0" w:lastRow="0" w:firstColumn="1" w:lastColumn="0" w:oddVBand="0" w:evenVBand="0" w:oddHBand="0" w:evenHBand="0" w:firstRowFirstColumn="0" w:firstRowLastColumn="0" w:lastRowFirstColumn="0" w:lastRowLastColumn="0"/>
             <w:tcBorders>
-              <w:top w:val="nil"/>
               <w:bottom w:val="single" w:sz="12" w:space="0" w:color="666666"/>
             </w:tcBorders>
             <w:shd w:color="auto" w:fill="FFFFFF" w:themeFill="background1" w:val="clear"/>
@@ -4474,7 +4569,8 @@
           <w:p>
             <w:pPr>
               <w:pStyle w:val="Default"/>
-              <w:widowControl/>
+              <w:widowControl w:val="false"/>
+              <w:suppressAutoHyphens w:val="true"/>
               <w:spacing w:before="0" w:after="0"/>
               <w:jc w:val="left"/>
               <w:rPr>
@@ -4500,34 +4596,33 @@
           <w:p>
             <w:pPr>
               <w:pStyle w:val="Normal"/>
-              <w:widowControl/>
-              <w:spacing w:lineRule="auto" w:line="240" w:before="0" w:after="0"/>
-              <w:jc w:val="left"/>
-              <w:rPr>
-                <w:rFonts w:ascii="Arial" w:hAnsi="Arial" w:cs="Arial"/>
-                <w:sz w:val="20"/>
-                <w:szCs w:val="20"/>
-                <w:lang w:val="es-CO"/>
-              </w:rPr>
-            </w:pPr>
-            <w:r>
-              <w:rPr>
-                <w:rFonts w:eastAsia="游明朝" w:cs="Arial" w:ascii="Arial" w:hAnsi="Arial"/>
+              <w:widowControl w:val="false"/>
+              <w:suppressAutoHyphens w:val="true"/>
+              <w:spacing w:lineRule="auto" w:line="240" w:before="0" w:after="0"/>
+              <w:jc w:val="left"/>
+              <w:rPr>
+                <w:rFonts w:ascii="Arial" w:hAnsi="Arial" w:cs="Arial"/>
+                <w:sz w:val="20"/>
+                <w:szCs w:val="20"/>
+                <w:lang w:val="es-CO"/>
+              </w:rPr>
+            </w:pPr>
+            <w:r>
+              <w:rPr>
+                <w:rFonts w:cs="Arial" w:ascii="Arial" w:hAnsi="Arial"/>
                 <w:b/>
                 <w:bCs/>
-                <w:kern w:val="0"/>
-                <w:sz w:val="22"/>
-                <w:szCs w:val="22"/>
-                <w:lang w:val="en-US" w:eastAsia="ja-JP" w:bidi="ar-SA"/>
-              </w:rPr>
-            </w:r>
-          </w:p>
-        </w:tc>
-        <w:tc>
-          <w:tcPr>
-            <w:tcW w:w="1495" w:type="dxa"/>
-            <w:tcBorders>
-              <w:top w:val="nil"/>
+                <w:sz w:val="20"/>
+                <w:szCs w:val="20"/>
+                <w:lang w:val="es-CO"/>
+              </w:rPr>
+            </w:r>
+          </w:p>
+        </w:tc>
+        <w:tc>
+          <w:tcPr>
+            <w:tcW w:w="1496" w:type="dxa"/>
+            <w:tcBorders>
               <w:bottom w:val="single" w:sz="12" w:space="0" w:color="666666"/>
             </w:tcBorders>
             <w:shd w:color="auto" w:fill="FFFFFF" w:themeFill="background1" w:val="clear"/>
@@ -4535,7 +4630,8 @@
           <w:p>
             <w:pPr>
               <w:pStyle w:val="Default"/>
-              <w:widowControl/>
+              <w:widowControl w:val="false"/>
+              <w:suppressAutoHyphens w:val="true"/>
               <w:spacing w:before="0" w:after="0"/>
               <w:jc w:val="left"/>
               <w:cnfStyle w:val="100000000000" w:firstRow="1" w:lastRow="0" w:firstColumn="0" w:lastColumn="0" w:oddVBand="0" w:evenVBand="0" w:oddHBand="0" w:evenHBand="0" w:firstRowFirstColumn="0" w:firstRowLastColumn="0" w:lastRowFirstColumn="0" w:lastRowLastColumn="0"/>
@@ -4562,7 +4658,8 @@
           <w:p>
             <w:pPr>
               <w:pStyle w:val="Normal"/>
-              <w:widowControl/>
+              <w:widowControl w:val="false"/>
+              <w:suppressAutoHyphens w:val="true"/>
               <w:spacing w:lineRule="auto" w:line="240" w:before="0" w:after="0"/>
               <w:jc w:val="left"/>
               <w:cnfStyle w:val="100000000000" w:firstRow="1" w:lastRow="0" w:firstColumn="0" w:lastColumn="0" w:oddVBand="0" w:evenVBand="0" w:oddHBand="0" w:evenHBand="0" w:firstRowFirstColumn="0" w:firstRowLastColumn="0" w:lastRowFirstColumn="0" w:lastRowLastColumn="0"/>
@@ -4575,13 +4672,12 @@
             </w:pPr>
             <w:r>
               <w:rPr>
-                <w:rFonts w:eastAsia="游明朝" w:cs="Arial" w:ascii="Arial" w:hAnsi="Arial"/>
+                <w:rFonts w:cs="Arial" w:ascii="Arial" w:hAnsi="Arial"/>
                 <w:b/>
                 <w:bCs/>
-                <w:kern w:val="0"/>
-                <w:sz w:val="22"/>
-                <w:szCs w:val="22"/>
-                <w:lang w:val="en-US" w:eastAsia="ja-JP" w:bidi="ar-SA"/>
+                <w:sz w:val="20"/>
+                <w:szCs w:val="20"/>
+                <w:lang w:val="es-CO"/>
               </w:rPr>
             </w:r>
           </w:p>
@@ -4590,7 +4686,6 @@
           <w:tcPr>
             <w:tcW w:w="1469" w:type="dxa"/>
             <w:tcBorders>
-              <w:top w:val="nil"/>
               <w:bottom w:val="single" w:sz="12" w:space="0" w:color="666666"/>
             </w:tcBorders>
             <w:shd w:color="auto" w:fill="FFFFFF" w:themeFill="background1" w:val="clear"/>
@@ -4598,7 +4693,8 @@
           <w:p>
             <w:pPr>
               <w:pStyle w:val="Default"/>
-              <w:widowControl/>
+              <w:widowControl w:val="false"/>
+              <w:suppressAutoHyphens w:val="true"/>
               <w:spacing w:before="0" w:after="0"/>
               <w:jc w:val="left"/>
               <w:cnfStyle w:val="100000000000" w:firstRow="1" w:lastRow="0" w:firstColumn="0" w:lastColumn="0" w:oddVBand="0" w:evenVBand="0" w:oddHBand="0" w:evenHBand="0" w:firstRowFirstColumn="0" w:firstRowLastColumn="0" w:lastRowFirstColumn="0" w:lastRowLastColumn="0"/>
@@ -4625,7 +4721,8 @@
           <w:p>
             <w:pPr>
               <w:pStyle w:val="Normal"/>
-              <w:widowControl/>
+              <w:widowControl w:val="false"/>
+              <w:suppressAutoHyphens w:val="true"/>
               <w:spacing w:lineRule="auto" w:line="240" w:before="0" w:after="0"/>
               <w:jc w:val="left"/>
               <w:cnfStyle w:val="100000000000" w:firstRow="1" w:lastRow="0" w:firstColumn="0" w:lastColumn="0" w:oddVBand="0" w:evenVBand="0" w:oddHBand="0" w:evenHBand="0" w:firstRowFirstColumn="0" w:firstRowLastColumn="0" w:lastRowFirstColumn="0" w:lastRowLastColumn="0"/>
@@ -4638,22 +4735,20 @@
             </w:pPr>
             <w:r>
               <w:rPr>
-                <w:rFonts w:eastAsia="游明朝" w:cs="Arial" w:ascii="Arial" w:hAnsi="Arial"/>
+                <w:rFonts w:cs="Arial" w:ascii="Arial" w:hAnsi="Arial"/>
                 <w:b/>
                 <w:bCs/>
-                <w:kern w:val="0"/>
-                <w:sz w:val="22"/>
-                <w:szCs w:val="22"/>
-                <w:lang w:val="en-US" w:eastAsia="ja-JP" w:bidi="ar-SA"/>
-              </w:rPr>
-            </w:r>
-          </w:p>
-        </w:tc>
-        <w:tc>
-          <w:tcPr>
-            <w:tcW w:w="1469" w:type="dxa"/>
-            <w:tcBorders>
-              <w:top w:val="nil"/>
+                <w:sz w:val="20"/>
+                <w:szCs w:val="20"/>
+                <w:lang w:val="es-CO"/>
+              </w:rPr>
+            </w:r>
+          </w:p>
+        </w:tc>
+        <w:tc>
+          <w:tcPr>
+            <w:tcW w:w="1470" w:type="dxa"/>
+            <w:tcBorders>
               <w:bottom w:val="single" w:sz="12" w:space="0" w:color="666666"/>
             </w:tcBorders>
             <w:shd w:color="auto" w:fill="FFFFFF" w:themeFill="background1" w:val="clear"/>
@@ -4661,7 +4756,8 @@
           <w:p>
             <w:pPr>
               <w:pStyle w:val="Default"/>
-              <w:widowControl/>
+              <w:widowControl w:val="false"/>
+              <w:suppressAutoHyphens w:val="true"/>
               <w:spacing w:before="0" w:after="0"/>
               <w:jc w:val="left"/>
               <w:cnfStyle w:val="100000000000" w:firstRow="1" w:lastRow="0" w:firstColumn="0" w:lastColumn="0" w:oddVBand="0" w:evenVBand="0" w:oddHBand="0" w:evenHBand="0" w:firstRowFirstColumn="0" w:firstRowLastColumn="0" w:lastRowFirstColumn="0" w:lastRowLastColumn="0"/>
@@ -4688,7 +4784,8 @@
           <w:p>
             <w:pPr>
               <w:pStyle w:val="Normal"/>
-              <w:widowControl/>
+              <w:widowControl w:val="false"/>
+              <w:suppressAutoHyphens w:val="true"/>
               <w:spacing w:lineRule="auto" w:line="240" w:before="0" w:after="0"/>
               <w:jc w:val="left"/>
               <w:cnfStyle w:val="100000000000" w:firstRow="1" w:lastRow="0" w:firstColumn="0" w:lastColumn="0" w:oddVBand="0" w:evenVBand="0" w:oddHBand="0" w:evenHBand="0" w:firstRowFirstColumn="0" w:firstRowLastColumn="0" w:lastRowFirstColumn="0" w:lastRowLastColumn="0"/>
@@ -4701,13 +4798,12 @@
             </w:pPr>
             <w:r>
               <w:rPr>
-                <w:rFonts w:eastAsia="游明朝" w:cs="Arial" w:ascii="Arial" w:hAnsi="Arial"/>
+                <w:rFonts w:cs="Arial" w:ascii="Arial" w:hAnsi="Arial"/>
                 <w:b/>
                 <w:bCs/>
-                <w:kern w:val="0"/>
-                <w:sz w:val="22"/>
-                <w:szCs w:val="22"/>
-                <w:lang w:val="en-US" w:eastAsia="ja-JP" w:bidi="ar-SA"/>
+                <w:sz w:val="20"/>
+                <w:szCs w:val="20"/>
+                <w:lang w:val="es-CO"/>
               </w:rPr>
             </w:r>
           </w:p>
@@ -4716,7 +4812,6 @@
           <w:tcPr>
             <w:tcW w:w="1468" w:type="dxa"/>
             <w:tcBorders>
-              <w:top w:val="nil"/>
               <w:bottom w:val="single" w:sz="12" w:space="0" w:color="666666"/>
             </w:tcBorders>
             <w:shd w:color="auto" w:fill="FFFFFF" w:themeFill="background1" w:val="clear"/>
@@ -4724,7 +4819,8 @@
           <w:p>
             <w:pPr>
               <w:pStyle w:val="Default"/>
-              <w:widowControl/>
+              <w:widowControl w:val="false"/>
+              <w:suppressAutoHyphens w:val="true"/>
               <w:spacing w:before="0" w:after="0"/>
               <w:jc w:val="left"/>
               <w:cnfStyle w:val="100000000000" w:firstRow="1" w:lastRow="0" w:firstColumn="0" w:lastColumn="0" w:oddVBand="0" w:evenVBand="0" w:oddHBand="0" w:evenHBand="0" w:firstRowFirstColumn="0" w:firstRowLastColumn="0" w:lastRowFirstColumn="0" w:lastRowLastColumn="0"/>
@@ -4751,7 +4847,8 @@
           <w:p>
             <w:pPr>
               <w:pStyle w:val="Normal"/>
-              <w:widowControl/>
+              <w:widowControl w:val="false"/>
+              <w:suppressAutoHyphens w:val="true"/>
               <w:spacing w:lineRule="auto" w:line="240" w:before="0" w:after="0"/>
               <w:jc w:val="left"/>
               <w:cnfStyle w:val="100000000000" w:firstRow="1" w:lastRow="0" w:firstColumn="0" w:lastColumn="0" w:oddVBand="0" w:evenVBand="0" w:oddHBand="0" w:evenHBand="0" w:firstRowFirstColumn="0" w:firstRowLastColumn="0" w:lastRowFirstColumn="0" w:lastRowLastColumn="0"/>
@@ -4764,22 +4861,20 @@
             </w:pPr>
             <w:r>
               <w:rPr>
-                <w:rFonts w:eastAsia="游明朝" w:cs="Arial" w:ascii="Arial" w:hAnsi="Arial"/>
+                <w:rFonts w:cs="Arial" w:ascii="Arial" w:hAnsi="Arial"/>
                 <w:b/>
                 <w:bCs/>
-                <w:kern w:val="0"/>
-                <w:sz w:val="22"/>
-                <w:szCs w:val="22"/>
-                <w:lang w:val="en-US" w:eastAsia="ja-JP" w:bidi="ar-SA"/>
-              </w:rPr>
-            </w:r>
-          </w:p>
-        </w:tc>
-        <w:tc>
-          <w:tcPr>
-            <w:tcW w:w="1468" w:type="dxa"/>
-            <w:tcBorders>
-              <w:top w:val="nil"/>
+                <w:sz w:val="20"/>
+                <w:szCs w:val="20"/>
+                <w:lang w:val="es-CO"/>
+              </w:rPr>
+            </w:r>
+          </w:p>
+        </w:tc>
+        <w:tc>
+          <w:tcPr>
+            <w:tcW w:w="1467" w:type="dxa"/>
+            <w:tcBorders>
               <w:bottom w:val="single" w:sz="12" w:space="0" w:color="666666"/>
             </w:tcBorders>
             <w:shd w:color="auto" w:fill="FFFFFF" w:themeFill="background1" w:val="clear"/>
@@ -4787,7 +4882,8 @@
           <w:p>
             <w:pPr>
               <w:pStyle w:val="Default"/>
-              <w:widowControl/>
+              <w:widowControl w:val="false"/>
+              <w:suppressAutoHyphens w:val="true"/>
               <w:spacing w:before="0" w:after="0"/>
               <w:jc w:val="left"/>
               <w:cnfStyle w:val="100000000000" w:firstRow="1" w:lastRow="0" w:firstColumn="0" w:lastColumn="0" w:oddVBand="0" w:evenVBand="0" w:oddHBand="0" w:evenHBand="0" w:firstRowFirstColumn="0" w:firstRowLastColumn="0" w:lastRowFirstColumn="0" w:lastRowLastColumn="0"/>
@@ -4814,7 +4910,8 @@
           <w:p>
             <w:pPr>
               <w:pStyle w:val="Normal"/>
-              <w:widowControl/>
+              <w:widowControl w:val="false"/>
+              <w:suppressAutoHyphens w:val="true"/>
               <w:spacing w:lineRule="auto" w:line="240" w:before="0" w:after="0"/>
               <w:jc w:val="left"/>
               <w:cnfStyle w:val="100000000000" w:firstRow="1" w:lastRow="0" w:firstColumn="0" w:lastColumn="0" w:oddVBand="0" w:evenVBand="0" w:oddHBand="0" w:evenHBand="0" w:firstRowFirstColumn="0" w:firstRowLastColumn="0" w:lastRowFirstColumn="0" w:lastRowLastColumn="0"/>
@@ -4827,13 +4924,12 @@
             </w:pPr>
             <w:r>
               <w:rPr>
-                <w:rFonts w:eastAsia="游明朝" w:cs="Arial" w:ascii="Arial" w:hAnsi="Arial"/>
+                <w:rFonts w:cs="Arial" w:ascii="Arial" w:hAnsi="Arial"/>
                 <w:b/>
                 <w:bCs/>
-                <w:kern w:val="0"/>
-                <w:sz w:val="22"/>
-                <w:szCs w:val="22"/>
-                <w:lang w:val="en-US" w:eastAsia="ja-JP" w:bidi="ar-SA"/>
+                <w:sz w:val="20"/>
+                <w:szCs w:val="20"/>
+                <w:lang w:val="es-CO"/>
               </w:rPr>
             </w:r>
           </w:p>
@@ -4846,7 +4942,7 @@
         </w:trPr>
         <w:tc>
           <w:tcPr>
-            <w:tcW w:w="1468" w:type="dxa"/>
+            <w:tcW w:w="1467" w:type="dxa"/>
             <w:cnfStyle w:val="001000000000" w:firstRow="0" w:lastRow="0" w:firstColumn="1" w:lastColumn="0" w:oddVBand="0" w:evenVBand="0" w:oddHBand="0" w:evenHBand="0" w:firstRowFirstColumn="0" w:firstRowLastColumn="0" w:lastRowFirstColumn="0" w:lastRowLastColumn="0"/>
             <w:tcBorders>
               <w:right w:val="single" w:sz="2" w:space="0" w:color="666666"/>
@@ -4856,7 +4952,8 @@
           <w:p>
             <w:pPr>
               <w:pStyle w:val="Normal"/>
-              <w:widowControl/>
+              <w:widowControl w:val="false"/>
+              <w:suppressAutoHyphens w:val="true"/>
               <w:spacing w:lineRule="auto" w:line="240" w:before="0" w:after="0"/>
               <w:jc w:val="left"/>
               <w:rPr>
@@ -4882,7 +4979,7 @@
         </w:tc>
         <w:tc>
           <w:tcPr>
-            <w:tcW w:w="1495" w:type="dxa"/>
+            <w:tcW w:w="1496" w:type="dxa"/>
             <w:tcBorders>
               <w:left w:val="single" w:sz="2" w:space="0" w:color="666666"/>
               <w:right w:val="single" w:sz="2" w:space="0" w:color="666666"/>
@@ -4892,7 +4989,8 @@
           <w:p>
             <w:pPr>
               <w:pStyle w:val="Normal"/>
-              <w:widowControl/>
+              <w:widowControl w:val="false"/>
+              <w:suppressAutoHyphens w:val="true"/>
               <w:spacing w:lineRule="auto" w:line="240" w:before="0" w:after="0"/>
               <w:jc w:val="left"/>
               <w:cnfStyle w:val="000000100000" w:firstRow="0" w:lastRow="0" w:firstColumn="0" w:lastColumn="0" w:oddVBand="0" w:evenVBand="0" w:oddHBand="1" w:evenHBand="0" w:firstRowFirstColumn="0" w:firstRowLastColumn="0" w:lastRowFirstColumn="0" w:lastRowLastColumn="0"/>
@@ -4927,7 +5025,8 @@
           <w:p>
             <w:pPr>
               <w:pStyle w:val="Normal"/>
-              <w:widowControl/>
+              <w:widowControl w:val="false"/>
+              <w:suppressAutoHyphens w:val="true"/>
               <w:spacing w:lineRule="auto" w:line="240" w:before="0" w:after="0"/>
               <w:jc w:val="left"/>
               <w:cnfStyle w:val="000000100000" w:firstRow="0" w:lastRow="0" w:firstColumn="0" w:lastColumn="0" w:oddVBand="0" w:evenVBand="0" w:oddHBand="1" w:evenHBand="0" w:firstRowFirstColumn="0" w:firstRowLastColumn="0" w:lastRowFirstColumn="0" w:lastRowLastColumn="0"/>
@@ -4958,7 +5057,7 @@
         </w:tc>
         <w:tc>
           <w:tcPr>
-            <w:tcW w:w="1469" w:type="dxa"/>
+            <w:tcW w:w="1470" w:type="dxa"/>
             <w:tcBorders>
               <w:left w:val="single" w:sz="2" w:space="0" w:color="666666"/>
               <w:right w:val="single" w:sz="2" w:space="0" w:color="666666"/>
@@ -4968,7 +5067,8 @@
           <w:p>
             <w:pPr>
               <w:pStyle w:val="Normal"/>
-              <w:widowControl/>
+              <w:widowControl w:val="false"/>
+              <w:suppressAutoHyphens w:val="true"/>
               <w:spacing w:lineRule="auto" w:line="240" w:before="0" w:after="0"/>
               <w:jc w:val="left"/>
               <w:cnfStyle w:val="000000100000" w:firstRow="0" w:lastRow="0" w:firstColumn="0" w:lastColumn="0" w:oddVBand="0" w:evenVBand="0" w:oddHBand="1" w:evenHBand="0" w:firstRowFirstColumn="0" w:firstRowLastColumn="0" w:lastRowFirstColumn="0" w:lastRowLastColumn="0"/>
@@ -5004,7 +5104,8 @@
           <w:p>
             <w:pPr>
               <w:pStyle w:val="Normal"/>
-              <w:widowControl/>
+              <w:widowControl w:val="false"/>
+              <w:suppressAutoHyphens w:val="true"/>
               <w:spacing w:lineRule="auto" w:line="240" w:before="0" w:after="0"/>
               <w:jc w:val="left"/>
               <w:cnfStyle w:val="000000100000" w:firstRow="0" w:lastRow="0" w:firstColumn="0" w:lastColumn="0" w:oddVBand="0" w:evenVBand="0" w:oddHBand="1" w:evenHBand="0" w:firstRowFirstColumn="0" w:firstRowLastColumn="0" w:lastRowFirstColumn="0" w:lastRowLastColumn="0"/>
@@ -5030,7 +5131,7 @@
         </w:tc>
         <w:tc>
           <w:tcPr>
-            <w:tcW w:w="1468" w:type="dxa"/>
+            <w:tcW w:w="1467" w:type="dxa"/>
             <w:tcBorders>
               <w:left w:val="single" w:sz="2" w:space="0" w:color="666666"/>
             </w:tcBorders>
@@ -5039,7 +5140,8 @@
           <w:p>
             <w:pPr>
               <w:pStyle w:val="Normal"/>
-              <w:widowControl/>
+              <w:widowControl w:val="false"/>
+              <w:suppressAutoHyphens w:val="true"/>
               <w:spacing w:lineRule="auto" w:line="240" w:before="0" w:after="0"/>
               <w:jc w:val="left"/>
               <w:cnfStyle w:val="000000100000" w:firstRow="0" w:lastRow="0" w:firstColumn="0" w:lastColumn="0" w:oddVBand="0" w:evenVBand="0" w:oddHBand="1" w:evenHBand="0" w:firstRowFirstColumn="0" w:firstRowLastColumn="0" w:lastRowFirstColumn="0" w:lastRowLastColumn="0"/>
@@ -5068,7 +5170,7 @@
         <w:trPr/>
         <w:tc>
           <w:tcPr>
-            <w:tcW w:w="1468" w:type="dxa"/>
+            <w:tcW w:w="1467" w:type="dxa"/>
             <w:cnfStyle w:val="001000000000" w:firstRow="0" w:lastRow="0" w:firstColumn="1" w:lastColumn="0" w:oddVBand="0" w:evenVBand="0" w:oddHBand="0" w:evenHBand="0" w:firstRowFirstColumn="0" w:firstRowLastColumn="0" w:lastRowFirstColumn="0" w:lastRowLastColumn="0"/>
             <w:tcBorders>
               <w:right w:val="single" w:sz="2" w:space="0" w:color="666666"/>
@@ -5077,7 +5179,8 @@
           <w:p>
             <w:pPr>
               <w:pStyle w:val="Normal"/>
-              <w:widowControl/>
+              <w:widowControl w:val="false"/>
+              <w:suppressAutoHyphens w:val="true"/>
               <w:spacing w:lineRule="auto" w:line="240" w:before="0" w:after="0"/>
               <w:jc w:val="left"/>
               <w:rPr>
@@ -5103,16 +5206,17 @@
         </w:tc>
         <w:tc>
           <w:tcPr>
-            <w:tcW w:w="1495" w:type="dxa"/>
-            <w:tcBorders>
-              <w:left w:val="single" w:sz="2" w:space="0" w:color="666666"/>
-              <w:right w:val="single" w:sz="2" w:space="0" w:color="666666"/>
-            </w:tcBorders>
-          </w:tcPr>
-          <w:p>
-            <w:pPr>
-              <w:pStyle w:val="Normal"/>
-              <w:widowControl/>
+            <w:tcW w:w="1496" w:type="dxa"/>
+            <w:tcBorders>
+              <w:left w:val="single" w:sz="2" w:space="0" w:color="666666"/>
+              <w:right w:val="single" w:sz="2" w:space="0" w:color="666666"/>
+            </w:tcBorders>
+          </w:tcPr>
+          <w:p>
+            <w:pPr>
+              <w:pStyle w:val="Normal"/>
+              <w:widowControl w:val="false"/>
+              <w:suppressAutoHyphens w:val="true"/>
               <w:spacing w:lineRule="auto" w:line="240" w:before="0" w:after="0"/>
               <w:jc w:val="left"/>
               <w:cnfStyle w:val="000000000000" w:firstRow="0" w:lastRow="0" w:firstColumn="0" w:lastColumn="0" w:oddVBand="0" w:evenVBand="0" w:oddHBand="0" w:evenHBand="0" w:firstRowFirstColumn="0" w:firstRowLastColumn="0" w:lastRowFirstColumn="0" w:lastRowLastColumn="0"/>
@@ -5146,7 +5250,8 @@
           <w:p>
             <w:pPr>
               <w:pStyle w:val="Normal"/>
-              <w:widowControl/>
+              <w:widowControl w:val="false"/>
+              <w:suppressAutoHyphens w:val="true"/>
               <w:spacing w:lineRule="auto" w:line="240" w:before="0" w:after="0"/>
               <w:jc w:val="left"/>
               <w:cnfStyle w:val="000000000000" w:firstRow="0" w:lastRow="0" w:firstColumn="0" w:lastColumn="0" w:oddVBand="0" w:evenVBand="0" w:oddHBand="0" w:evenHBand="0" w:firstRowFirstColumn="0" w:firstRowLastColumn="0" w:lastRowFirstColumn="0" w:lastRowLastColumn="0"/>
@@ -5172,16 +5277,17 @@
         </w:tc>
         <w:tc>
           <w:tcPr>
-            <w:tcW w:w="1469" w:type="dxa"/>
-            <w:tcBorders>
-              <w:left w:val="single" w:sz="2" w:space="0" w:color="666666"/>
-              <w:right w:val="single" w:sz="2" w:space="0" w:color="666666"/>
-            </w:tcBorders>
-          </w:tcPr>
-          <w:p>
-            <w:pPr>
-              <w:pStyle w:val="Normal"/>
-              <w:widowControl/>
+            <w:tcW w:w="1470" w:type="dxa"/>
+            <w:tcBorders>
+              <w:left w:val="single" w:sz="2" w:space="0" w:color="666666"/>
+              <w:right w:val="single" w:sz="2" w:space="0" w:color="666666"/>
+            </w:tcBorders>
+          </w:tcPr>
+          <w:p>
+            <w:pPr>
+              <w:pStyle w:val="Normal"/>
+              <w:widowControl w:val="false"/>
+              <w:suppressAutoHyphens w:val="true"/>
               <w:spacing w:lineRule="auto" w:line="240" w:before="0" w:after="0"/>
               <w:jc w:val="left"/>
               <w:cnfStyle w:val="000000000000" w:firstRow="0" w:lastRow="0" w:firstColumn="0" w:lastColumn="0" w:oddVBand="0" w:evenVBand="0" w:oddHBand="0" w:evenHBand="0" w:firstRowFirstColumn="0" w:firstRowLastColumn="0" w:lastRowFirstColumn="0" w:lastRowLastColumn="0"/>
@@ -5214,7 +5320,8 @@
           <w:p>
             <w:pPr>
               <w:pStyle w:val="Normal"/>
-              <w:widowControl/>
+              <w:widowControl w:val="false"/>
+              <w:suppressAutoHyphens w:val="true"/>
               <w:spacing w:lineRule="auto" w:line="240" w:before="0" w:after="0"/>
               <w:jc w:val="left"/>
               <w:cnfStyle w:val="000000000000" w:firstRow="0" w:lastRow="0" w:firstColumn="0" w:lastColumn="0" w:oddVBand="0" w:evenVBand="0" w:oddHBand="0" w:evenHBand="0" w:firstRowFirstColumn="0" w:firstRowLastColumn="0" w:lastRowFirstColumn="0" w:lastRowLastColumn="0"/>
@@ -5238,15 +5345,16 @@
         </w:tc>
         <w:tc>
           <w:tcPr>
-            <w:tcW w:w="1468" w:type="dxa"/>
-            <w:tcBorders>
-              <w:left w:val="single" w:sz="2" w:space="0" w:color="666666"/>
-            </w:tcBorders>
-          </w:tcPr>
-          <w:p>
-            <w:pPr>
-              <w:pStyle w:val="Normal"/>
-              <w:widowControl/>
+            <w:tcW w:w="1467" w:type="dxa"/>
+            <w:tcBorders>
+              <w:left w:val="single" w:sz="2" w:space="0" w:color="666666"/>
+            </w:tcBorders>
+          </w:tcPr>
+          <w:p>
+            <w:pPr>
+              <w:pStyle w:val="Normal"/>
+              <w:widowControl w:val="false"/>
+              <w:suppressAutoHyphens w:val="true"/>
               <w:spacing w:lineRule="auto" w:line="240" w:before="0" w:after="0"/>
               <w:jc w:val="left"/>
               <w:cnfStyle w:val="000000000000" w:firstRow="0" w:lastRow="0" w:firstColumn="0" w:lastColumn="0" w:oddVBand="0" w:evenVBand="0" w:oddHBand="0" w:evenHBand="0" w:firstRowFirstColumn="0" w:firstRowLastColumn="0" w:lastRowFirstColumn="0" w:lastRowLastColumn="0"/>
@@ -5277,7 +5385,7 @@
         </w:trPr>
         <w:tc>
           <w:tcPr>
-            <w:tcW w:w="1468" w:type="dxa"/>
+            <w:tcW w:w="1467" w:type="dxa"/>
             <w:cnfStyle w:val="001000000000" w:firstRow="0" w:lastRow="0" w:firstColumn="1" w:lastColumn="0" w:oddVBand="0" w:evenVBand="0" w:oddHBand="0" w:evenHBand="0" w:firstRowFirstColumn="0" w:firstRowLastColumn="0" w:lastRowFirstColumn="0" w:lastRowLastColumn="0"/>
             <w:tcBorders>
               <w:right w:val="single" w:sz="2" w:space="0" w:color="666666"/>
@@ -5287,7 +5395,8 @@
           <w:p>
             <w:pPr>
               <w:pStyle w:val="Normal"/>
-              <w:widowControl/>
+              <w:widowControl w:val="false"/>
+              <w:suppressAutoHyphens w:val="true"/>
               <w:spacing w:lineRule="auto" w:line="240" w:before="0" w:after="0"/>
               <w:jc w:val="left"/>
               <w:rPr>
@@ -5313,7 +5422,7 @@
         </w:tc>
         <w:tc>
           <w:tcPr>
-            <w:tcW w:w="1495" w:type="dxa"/>
+            <w:tcW w:w="1496" w:type="dxa"/>
             <w:tcBorders>
               <w:left w:val="single" w:sz="2" w:space="0" w:color="666666"/>
               <w:right w:val="single" w:sz="2" w:space="0" w:color="666666"/>
@@ -5323,7 +5432,8 @@
           <w:p>
             <w:pPr>
               <w:pStyle w:val="Normal"/>
-              <w:widowControl/>
+              <w:widowControl w:val="false"/>
+              <w:suppressAutoHyphens w:val="true"/>
               <w:spacing w:lineRule="auto" w:line="240" w:before="0" w:after="0"/>
               <w:jc w:val="left"/>
               <w:cnfStyle w:val="000000100000" w:firstRow="0" w:lastRow="0" w:firstColumn="0" w:lastColumn="0" w:oddVBand="0" w:evenVBand="0" w:oddHBand="1" w:evenHBand="0" w:firstRowFirstColumn="0" w:firstRowLastColumn="0" w:lastRowFirstColumn="0" w:lastRowLastColumn="0"/>
@@ -5358,7 +5468,8 @@
           <w:p>
             <w:pPr>
               <w:pStyle w:val="Normal"/>
-              <w:widowControl/>
+              <w:widowControl w:val="false"/>
+              <w:suppressAutoHyphens w:val="true"/>
               <w:spacing w:lineRule="auto" w:line="240" w:before="0" w:after="0"/>
               <w:jc w:val="left"/>
               <w:cnfStyle w:val="000000100000" w:firstRow="0" w:lastRow="0" w:firstColumn="0" w:lastColumn="0" w:oddVBand="0" w:evenVBand="0" w:oddHBand="1" w:evenHBand="0" w:firstRowFirstColumn="0" w:firstRowLastColumn="0" w:lastRowFirstColumn="0" w:lastRowLastColumn="0"/>
@@ -5383,7 +5494,7 @@
         </w:tc>
         <w:tc>
           <w:tcPr>
-            <w:tcW w:w="1469" w:type="dxa"/>
+            <w:tcW w:w="1470" w:type="dxa"/>
             <w:tcBorders>
               <w:left w:val="single" w:sz="2" w:space="0" w:color="666666"/>
               <w:right w:val="single" w:sz="2" w:space="0" w:color="666666"/>
@@ -5393,7 +5504,8 @@
           <w:p>
             <w:pPr>
               <w:pStyle w:val="Normal"/>
-              <w:widowControl/>
+              <w:widowControl w:val="false"/>
+              <w:suppressAutoHyphens w:val="true"/>
               <w:spacing w:lineRule="auto" w:line="240" w:before="0" w:after="0"/>
               <w:jc w:val="left"/>
               <w:cnfStyle w:val="000000100000" w:firstRow="0" w:lastRow="0" w:firstColumn="0" w:lastColumn="0" w:oddVBand="0" w:evenVBand="0" w:oddHBand="1" w:evenHBand="0" w:firstRowFirstColumn="0" w:firstRowLastColumn="0" w:lastRowFirstColumn="0" w:lastRowLastColumn="0"/>
@@ -5427,7 +5539,8 @@
           <w:p>
             <w:pPr>
               <w:pStyle w:val="Normal"/>
-              <w:widowControl/>
+              <w:widowControl w:val="false"/>
+              <w:suppressAutoHyphens w:val="true"/>
               <w:spacing w:lineRule="auto" w:line="240" w:before="0" w:after="0"/>
               <w:jc w:val="left"/>
               <w:cnfStyle w:val="000000100000" w:firstRow="0" w:lastRow="0" w:firstColumn="0" w:lastColumn="0" w:oddVBand="0" w:evenVBand="0" w:oddHBand="1" w:evenHBand="0" w:firstRowFirstColumn="0" w:firstRowLastColumn="0" w:lastRowFirstColumn="0" w:lastRowLastColumn="0"/>
@@ -5451,7 +5564,7 @@
         </w:tc>
         <w:tc>
           <w:tcPr>
-            <w:tcW w:w="1468" w:type="dxa"/>
+            <w:tcW w:w="1467" w:type="dxa"/>
             <w:tcBorders>
               <w:left w:val="single" w:sz="2" w:space="0" w:color="666666"/>
             </w:tcBorders>
@@ -5460,7 +5573,8 @@
           <w:p>
             <w:pPr>
               <w:pStyle w:val="Normal"/>
-              <w:widowControl/>
+              <w:widowControl w:val="false"/>
+              <w:suppressAutoHyphens w:val="true"/>
               <w:spacing w:lineRule="auto" w:line="240" w:before="0" w:after="0"/>
               <w:jc w:val="left"/>
               <w:cnfStyle w:val="000000100000" w:firstRow="0" w:lastRow="0" w:firstColumn="0" w:lastColumn="0" w:oddVBand="0" w:evenVBand="0" w:oddHBand="1" w:evenHBand="0" w:firstRowFirstColumn="0" w:firstRowLastColumn="0" w:lastRowFirstColumn="0" w:lastRowLastColumn="0"/>
@@ -5487,7 +5601,7 @@
         <w:trPr/>
         <w:tc>
           <w:tcPr>
-            <w:tcW w:w="1468" w:type="dxa"/>
+            <w:tcW w:w="1467" w:type="dxa"/>
             <w:cnfStyle w:val="001000000000" w:firstRow="0" w:lastRow="0" w:firstColumn="1" w:lastColumn="0" w:oddVBand="0" w:evenVBand="0" w:oddHBand="0" w:evenHBand="0" w:firstRowFirstColumn="0" w:firstRowLastColumn="0" w:lastRowFirstColumn="0" w:lastRowLastColumn="0"/>
             <w:tcBorders>
               <w:right w:val="single" w:sz="2" w:space="0" w:color="666666"/>
@@ -5496,7 +5610,8 @@
           <w:p>
             <w:pPr>
               <w:pStyle w:val="Normal"/>
-              <w:widowControl/>
+              <w:widowControl w:val="false"/>
+              <w:suppressAutoHyphens w:val="true"/>
               <w:spacing w:lineRule="auto" w:line="240" w:before="0" w:after="0"/>
               <w:jc w:val="left"/>
               <w:rPr>
@@ -5522,16 +5637,17 @@
         </w:tc>
         <w:tc>
           <w:tcPr>
-            <w:tcW w:w="1495" w:type="dxa"/>
-            <w:tcBorders>
-              <w:left w:val="single" w:sz="2" w:space="0" w:color="666666"/>
-              <w:right w:val="single" w:sz="2" w:space="0" w:color="666666"/>
-            </w:tcBorders>
-          </w:tcPr>
-          <w:p>
-            <w:pPr>
-              <w:pStyle w:val="Normal"/>
-              <w:widowControl/>
+            <w:tcW w:w="1496" w:type="dxa"/>
+            <w:tcBorders>
+              <w:left w:val="single" w:sz="2" w:space="0" w:color="666666"/>
+              <w:right w:val="single" w:sz="2" w:space="0" w:color="666666"/>
+            </w:tcBorders>
+          </w:tcPr>
+          <w:p>
+            <w:pPr>
+              <w:pStyle w:val="Normal"/>
+              <w:widowControl w:val="false"/>
+              <w:suppressAutoHyphens w:val="true"/>
               <w:spacing w:lineRule="auto" w:line="240" w:before="0" w:after="0"/>
               <w:jc w:val="left"/>
               <w:cnfStyle w:val="000000000000" w:firstRow="0" w:lastRow="0" w:firstColumn="0" w:lastColumn="0" w:oddVBand="0" w:evenVBand="0" w:oddHBand="0" w:evenHBand="0" w:firstRowFirstColumn="0" w:firstRowLastColumn="0" w:lastRowFirstColumn="0" w:lastRowLastColumn="0"/>
@@ -5565,7 +5681,8 @@
           <w:p>
             <w:pPr>
               <w:pStyle w:val="Normal"/>
-              <w:widowControl/>
+              <w:widowControl w:val="false"/>
+              <w:suppressAutoHyphens w:val="true"/>
               <w:spacing w:lineRule="auto" w:line="240" w:before="0" w:after="0"/>
               <w:jc w:val="left"/>
               <w:cnfStyle w:val="000000000000" w:firstRow="0" w:lastRow="0" w:firstColumn="0" w:lastColumn="0" w:oddVBand="0" w:evenVBand="0" w:oddHBand="0" w:evenHBand="0" w:firstRowFirstColumn="0" w:firstRowLastColumn="0" w:lastRowFirstColumn="0" w:lastRowLastColumn="0"/>
@@ -5590,16 +5707,17 @@
         </w:tc>
         <w:tc>
           <w:tcPr>
-            <w:tcW w:w="1469" w:type="dxa"/>
-            <w:tcBorders>
-              <w:left w:val="single" w:sz="2" w:space="0" w:color="666666"/>
-              <w:right w:val="single" w:sz="2" w:space="0" w:color="666666"/>
-            </w:tcBorders>
-          </w:tcPr>
-          <w:p>
-            <w:pPr>
-              <w:pStyle w:val="Normal"/>
-              <w:widowControl/>
+            <w:tcW w:w="1470" w:type="dxa"/>
+            <w:tcBorders>
+              <w:left w:val="single" w:sz="2" w:space="0" w:color="666666"/>
+              <w:right w:val="single" w:sz="2" w:space="0" w:color="666666"/>
+            </w:tcBorders>
+          </w:tcPr>
+          <w:p>
+            <w:pPr>
+              <w:pStyle w:val="Normal"/>
+              <w:widowControl w:val="false"/>
+              <w:suppressAutoHyphens w:val="true"/>
               <w:spacing w:lineRule="auto" w:line="240" w:before="0" w:after="0"/>
               <w:jc w:val="left"/>
               <w:cnfStyle w:val="000000000000" w:firstRow="0" w:lastRow="0" w:firstColumn="0" w:lastColumn="0" w:oddVBand="0" w:evenVBand="0" w:oddHBand="0" w:evenHBand="0" w:firstRowFirstColumn="0" w:firstRowLastColumn="0" w:lastRowFirstColumn="0" w:lastRowLastColumn="0"/>
@@ -5634,7 +5752,8 @@
           <w:p>
             <w:pPr>
               <w:pStyle w:val="Normal"/>
-              <w:widowControl/>
+              <w:widowControl w:val="false"/>
+              <w:suppressAutoHyphens w:val="true"/>
               <w:spacing w:lineRule="auto" w:line="240" w:before="0" w:after="0"/>
               <w:jc w:val="left"/>
               <w:cnfStyle w:val="000000000000" w:firstRow="0" w:lastRow="0" w:firstColumn="0" w:lastColumn="0" w:oddVBand="0" w:evenVBand="0" w:oddHBand="0" w:evenHBand="0" w:firstRowFirstColumn="0" w:firstRowLastColumn="0" w:lastRowFirstColumn="0" w:lastRowLastColumn="0"/>
@@ -5659,15 +5778,16 @@
         </w:tc>
         <w:tc>
           <w:tcPr>
-            <w:tcW w:w="1468" w:type="dxa"/>
-            <w:tcBorders>
-              <w:left w:val="single" w:sz="2" w:space="0" w:color="666666"/>
-            </w:tcBorders>
-          </w:tcPr>
-          <w:p>
-            <w:pPr>
-              <w:pStyle w:val="Normal"/>
-              <w:widowControl/>
+            <w:tcW w:w="1467" w:type="dxa"/>
+            <w:tcBorders>
+              <w:left w:val="single" w:sz="2" w:space="0" w:color="666666"/>
+            </w:tcBorders>
+          </w:tcPr>
+          <w:p>
+            <w:pPr>
+              <w:pStyle w:val="Normal"/>
+              <w:widowControl w:val="false"/>
+              <w:suppressAutoHyphens w:val="true"/>
               <w:spacing w:lineRule="auto" w:line="240" w:before="0" w:after="0"/>
               <w:jc w:val="left"/>
               <w:cnfStyle w:val="000000000000" w:firstRow="0" w:lastRow="0" w:firstColumn="0" w:lastColumn="0" w:oddVBand="0" w:evenVBand="0" w:oddHBand="0" w:evenHBand="0" w:firstRowFirstColumn="0" w:firstRowLastColumn="0" w:lastRowFirstColumn="0" w:lastRowLastColumn="0"/>
@@ -5698,7 +5818,7 @@
         </w:trPr>
         <w:tc>
           <w:tcPr>
-            <w:tcW w:w="1468" w:type="dxa"/>
+            <w:tcW w:w="1467" w:type="dxa"/>
             <w:cnfStyle w:val="001000000000" w:firstRow="0" w:lastRow="0" w:firstColumn="1" w:lastColumn="0" w:oddVBand="0" w:evenVBand="0" w:oddHBand="0" w:evenHBand="0" w:firstRowFirstColumn="0" w:firstRowLastColumn="0" w:lastRowFirstColumn="0" w:lastRowLastColumn="0"/>
             <w:tcBorders>
               <w:right w:val="single" w:sz="2" w:space="0" w:color="666666"/>
@@ -5708,7 +5828,8 @@
           <w:p>
             <w:pPr>
               <w:pStyle w:val="Normal"/>
-              <w:widowControl/>
+              <w:widowControl w:val="false"/>
+              <w:suppressAutoHyphens w:val="true"/>
               <w:spacing w:lineRule="auto" w:line="240" w:before="0" w:after="0"/>
               <w:jc w:val="left"/>
               <w:rPr>
@@ -5734,7 +5855,7 @@
         </w:tc>
         <w:tc>
           <w:tcPr>
-            <w:tcW w:w="1495" w:type="dxa"/>
+            <w:tcW w:w="1496" w:type="dxa"/>
             <w:tcBorders>
               <w:left w:val="single" w:sz="2" w:space="0" w:color="666666"/>
               <w:right w:val="single" w:sz="2" w:space="0" w:color="666666"/>
@@ -5744,7 +5865,8 @@
           <w:p>
             <w:pPr>
               <w:pStyle w:val="Normal"/>
-              <w:widowControl/>
+              <w:widowControl w:val="false"/>
+              <w:suppressAutoHyphens w:val="true"/>
               <w:spacing w:lineRule="auto" w:line="240" w:before="0" w:after="0"/>
               <w:jc w:val="left"/>
               <w:cnfStyle w:val="000000100000" w:firstRow="0" w:lastRow="0" w:firstColumn="0" w:lastColumn="0" w:oddVBand="0" w:evenVBand="0" w:oddHBand="1" w:evenHBand="0" w:firstRowFirstColumn="0" w:firstRowLastColumn="0" w:lastRowFirstColumn="0" w:lastRowLastColumn="0"/>
@@ -5779,7 +5901,8 @@
           <w:p>
             <w:pPr>
               <w:pStyle w:val="Normal"/>
-              <w:widowControl/>
+              <w:widowControl w:val="false"/>
+              <w:suppressAutoHyphens w:val="true"/>
               <w:spacing w:lineRule="auto" w:line="240" w:before="0" w:after="0"/>
               <w:jc w:val="left"/>
               <w:cnfStyle w:val="000000100000" w:firstRow="0" w:lastRow="0" w:firstColumn="0" w:lastColumn="0" w:oddVBand="0" w:evenVBand="0" w:oddHBand="1" w:evenHBand="0" w:firstRowFirstColumn="0" w:firstRowLastColumn="0" w:lastRowFirstColumn="0" w:lastRowLastColumn="0"/>
@@ -5804,7 +5927,7 @@
         </w:tc>
         <w:tc>
           <w:tcPr>
-            <w:tcW w:w="1469" w:type="dxa"/>
+            <w:tcW w:w="1470" w:type="dxa"/>
             <w:tcBorders>
               <w:left w:val="single" w:sz="2" w:space="0" w:color="666666"/>
               <w:right w:val="single" w:sz="2" w:space="0" w:color="666666"/>
@@ -5814,7 +5937,8 @@
           <w:p>
             <w:pPr>
               <w:pStyle w:val="Normal"/>
-              <w:widowControl/>
+              <w:widowControl w:val="false"/>
+              <w:suppressAutoHyphens w:val="true"/>
               <w:spacing w:lineRule="auto" w:line="240" w:before="0" w:after="0"/>
               <w:jc w:val="left"/>
               <w:cnfStyle w:val="000000100000" w:firstRow="0" w:lastRow="0" w:firstColumn="0" w:lastColumn="0" w:oddVBand="0" w:evenVBand="0" w:oddHBand="1" w:evenHBand="0" w:firstRowFirstColumn="0" w:firstRowLastColumn="0" w:lastRowFirstColumn="0" w:lastRowLastColumn="0"/>
@@ -5848,7 +5972,8 @@
           <w:p>
             <w:pPr>
               <w:pStyle w:val="Normal"/>
-              <w:widowControl/>
+              <w:widowControl w:val="false"/>
+              <w:suppressAutoHyphens w:val="true"/>
               <w:spacing w:lineRule="auto" w:line="240" w:before="0" w:after="0"/>
               <w:jc w:val="left"/>
               <w:cnfStyle w:val="000000100000" w:firstRow="0" w:lastRow="0" w:firstColumn="0" w:lastColumn="0" w:oddVBand="0" w:evenVBand="0" w:oddHBand="1" w:evenHBand="0" w:firstRowFirstColumn="0" w:firstRowLastColumn="0" w:lastRowFirstColumn="0" w:lastRowLastColumn="0"/>
@@ -5873,7 +5998,7 @@
         </w:tc>
         <w:tc>
           <w:tcPr>
-            <w:tcW w:w="1468" w:type="dxa"/>
+            <w:tcW w:w="1467" w:type="dxa"/>
             <w:tcBorders>
               <w:left w:val="single" w:sz="2" w:space="0" w:color="666666"/>
             </w:tcBorders>
@@ -5882,7 +6007,8 @@
           <w:p>
             <w:pPr>
               <w:pStyle w:val="Normal"/>
-              <w:widowControl/>
+              <w:widowControl w:val="false"/>
+              <w:suppressAutoHyphens w:val="true"/>
               <w:spacing w:lineRule="auto" w:line="240" w:before="0" w:after="0"/>
               <w:jc w:val="left"/>
               <w:cnfStyle w:val="000000100000" w:firstRow="0" w:lastRow="0" w:firstColumn="0" w:lastColumn="0" w:oddVBand="0" w:evenVBand="0" w:oddHBand="1" w:evenHBand="0" w:firstRowFirstColumn="0" w:firstRowLastColumn="0" w:lastRowFirstColumn="0" w:lastRowLastColumn="0"/>
@@ -5909,7 +6035,7 @@
         <w:trPr/>
         <w:tc>
           <w:tcPr>
-            <w:tcW w:w="1468" w:type="dxa"/>
+            <w:tcW w:w="1467" w:type="dxa"/>
             <w:cnfStyle w:val="001000000000" w:firstRow="0" w:lastRow="0" w:firstColumn="1" w:lastColumn="0" w:oddVBand="0" w:evenVBand="0" w:oddHBand="0" w:evenHBand="0" w:firstRowFirstColumn="0" w:firstRowLastColumn="0" w:lastRowFirstColumn="0" w:lastRowLastColumn="0"/>
             <w:tcBorders>
               <w:right w:val="single" w:sz="2" w:space="0" w:color="666666"/>
@@ -5918,7 +6044,8 @@
           <w:p>
             <w:pPr>
               <w:pStyle w:val="Normal"/>
-              <w:widowControl/>
+              <w:widowControl w:val="false"/>
+              <w:suppressAutoHyphens w:val="true"/>
               <w:spacing w:lineRule="auto" w:line="240" w:before="0" w:after="0"/>
               <w:jc w:val="left"/>
               <w:rPr>
@@ -5944,16 +6071,17 @@
         </w:tc>
         <w:tc>
           <w:tcPr>
-            <w:tcW w:w="1495" w:type="dxa"/>
-            <w:tcBorders>
-              <w:left w:val="single" w:sz="2" w:space="0" w:color="666666"/>
-              <w:right w:val="single" w:sz="2" w:space="0" w:color="666666"/>
-            </w:tcBorders>
-          </w:tcPr>
-          <w:p>
-            <w:pPr>
-              <w:pStyle w:val="Normal"/>
-              <w:widowControl/>
+            <w:tcW w:w="1496" w:type="dxa"/>
+            <w:tcBorders>
+              <w:left w:val="single" w:sz="2" w:space="0" w:color="666666"/>
+              <w:right w:val="single" w:sz="2" w:space="0" w:color="666666"/>
+            </w:tcBorders>
+          </w:tcPr>
+          <w:p>
+            <w:pPr>
+              <w:pStyle w:val="Normal"/>
+              <w:widowControl w:val="false"/>
+              <w:suppressAutoHyphens w:val="true"/>
               <w:spacing w:lineRule="auto" w:line="240" w:before="0" w:after="0"/>
               <w:jc w:val="left"/>
               <w:cnfStyle w:val="000000000000" w:firstRow="0" w:lastRow="0" w:firstColumn="0" w:lastColumn="0" w:oddVBand="0" w:evenVBand="0" w:oddHBand="0" w:evenHBand="0" w:firstRowFirstColumn="0" w:firstRowLastColumn="0" w:lastRowFirstColumn="0" w:lastRowLastColumn="0"/>
@@ -5987,7 +6115,8 @@
           <w:p>
             <w:pPr>
               <w:pStyle w:val="Normal"/>
-              <w:widowControl/>
+              <w:widowControl w:val="false"/>
+              <w:suppressAutoHyphens w:val="true"/>
               <w:spacing w:lineRule="auto" w:line="240" w:before="0" w:after="0"/>
               <w:jc w:val="left"/>
               <w:cnfStyle w:val="000000000000" w:firstRow="0" w:lastRow="0" w:firstColumn="0" w:lastColumn="0" w:oddVBand="0" w:evenVBand="0" w:oddHBand="0" w:evenHBand="0" w:firstRowFirstColumn="0" w:firstRowLastColumn="0" w:lastRowFirstColumn="0" w:lastRowLastColumn="0"/>
@@ -6012,16 +6141,17 @@
         </w:tc>
         <w:tc>
           <w:tcPr>
-            <w:tcW w:w="1469" w:type="dxa"/>
-            <w:tcBorders>
-              <w:left w:val="single" w:sz="2" w:space="0" w:color="666666"/>
-              <w:right w:val="single" w:sz="2" w:space="0" w:color="666666"/>
-            </w:tcBorders>
-          </w:tcPr>
-          <w:p>
-            <w:pPr>
-              <w:pStyle w:val="Normal"/>
-              <w:widowControl/>
+            <w:tcW w:w="1470" w:type="dxa"/>
+            <w:tcBorders>
+              <w:left w:val="single" w:sz="2" w:space="0" w:color="666666"/>
+              <w:right w:val="single" w:sz="2" w:space="0" w:color="666666"/>
+            </w:tcBorders>
+          </w:tcPr>
+          <w:p>
+            <w:pPr>
+              <w:pStyle w:val="Normal"/>
+              <w:widowControl w:val="false"/>
+              <w:suppressAutoHyphens w:val="true"/>
               <w:spacing w:lineRule="auto" w:line="240" w:before="0" w:after="0"/>
               <w:jc w:val="left"/>
               <w:cnfStyle w:val="000000000000" w:firstRow="0" w:lastRow="0" w:firstColumn="0" w:lastColumn="0" w:oddVBand="0" w:evenVBand="0" w:oddHBand="0" w:evenHBand="0" w:firstRowFirstColumn="0" w:firstRowLastColumn="0" w:lastRowFirstColumn="0" w:lastRowLastColumn="0"/>
@@ -6054,7 +6184,8 @@
           <w:p>
             <w:pPr>
               <w:pStyle w:val="Normal"/>
-              <w:widowControl/>
+              <w:widowControl w:val="false"/>
+              <w:suppressAutoHyphens w:val="true"/>
               <w:spacing w:lineRule="auto" w:line="240" w:before="0" w:after="0"/>
               <w:jc w:val="left"/>
               <w:cnfStyle w:val="000000000000" w:firstRow="0" w:lastRow="0" w:firstColumn="0" w:lastColumn="0" w:oddVBand="0" w:evenVBand="0" w:oddHBand="0" w:evenHBand="0" w:firstRowFirstColumn="0" w:firstRowLastColumn="0" w:lastRowFirstColumn="0" w:lastRowLastColumn="0"/>
@@ -6079,15 +6210,16 @@
         </w:tc>
         <w:tc>
           <w:tcPr>
-            <w:tcW w:w="1468" w:type="dxa"/>
-            <w:tcBorders>
-              <w:left w:val="single" w:sz="2" w:space="0" w:color="666666"/>
-            </w:tcBorders>
-          </w:tcPr>
-          <w:p>
-            <w:pPr>
-              <w:pStyle w:val="Normal"/>
-              <w:widowControl/>
+            <w:tcW w:w="1467" w:type="dxa"/>
+            <w:tcBorders>
+              <w:left w:val="single" w:sz="2" w:space="0" w:color="666666"/>
+            </w:tcBorders>
+          </w:tcPr>
+          <w:p>
+            <w:pPr>
+              <w:pStyle w:val="Normal"/>
+              <w:widowControl w:val="false"/>
+              <w:suppressAutoHyphens w:val="true"/>
               <w:spacing w:lineRule="auto" w:line="240" w:before="0" w:after="0"/>
               <w:jc w:val="left"/>
               <w:cnfStyle w:val="000000000000" w:firstRow="0" w:lastRow="0" w:firstColumn="0" w:lastColumn="0" w:oddVBand="0" w:evenVBand="0" w:oddHBand="0" w:evenHBand="0" w:firstRowFirstColumn="0" w:firstRowLastColumn="0" w:lastRowFirstColumn="0" w:lastRowLastColumn="0"/>
@@ -6117,7 +6249,7 @@
         </w:trPr>
         <w:tc>
           <w:tcPr>
-            <w:tcW w:w="1468" w:type="dxa"/>
+            <w:tcW w:w="1467" w:type="dxa"/>
             <w:cnfStyle w:val="001000000000" w:firstRow="0" w:lastRow="0" w:firstColumn="1" w:lastColumn="0" w:oddVBand="0" w:evenVBand="0" w:oddHBand="0" w:evenHBand="0" w:firstRowFirstColumn="0" w:firstRowLastColumn="0" w:lastRowFirstColumn="0" w:lastRowLastColumn="0"/>
             <w:tcBorders>
               <w:right w:val="single" w:sz="2" w:space="0" w:color="666666"/>
@@ -6127,7 +6259,8 @@
           <w:p>
             <w:pPr>
               <w:pStyle w:val="Normal"/>
-              <w:widowControl/>
+              <w:widowControl w:val="false"/>
+              <w:suppressAutoHyphens w:val="true"/>
               <w:spacing w:lineRule="auto" w:line="240" w:before="0" w:after="0"/>
               <w:jc w:val="left"/>
               <w:rPr>
@@ -6153,7 +6286,7 @@
         </w:tc>
         <w:tc>
           <w:tcPr>
-            <w:tcW w:w="1495" w:type="dxa"/>
+            <w:tcW w:w="1496" w:type="dxa"/>
             <w:tcBorders>
               <w:left w:val="single" w:sz="2" w:space="0" w:color="666666"/>
               <w:right w:val="single" w:sz="2" w:space="0" w:color="666666"/>
@@ -6163,7 +6296,8 @@
           <w:p>
             <w:pPr>
               <w:pStyle w:val="Normal"/>
-              <w:widowControl/>
+              <w:widowControl w:val="false"/>
+              <w:suppressAutoHyphens w:val="true"/>
               <w:spacing w:lineRule="auto" w:line="240" w:before="0" w:after="0"/>
               <w:jc w:val="left"/>
               <w:cnfStyle w:val="000000100000" w:firstRow="0" w:lastRow="0" w:firstColumn="0" w:lastColumn="0" w:oddVBand="0" w:evenVBand="0" w:oddHBand="1" w:evenHBand="0" w:firstRowFirstColumn="0" w:firstRowLastColumn="0" w:lastRowFirstColumn="0" w:lastRowLastColumn="0"/>
@@ -6198,7 +6332,8 @@
           <w:p>
             <w:pPr>
               <w:pStyle w:val="Normal"/>
-              <w:widowControl/>
+              <w:widowControl w:val="false"/>
+              <w:suppressAutoHyphens w:val="true"/>
               <w:spacing w:lineRule="auto" w:line="240" w:before="0" w:after="0"/>
               <w:jc w:val="left"/>
               <w:cnfStyle w:val="000000100000" w:firstRow="0" w:lastRow="0" w:firstColumn="0" w:lastColumn="0" w:oddVBand="0" w:evenVBand="0" w:oddHBand="1" w:evenHBand="0" w:firstRowFirstColumn="0" w:firstRowLastColumn="0" w:lastRowFirstColumn="0" w:lastRowLastColumn="0"/>
@@ -6223,7 +6358,7 @@
         </w:tc>
         <w:tc>
           <w:tcPr>
-            <w:tcW w:w="1469" w:type="dxa"/>
+            <w:tcW w:w="1470" w:type="dxa"/>
             <w:tcBorders>
               <w:left w:val="single" w:sz="2" w:space="0" w:color="666666"/>
               <w:right w:val="single" w:sz="2" w:space="0" w:color="666666"/>
@@ -6233,7 +6368,8 @@
           <w:p>
             <w:pPr>
               <w:pStyle w:val="Normal"/>
-              <w:widowControl/>
+              <w:widowControl w:val="false"/>
+              <w:suppressAutoHyphens w:val="true"/>
               <w:spacing w:lineRule="auto" w:line="240" w:before="0" w:after="0"/>
               <w:jc w:val="left"/>
               <w:cnfStyle w:val="000000100000" w:firstRow="0" w:lastRow="0" w:firstColumn="0" w:lastColumn="0" w:oddVBand="0" w:evenVBand="0" w:oddHBand="1" w:evenHBand="0" w:firstRowFirstColumn="0" w:firstRowLastColumn="0" w:lastRowFirstColumn="0" w:lastRowLastColumn="0"/>
@@ -6267,7 +6403,8 @@
           <w:p>
             <w:pPr>
               <w:pStyle w:val="Normal"/>
-              <w:widowControl/>
+              <w:widowControl w:val="false"/>
+              <w:suppressAutoHyphens w:val="true"/>
               <w:spacing w:lineRule="auto" w:line="240" w:before="0" w:after="0"/>
               <w:jc w:val="left"/>
               <w:cnfStyle w:val="000000100000" w:firstRow="0" w:lastRow="0" w:firstColumn="0" w:lastColumn="0" w:oddVBand="0" w:evenVBand="0" w:oddHBand="1" w:evenHBand="0" w:firstRowFirstColumn="0" w:firstRowLastColumn="0" w:lastRowFirstColumn="0" w:lastRowLastColumn="0"/>
@@ -6292,7 +6429,7 @@
         </w:tc>
         <w:tc>
           <w:tcPr>
-            <w:tcW w:w="1468" w:type="dxa"/>
+            <w:tcW w:w="1467" w:type="dxa"/>
             <w:tcBorders>
               <w:left w:val="single" w:sz="2" w:space="0" w:color="666666"/>
             </w:tcBorders>
@@ -6301,7 +6438,8 @@
           <w:p>
             <w:pPr>
               <w:pStyle w:val="Normal"/>
-              <w:widowControl/>
+              <w:widowControl w:val="false"/>
+              <w:suppressAutoHyphens w:val="true"/>
               <w:spacing w:lineRule="auto" w:line="240" w:before="0" w:after="0"/>
               <w:jc w:val="left"/>
               <w:cnfStyle w:val="000000100000" w:firstRow="0" w:lastRow="0" w:firstColumn="0" w:lastColumn="0" w:oddVBand="0" w:evenVBand="0" w:oddHBand="1" w:evenHBand="0" w:firstRowFirstColumn="0" w:firstRowLastColumn="0" w:lastRowFirstColumn="0" w:lastRowLastColumn="0"/>
@@ -6387,8 +6525,8 @@
       </w:tblPr>
       <w:tblGrid>
         <w:gridCol w:w="1458"/>
-        <w:gridCol w:w="1638"/>
-        <w:gridCol w:w="1449"/>
+        <w:gridCol w:w="1637"/>
+        <w:gridCol w:w="1450"/>
         <w:gridCol w:w="1426"/>
         <w:gridCol w:w="1432"/>
         <w:gridCol w:w="1434"/>
@@ -6402,7 +6540,6 @@
             <w:tcW w:w="1458" w:type="dxa"/>
             <w:cnfStyle w:val="001000000000" w:firstRow="0" w:lastRow="0" w:firstColumn="1" w:lastColumn="0" w:oddVBand="0" w:evenVBand="0" w:oddHBand="0" w:evenHBand="0" w:firstRowFirstColumn="0" w:firstRowLastColumn="0" w:lastRowFirstColumn="0" w:lastRowLastColumn="0"/>
             <w:tcBorders>
-              <w:top w:val="nil"/>
               <w:bottom w:val="single" w:sz="12" w:space="0" w:color="666666"/>
             </w:tcBorders>
             <w:shd w:color="auto" w:fill="FFFFFF" w:themeFill="background1" w:val="clear"/>
@@ -6410,7 +6547,8 @@
           <w:p>
             <w:pPr>
               <w:pStyle w:val="Default"/>
-              <w:widowControl/>
+              <w:widowControl w:val="false"/>
+              <w:suppressAutoHyphens w:val="true"/>
               <w:spacing w:before="0" w:after="0"/>
               <w:jc w:val="left"/>
               <w:rPr>
@@ -6436,34 +6574,33 @@
           <w:p>
             <w:pPr>
               <w:pStyle w:val="Normal"/>
-              <w:widowControl/>
-              <w:spacing w:lineRule="auto" w:line="240" w:before="0" w:after="0"/>
-              <w:jc w:val="left"/>
-              <w:rPr>
-                <w:rFonts w:ascii="Arial" w:hAnsi="Arial" w:cs="Arial"/>
-                <w:sz w:val="20"/>
-                <w:szCs w:val="20"/>
-                <w:lang w:val="es-CO"/>
-              </w:rPr>
-            </w:pPr>
-            <w:r>
-              <w:rPr>
-                <w:rFonts w:eastAsia="游明朝" w:cs="Arial" w:ascii="Arial" w:hAnsi="Arial"/>
+              <w:widowControl w:val="false"/>
+              <w:suppressAutoHyphens w:val="true"/>
+              <w:spacing w:lineRule="auto" w:line="240" w:before="0" w:after="0"/>
+              <w:jc w:val="left"/>
+              <w:rPr>
+                <w:rFonts w:ascii="Arial" w:hAnsi="Arial" w:cs="Arial"/>
+                <w:sz w:val="20"/>
+                <w:szCs w:val="20"/>
+                <w:lang w:val="es-CO"/>
+              </w:rPr>
+            </w:pPr>
+            <w:r>
+              <w:rPr>
+                <w:rFonts w:cs="Arial" w:ascii="Arial" w:hAnsi="Arial"/>
                 <w:b/>
                 <w:bCs/>
-                <w:kern w:val="0"/>
-                <w:sz w:val="22"/>
-                <w:szCs w:val="22"/>
-                <w:lang w:val="en-US" w:eastAsia="ja-JP" w:bidi="ar-SA"/>
-              </w:rPr>
-            </w:r>
-          </w:p>
-        </w:tc>
-        <w:tc>
-          <w:tcPr>
-            <w:tcW w:w="1638" w:type="dxa"/>
-            <w:tcBorders>
-              <w:top w:val="nil"/>
+                <w:sz w:val="20"/>
+                <w:szCs w:val="20"/>
+                <w:lang w:val="es-CO"/>
+              </w:rPr>
+            </w:r>
+          </w:p>
+        </w:tc>
+        <w:tc>
+          <w:tcPr>
+            <w:tcW w:w="1637" w:type="dxa"/>
+            <w:tcBorders>
               <w:bottom w:val="single" w:sz="12" w:space="0" w:color="666666"/>
             </w:tcBorders>
             <w:shd w:color="auto" w:fill="FFFFFF" w:themeFill="background1" w:val="clear"/>
@@ -6471,7 +6608,8 @@
           <w:p>
             <w:pPr>
               <w:pStyle w:val="Default"/>
-              <w:widowControl/>
+              <w:widowControl w:val="false"/>
+              <w:suppressAutoHyphens w:val="true"/>
               <w:spacing w:before="0" w:after="0"/>
               <w:jc w:val="left"/>
               <w:cnfStyle w:val="100000000000" w:firstRow="1" w:lastRow="0" w:firstColumn="0" w:lastColumn="0" w:oddVBand="0" w:evenVBand="0" w:oddHBand="0" w:evenHBand="0" w:firstRowFirstColumn="0" w:firstRowLastColumn="0" w:lastRowFirstColumn="0" w:lastRowLastColumn="0"/>
@@ -6498,7 +6636,8 @@
           <w:p>
             <w:pPr>
               <w:pStyle w:val="Default"/>
-              <w:widowControl/>
+              <w:widowControl w:val="false"/>
+              <w:suppressAutoHyphens w:val="true"/>
               <w:spacing w:before="0" w:after="0"/>
               <w:jc w:val="left"/>
               <w:cnfStyle w:val="100000000000" w:firstRow="1" w:lastRow="0" w:firstColumn="0" w:lastColumn="0" w:oddVBand="0" w:evenVBand="0" w:oddHBand="0" w:evenHBand="0" w:firstRowFirstColumn="0" w:firstRowLastColumn="0" w:lastRowFirstColumn="0" w:lastRowLastColumn="0"/>
@@ -6525,7 +6664,8 @@
           <w:p>
             <w:pPr>
               <w:pStyle w:val="Normal"/>
-              <w:widowControl/>
+              <w:widowControl w:val="false"/>
+              <w:suppressAutoHyphens w:val="true"/>
               <w:spacing w:lineRule="auto" w:line="240" w:before="0" w:after="0"/>
               <w:jc w:val="left"/>
               <w:cnfStyle w:val="100000000000" w:firstRow="1" w:lastRow="0" w:firstColumn="0" w:lastColumn="0" w:oddVBand="0" w:evenVBand="0" w:oddHBand="0" w:evenHBand="0" w:firstRowFirstColumn="0" w:firstRowLastColumn="0" w:lastRowFirstColumn="0" w:lastRowLastColumn="0"/>
@@ -6538,22 +6678,20 @@
             </w:pPr>
             <w:r>
               <w:rPr>
-                <w:rFonts w:eastAsia="游明朝" w:cs="Arial" w:ascii="Arial" w:hAnsi="Arial"/>
+                <w:rFonts w:cs="Arial" w:ascii="Arial" w:hAnsi="Arial"/>
                 <w:b/>
                 <w:bCs/>
-                <w:kern w:val="0"/>
-                <w:sz w:val="22"/>
-                <w:szCs w:val="22"/>
-                <w:lang w:val="en-US" w:eastAsia="ja-JP" w:bidi="ar-SA"/>
-              </w:rPr>
-            </w:r>
-          </w:p>
-        </w:tc>
-        <w:tc>
-          <w:tcPr>
-            <w:tcW w:w="1449" w:type="dxa"/>
-            <w:tcBorders>
-              <w:top w:val="nil"/>
+                <w:sz w:val="20"/>
+                <w:szCs w:val="20"/>
+                <w:lang w:val="es-CO"/>
+              </w:rPr>
+            </w:r>
+          </w:p>
+        </w:tc>
+        <w:tc>
+          <w:tcPr>
+            <w:tcW w:w="1450" w:type="dxa"/>
+            <w:tcBorders>
               <w:bottom w:val="single" w:sz="12" w:space="0" w:color="666666"/>
             </w:tcBorders>
             <w:shd w:color="auto" w:fill="FFFFFF" w:themeFill="background1" w:val="clear"/>
@@ -6561,7 +6699,8 @@
           <w:p>
             <w:pPr>
               <w:pStyle w:val="Default"/>
-              <w:widowControl/>
+              <w:widowControl w:val="false"/>
+              <w:suppressAutoHyphens w:val="true"/>
               <w:spacing w:before="0" w:after="0"/>
               <w:jc w:val="left"/>
               <w:cnfStyle w:val="100000000000" w:firstRow="1" w:lastRow="0" w:firstColumn="0" w:lastColumn="0" w:oddVBand="0" w:evenVBand="0" w:oddHBand="0" w:evenHBand="0" w:firstRowFirstColumn="0" w:firstRowLastColumn="0" w:lastRowFirstColumn="0" w:lastRowLastColumn="0"/>
@@ -6588,7 +6727,8 @@
           <w:p>
             <w:pPr>
               <w:pStyle w:val="Normal"/>
-              <w:widowControl/>
+              <w:widowControl w:val="false"/>
+              <w:suppressAutoHyphens w:val="true"/>
               <w:spacing w:lineRule="auto" w:line="240" w:before="0" w:after="0"/>
               <w:jc w:val="left"/>
               <w:cnfStyle w:val="100000000000" w:firstRow="1" w:lastRow="0" w:firstColumn="0" w:lastColumn="0" w:oddVBand="0" w:evenVBand="0" w:oddHBand="0" w:evenHBand="0" w:firstRowFirstColumn="0" w:firstRowLastColumn="0" w:lastRowFirstColumn="0" w:lastRowLastColumn="0"/>
@@ -6601,13 +6741,12 @@
             </w:pPr>
             <w:r>
               <w:rPr>
-                <w:rFonts w:eastAsia="游明朝" w:cs="Arial" w:ascii="Arial" w:hAnsi="Arial"/>
+                <w:rFonts w:cs="Arial" w:ascii="Arial" w:hAnsi="Arial"/>
                 <w:b/>
                 <w:bCs/>
-                <w:kern w:val="0"/>
-                <w:sz w:val="22"/>
-                <w:szCs w:val="22"/>
-                <w:lang w:val="en-US" w:eastAsia="ja-JP" w:bidi="ar-SA"/>
+                <w:sz w:val="20"/>
+                <w:szCs w:val="20"/>
+                <w:lang w:val="es-CO"/>
               </w:rPr>
             </w:r>
           </w:p>
@@ -6616,7 +6755,6 @@
           <w:tcPr>
             <w:tcW w:w="1426" w:type="dxa"/>
             <w:tcBorders>
-              <w:top w:val="nil"/>
               <w:bottom w:val="single" w:sz="12" w:space="0" w:color="666666"/>
             </w:tcBorders>
             <w:shd w:color="auto" w:fill="FFFFFF" w:themeFill="background1" w:val="clear"/>
@@ -6624,7 +6762,8 @@
           <w:p>
             <w:pPr>
               <w:pStyle w:val="Default"/>
-              <w:widowControl/>
+              <w:widowControl w:val="false"/>
+              <w:suppressAutoHyphens w:val="true"/>
               <w:spacing w:before="0" w:after="0"/>
               <w:jc w:val="left"/>
               <w:cnfStyle w:val="100000000000" w:firstRow="1" w:lastRow="0" w:firstColumn="0" w:lastColumn="0" w:oddVBand="0" w:evenVBand="0" w:oddHBand="0" w:evenHBand="0" w:firstRowFirstColumn="0" w:firstRowLastColumn="0" w:lastRowFirstColumn="0" w:lastRowLastColumn="0"/>
@@ -6651,7 +6790,8 @@
           <w:p>
             <w:pPr>
               <w:pStyle w:val="Normal"/>
-              <w:widowControl/>
+              <w:widowControl w:val="false"/>
+              <w:suppressAutoHyphens w:val="true"/>
               <w:spacing w:lineRule="auto" w:line="240" w:before="0" w:after="0"/>
               <w:jc w:val="left"/>
               <w:cnfStyle w:val="100000000000" w:firstRow="1" w:lastRow="0" w:firstColumn="0" w:lastColumn="0" w:oddVBand="0" w:evenVBand="0" w:oddHBand="0" w:evenHBand="0" w:firstRowFirstColumn="0" w:firstRowLastColumn="0" w:lastRowFirstColumn="0" w:lastRowLastColumn="0"/>
@@ -6664,13 +6804,12 @@
             </w:pPr>
             <w:r>
               <w:rPr>
-                <w:rFonts w:eastAsia="游明朝" w:cs="Arial" w:ascii="Arial" w:hAnsi="Arial"/>
+                <w:rFonts w:cs="Arial" w:ascii="Arial" w:hAnsi="Arial"/>
                 <w:b/>
                 <w:bCs/>
-                <w:kern w:val="0"/>
-                <w:sz w:val="22"/>
-                <w:szCs w:val="22"/>
-                <w:lang w:val="en-US" w:eastAsia="ja-JP" w:bidi="ar-SA"/>
+                <w:sz w:val="20"/>
+                <w:szCs w:val="20"/>
+                <w:lang w:val="es-CO"/>
               </w:rPr>
             </w:r>
           </w:p>
@@ -6679,7 +6818,6 @@
           <w:tcPr>
             <w:tcW w:w="1432" w:type="dxa"/>
             <w:tcBorders>
-              <w:top w:val="nil"/>
               <w:bottom w:val="single" w:sz="12" w:space="0" w:color="666666"/>
             </w:tcBorders>
             <w:shd w:color="auto" w:fill="FFFFFF" w:themeFill="background1" w:val="clear"/>
@@ -6687,7 +6825,8 @@
           <w:p>
             <w:pPr>
               <w:pStyle w:val="Default"/>
-              <w:widowControl/>
+              <w:widowControl w:val="false"/>
+              <w:suppressAutoHyphens w:val="true"/>
               <w:spacing w:before="0" w:after="0"/>
               <w:jc w:val="left"/>
               <w:cnfStyle w:val="100000000000" w:firstRow="1" w:lastRow="0" w:firstColumn="0" w:lastColumn="0" w:oddVBand="0" w:evenVBand="0" w:oddHBand="0" w:evenHBand="0" w:firstRowFirstColumn="0" w:firstRowLastColumn="0" w:lastRowFirstColumn="0" w:lastRowLastColumn="0"/>
@@ -6714,7 +6853,8 @@
           <w:p>
             <w:pPr>
               <w:pStyle w:val="Normal"/>
-              <w:widowControl/>
+              <w:widowControl w:val="false"/>
+              <w:suppressAutoHyphens w:val="true"/>
               <w:spacing w:lineRule="auto" w:line="240" w:before="0" w:after="0"/>
               <w:jc w:val="left"/>
               <w:cnfStyle w:val="100000000000" w:firstRow="1" w:lastRow="0" w:firstColumn="0" w:lastColumn="0" w:oddVBand="0" w:evenVBand="0" w:oddHBand="0" w:evenHBand="0" w:firstRowFirstColumn="0" w:firstRowLastColumn="0" w:lastRowFirstColumn="0" w:lastRowLastColumn="0"/>
@@ -6727,13 +6867,12 @@
             </w:pPr>
             <w:r>
               <w:rPr>
-                <w:rFonts w:eastAsia="游明朝" w:cs="Arial" w:ascii="Arial" w:hAnsi="Arial"/>
+                <w:rFonts w:cs="Arial" w:ascii="Arial" w:hAnsi="Arial"/>
                 <w:b/>
                 <w:bCs/>
-                <w:kern w:val="0"/>
-                <w:sz w:val="22"/>
-                <w:szCs w:val="22"/>
-                <w:lang w:val="en-US" w:eastAsia="ja-JP" w:bidi="ar-SA"/>
+                <w:sz w:val="20"/>
+                <w:szCs w:val="20"/>
+                <w:lang w:val="es-CO"/>
               </w:rPr>
             </w:r>
           </w:p>
@@ -6742,7 +6881,6 @@
           <w:tcPr>
             <w:tcW w:w="1434" w:type="dxa"/>
             <w:tcBorders>
-              <w:top w:val="nil"/>
               <w:bottom w:val="single" w:sz="12" w:space="0" w:color="666666"/>
             </w:tcBorders>
             <w:shd w:color="auto" w:fill="FFFFFF" w:themeFill="background1" w:val="clear"/>
@@ -6750,7 +6888,8 @@
           <w:p>
             <w:pPr>
               <w:pStyle w:val="Default"/>
-              <w:widowControl/>
+              <w:widowControl w:val="false"/>
+              <w:suppressAutoHyphens w:val="true"/>
               <w:spacing w:before="0" w:after="0"/>
               <w:jc w:val="left"/>
               <w:cnfStyle w:val="100000000000" w:firstRow="1" w:lastRow="0" w:firstColumn="0" w:lastColumn="0" w:oddVBand="0" w:evenVBand="0" w:oddHBand="0" w:evenHBand="0" w:firstRowFirstColumn="0" w:firstRowLastColumn="0" w:lastRowFirstColumn="0" w:lastRowLastColumn="0"/>
@@ -6777,7 +6916,8 @@
           <w:p>
             <w:pPr>
               <w:pStyle w:val="Normal"/>
-              <w:widowControl/>
+              <w:widowControl w:val="false"/>
+              <w:suppressAutoHyphens w:val="true"/>
               <w:spacing w:lineRule="auto" w:line="240" w:before="0" w:after="0"/>
               <w:jc w:val="left"/>
               <w:cnfStyle w:val="100000000000" w:firstRow="1" w:lastRow="0" w:firstColumn="0" w:lastColumn="0" w:oddVBand="0" w:evenVBand="0" w:oddHBand="0" w:evenHBand="0" w:firstRowFirstColumn="0" w:firstRowLastColumn="0" w:lastRowFirstColumn="0" w:lastRowLastColumn="0"/>
@@ -6790,13 +6930,12 @@
             </w:pPr>
             <w:r>
               <w:rPr>
-                <w:rFonts w:eastAsia="游明朝" w:cs="Arial" w:ascii="Arial" w:hAnsi="Arial"/>
+                <w:rFonts w:cs="Arial" w:ascii="Arial" w:hAnsi="Arial"/>
                 <w:b/>
                 <w:bCs/>
-                <w:kern w:val="0"/>
-                <w:sz w:val="22"/>
-                <w:szCs w:val="22"/>
-                <w:lang w:val="en-US" w:eastAsia="ja-JP" w:bidi="ar-SA"/>
+                <w:sz w:val="20"/>
+                <w:szCs w:val="20"/>
+                <w:lang w:val="es-CO"/>
               </w:rPr>
             </w:r>
           </w:p>
@@ -6818,7 +6957,8 @@
           <w:p>
             <w:pPr>
               <w:pStyle w:val="Normal"/>
-              <w:widowControl/>
+              <w:widowControl w:val="false"/>
+              <w:suppressAutoHyphens w:val="true"/>
               <w:spacing w:lineRule="auto" w:line="240" w:before="0" w:after="0"/>
               <w:jc w:val="left"/>
               <w:rPr>
@@ -6844,7 +6984,7 @@
         </w:tc>
         <w:tc>
           <w:tcPr>
-            <w:tcW w:w="1638" w:type="dxa"/>
+            <w:tcW w:w="1637" w:type="dxa"/>
             <w:tcBorders>
               <w:left w:val="single" w:sz="2" w:space="0" w:color="666666"/>
               <w:right w:val="single" w:sz="2" w:space="0" w:color="666666"/>
@@ -6854,7 +6994,8 @@
           <w:p>
             <w:pPr>
               <w:pStyle w:val="Normal"/>
-              <w:widowControl/>
+              <w:widowControl w:val="false"/>
+              <w:suppressAutoHyphens w:val="true"/>
               <w:spacing w:lineRule="auto" w:line="240" w:before="0" w:after="0"/>
               <w:jc w:val="left"/>
               <w:cnfStyle w:val="000000100000" w:firstRow="0" w:lastRow="0" w:firstColumn="0" w:lastColumn="0" w:oddVBand="0" w:evenVBand="0" w:oddHBand="1" w:evenHBand="0" w:firstRowFirstColumn="0" w:firstRowLastColumn="0" w:lastRowFirstColumn="0" w:lastRowLastColumn="0"/>
@@ -6879,7 +7020,7 @@
         </w:tc>
         <w:tc>
           <w:tcPr>
-            <w:tcW w:w="1449" w:type="dxa"/>
+            <w:tcW w:w="1450" w:type="dxa"/>
             <w:tcBorders>
               <w:left w:val="single" w:sz="2" w:space="0" w:color="666666"/>
               <w:right w:val="single" w:sz="2" w:space="0" w:color="666666"/>
@@ -6889,7 +7030,8 @@
           <w:p>
             <w:pPr>
               <w:pStyle w:val="Normal"/>
-              <w:widowControl/>
+              <w:widowControl w:val="false"/>
+              <w:suppressAutoHyphens w:val="true"/>
               <w:spacing w:lineRule="auto" w:line="240" w:before="0" w:after="0"/>
               <w:jc w:val="left"/>
               <w:cnfStyle w:val="000000100000" w:firstRow="0" w:lastRow="0" w:firstColumn="0" w:lastColumn="0" w:oddVBand="0" w:evenVBand="0" w:oddHBand="1" w:evenHBand="0" w:firstRowFirstColumn="0" w:firstRowLastColumn="0" w:lastRowFirstColumn="0" w:lastRowLastColumn="0"/>
@@ -6923,7 +7065,8 @@
           <w:p>
             <w:pPr>
               <w:pStyle w:val="Normal"/>
-              <w:widowControl/>
+              <w:widowControl w:val="false"/>
+              <w:suppressAutoHyphens w:val="true"/>
               <w:spacing w:lineRule="auto" w:line="240" w:before="0" w:after="0"/>
               <w:jc w:val="left"/>
               <w:cnfStyle w:val="000000100000" w:firstRow="0" w:lastRow="0" w:firstColumn="0" w:lastColumn="0" w:oddVBand="0" w:evenVBand="0" w:oddHBand="1" w:evenHBand="0" w:firstRowFirstColumn="0" w:firstRowLastColumn="0" w:lastRowFirstColumn="0" w:lastRowLastColumn="0"/>
@@ -6957,7 +7100,8 @@
           <w:p>
             <w:pPr>
               <w:pStyle w:val="Normal"/>
-              <w:widowControl/>
+              <w:widowControl w:val="false"/>
+              <w:suppressAutoHyphens w:val="true"/>
               <w:spacing w:lineRule="auto" w:line="240" w:before="0" w:after="0"/>
               <w:jc w:val="left"/>
               <w:cnfStyle w:val="000000100000" w:firstRow="0" w:lastRow="0" w:firstColumn="0" w:lastColumn="0" w:oddVBand="0" w:evenVBand="0" w:oddHBand="1" w:evenHBand="0" w:firstRowFirstColumn="0" w:firstRowLastColumn="0" w:lastRowFirstColumn="0" w:lastRowLastColumn="0"/>
@@ -6990,7 +7134,8 @@
           <w:p>
             <w:pPr>
               <w:pStyle w:val="Normal"/>
-              <w:widowControl/>
+              <w:widowControl w:val="false"/>
+              <w:suppressAutoHyphens w:val="true"/>
               <w:spacing w:lineRule="auto" w:line="240" w:before="0" w:after="0"/>
               <w:jc w:val="left"/>
               <w:cnfStyle w:val="000000100000" w:firstRow="0" w:lastRow="0" w:firstColumn="0" w:lastColumn="0" w:oddVBand="0" w:evenVBand="0" w:oddHBand="1" w:evenHBand="0" w:firstRowFirstColumn="0" w:firstRowLastColumn="0" w:lastRowFirstColumn="0" w:lastRowLastColumn="0"/>
@@ -7026,7 +7171,8 @@
           <w:p>
             <w:pPr>
               <w:pStyle w:val="Normal"/>
-              <w:widowControl/>
+              <w:widowControl w:val="false"/>
+              <w:suppressAutoHyphens w:val="true"/>
               <w:spacing w:lineRule="auto" w:line="240" w:before="0" w:after="0"/>
               <w:jc w:val="left"/>
               <w:rPr>
@@ -7052,16 +7198,17 @@
         </w:tc>
         <w:tc>
           <w:tcPr>
-            <w:tcW w:w="1638" w:type="dxa"/>
-            <w:tcBorders>
-              <w:left w:val="single" w:sz="2" w:space="0" w:color="666666"/>
-              <w:right w:val="single" w:sz="2" w:space="0" w:color="666666"/>
-            </w:tcBorders>
-          </w:tcPr>
-          <w:p>
-            <w:pPr>
-              <w:pStyle w:val="Normal"/>
-              <w:widowControl/>
+            <w:tcW w:w="1637" w:type="dxa"/>
+            <w:tcBorders>
+              <w:left w:val="single" w:sz="2" w:space="0" w:color="666666"/>
+              <w:right w:val="single" w:sz="2" w:space="0" w:color="666666"/>
+            </w:tcBorders>
+          </w:tcPr>
+          <w:p>
+            <w:pPr>
+              <w:pStyle w:val="Normal"/>
+              <w:widowControl w:val="false"/>
+              <w:suppressAutoHyphens w:val="true"/>
               <w:spacing w:lineRule="auto" w:line="240" w:before="0" w:after="0"/>
               <w:jc w:val="left"/>
               <w:cnfStyle w:val="000000000000" w:firstRow="0" w:lastRow="0" w:firstColumn="0" w:lastColumn="0" w:oddVBand="0" w:evenVBand="0" w:oddHBand="0" w:evenHBand="0" w:firstRowFirstColumn="0" w:firstRowLastColumn="0" w:lastRowFirstColumn="0" w:lastRowLastColumn="0"/>
@@ -7086,16 +7233,17 @@
         </w:tc>
         <w:tc>
           <w:tcPr>
-            <w:tcW w:w="1449" w:type="dxa"/>
-            <w:tcBorders>
-              <w:left w:val="single" w:sz="2" w:space="0" w:color="666666"/>
-              <w:right w:val="single" w:sz="2" w:space="0" w:color="666666"/>
-            </w:tcBorders>
-          </w:tcPr>
-          <w:p>
-            <w:pPr>
-              <w:pStyle w:val="Normal"/>
-              <w:widowControl/>
+            <w:tcW w:w="1450" w:type="dxa"/>
+            <w:tcBorders>
+              <w:left w:val="single" w:sz="2" w:space="0" w:color="666666"/>
+              <w:right w:val="single" w:sz="2" w:space="0" w:color="666666"/>
+            </w:tcBorders>
+          </w:tcPr>
+          <w:p>
+            <w:pPr>
+              <w:pStyle w:val="Normal"/>
+              <w:widowControl w:val="false"/>
+              <w:suppressAutoHyphens w:val="true"/>
               <w:spacing w:lineRule="auto" w:line="240" w:before="0" w:after="0"/>
               <w:jc w:val="left"/>
               <w:cnfStyle w:val="000000000000" w:firstRow="0" w:lastRow="0" w:firstColumn="0" w:lastColumn="0" w:oddVBand="0" w:evenVBand="0" w:oddHBand="0" w:evenHBand="0" w:firstRowFirstColumn="0" w:firstRowLastColumn="0" w:lastRowFirstColumn="0" w:lastRowLastColumn="0"/>
@@ -7129,7 +7277,8 @@
           <w:p>
             <w:pPr>
               <w:pStyle w:val="Normal"/>
-              <w:widowControl/>
+              <w:widowControl w:val="false"/>
+              <w:suppressAutoHyphens w:val="true"/>
               <w:spacing w:lineRule="auto" w:line="240" w:before="0" w:after="0"/>
               <w:jc w:val="left"/>
               <w:cnfStyle w:val="000000000000" w:firstRow="0" w:lastRow="0" w:firstColumn="0" w:lastColumn="0" w:oddVBand="0" w:evenVBand="0" w:oddHBand="0" w:evenHBand="0" w:firstRowFirstColumn="0" w:firstRowLastColumn="0" w:lastRowFirstColumn="0" w:lastRowLastColumn="0"/>
@@ -7162,7 +7311,8 @@
           <w:p>
             <w:pPr>
               <w:pStyle w:val="Normal"/>
-              <w:widowControl/>
+              <w:widowControl w:val="false"/>
+              <w:suppressAutoHyphens w:val="true"/>
               <w:spacing w:lineRule="auto" w:line="240" w:before="0" w:after="0"/>
               <w:jc w:val="left"/>
               <w:cnfStyle w:val="000000000000" w:firstRow="0" w:lastRow="0" w:firstColumn="0" w:lastColumn="0" w:oddVBand="0" w:evenVBand="0" w:oddHBand="0" w:evenHBand="0" w:firstRowFirstColumn="0" w:firstRowLastColumn="0" w:lastRowFirstColumn="0" w:lastRowLastColumn="0"/>
@@ -7194,7 +7344,8 @@
           <w:p>
             <w:pPr>
               <w:pStyle w:val="Normal"/>
-              <w:widowControl/>
+              <w:widowControl w:val="false"/>
+              <w:suppressAutoHyphens w:val="true"/>
               <w:spacing w:lineRule="auto" w:line="240" w:before="0" w:after="0"/>
               <w:jc w:val="left"/>
               <w:cnfStyle w:val="000000000000" w:firstRow="0" w:lastRow="0" w:firstColumn="0" w:lastColumn="0" w:oddVBand="0" w:evenVBand="0" w:oddHBand="0" w:evenHBand="0" w:firstRowFirstColumn="0" w:firstRowLastColumn="0" w:lastRowFirstColumn="0" w:lastRowLastColumn="0"/>
@@ -7233,7 +7384,8 @@
           <w:p>
             <w:pPr>
               <w:pStyle w:val="Normal"/>
-              <w:widowControl/>
+              <w:widowControl w:val="false"/>
+              <w:suppressAutoHyphens w:val="true"/>
               <w:spacing w:lineRule="auto" w:line="240" w:before="0" w:after="0"/>
               <w:jc w:val="left"/>
               <w:rPr>
@@ -7259,7 +7411,7 @@
         </w:tc>
         <w:tc>
           <w:tcPr>
-            <w:tcW w:w="1638" w:type="dxa"/>
+            <w:tcW w:w="1637" w:type="dxa"/>
             <w:tcBorders>
               <w:left w:val="single" w:sz="2" w:space="0" w:color="666666"/>
               <w:right w:val="single" w:sz="2" w:space="0" w:color="666666"/>
@@ -7269,7 +7421,8 @@
           <w:p>
             <w:pPr>
               <w:pStyle w:val="Normal"/>
-              <w:widowControl/>
+              <w:widowControl w:val="false"/>
+              <w:suppressAutoHyphens w:val="true"/>
               <w:spacing w:lineRule="auto" w:line="240" w:before="0" w:after="0"/>
               <w:jc w:val="left"/>
               <w:cnfStyle w:val="000000100000" w:firstRow="0" w:lastRow="0" w:firstColumn="0" w:lastColumn="0" w:oddVBand="0" w:evenVBand="0" w:oddHBand="1" w:evenHBand="0" w:firstRowFirstColumn="0" w:firstRowLastColumn="0" w:lastRowFirstColumn="0" w:lastRowLastColumn="0"/>
@@ -7294,7 +7447,7 @@
         </w:tc>
         <w:tc>
           <w:tcPr>
-            <w:tcW w:w="1449" w:type="dxa"/>
+            <w:tcW w:w="1450" w:type="dxa"/>
             <w:tcBorders>
               <w:left w:val="single" w:sz="2" w:space="0" w:color="666666"/>
               <w:right w:val="single" w:sz="2" w:space="0" w:color="666666"/>
@@ -7304,7 +7457,8 @@
           <w:p>
             <w:pPr>
               <w:pStyle w:val="Normal"/>
-              <w:widowControl/>
+              <w:widowControl w:val="false"/>
+              <w:suppressAutoHyphens w:val="true"/>
               <w:spacing w:lineRule="auto" w:line="240" w:before="0" w:after="0"/>
               <w:jc w:val="left"/>
               <w:cnfStyle w:val="000000100000" w:firstRow="0" w:lastRow="0" w:firstColumn="0" w:lastColumn="0" w:oddVBand="0" w:evenVBand="0" w:oddHBand="1" w:evenHBand="0" w:firstRowFirstColumn="0" w:firstRowLastColumn="0" w:lastRowFirstColumn="0" w:lastRowLastColumn="0"/>
@@ -7339,7 +7493,8 @@
           <w:p>
             <w:pPr>
               <w:pStyle w:val="Normal"/>
-              <w:widowControl/>
+              <w:widowControl w:val="false"/>
+              <w:suppressAutoHyphens w:val="true"/>
               <w:spacing w:lineRule="auto" w:line="240" w:before="0" w:after="0"/>
               <w:jc w:val="left"/>
               <w:cnfStyle w:val="000000100000" w:firstRow="0" w:lastRow="0" w:firstColumn="0" w:lastColumn="0" w:oddVBand="0" w:evenVBand="0" w:oddHBand="1" w:evenHBand="0" w:firstRowFirstColumn="0" w:firstRowLastColumn="0" w:lastRowFirstColumn="0" w:lastRowLastColumn="0"/>
@@ -7374,7 +7529,8 @@
           <w:p>
             <w:pPr>
               <w:pStyle w:val="Normal"/>
-              <w:widowControl/>
+              <w:widowControl w:val="false"/>
+              <w:suppressAutoHyphens w:val="true"/>
               <w:spacing w:lineRule="auto" w:line="240" w:before="0" w:after="0"/>
               <w:jc w:val="left"/>
               <w:cnfStyle w:val="000000100000" w:firstRow="0" w:lastRow="0" w:firstColumn="0" w:lastColumn="0" w:oddVBand="0" w:evenVBand="0" w:oddHBand="1" w:evenHBand="0" w:firstRowFirstColumn="0" w:firstRowLastColumn="0" w:lastRowFirstColumn="0" w:lastRowLastColumn="0"/>
@@ -7408,7 +7564,8 @@
           <w:p>
             <w:pPr>
               <w:pStyle w:val="Normal"/>
-              <w:widowControl/>
+              <w:widowControl w:val="false"/>
+              <w:suppressAutoHyphens w:val="true"/>
               <w:spacing w:lineRule="auto" w:line="240" w:before="0" w:after="0"/>
               <w:jc w:val="left"/>
               <w:cnfStyle w:val="000000100000" w:firstRow="0" w:lastRow="0" w:firstColumn="0" w:lastColumn="0" w:oddVBand="0" w:evenVBand="0" w:oddHBand="1" w:evenHBand="0" w:firstRowFirstColumn="0" w:firstRowLastColumn="0" w:lastRowFirstColumn="0" w:lastRowLastColumn="0"/>
@@ -7444,7 +7601,8 @@
           <w:p>
             <w:pPr>
               <w:pStyle w:val="Normal"/>
-              <w:widowControl/>
+              <w:widowControl w:val="false"/>
+              <w:suppressAutoHyphens w:val="true"/>
               <w:spacing w:lineRule="auto" w:line="240" w:before="0" w:after="0"/>
               <w:jc w:val="left"/>
               <w:rPr>
@@ -7470,16 +7628,17 @@
         </w:tc>
         <w:tc>
           <w:tcPr>
-            <w:tcW w:w="1638" w:type="dxa"/>
-            <w:tcBorders>
-              <w:left w:val="single" w:sz="2" w:space="0" w:color="666666"/>
-              <w:right w:val="single" w:sz="2" w:space="0" w:color="666666"/>
-            </w:tcBorders>
-          </w:tcPr>
-          <w:p>
-            <w:pPr>
-              <w:pStyle w:val="Normal"/>
-              <w:widowControl/>
+            <w:tcW w:w="1637" w:type="dxa"/>
+            <w:tcBorders>
+              <w:left w:val="single" w:sz="2" w:space="0" w:color="666666"/>
+              <w:right w:val="single" w:sz="2" w:space="0" w:color="666666"/>
+            </w:tcBorders>
+          </w:tcPr>
+          <w:p>
+            <w:pPr>
+              <w:pStyle w:val="Normal"/>
+              <w:widowControl w:val="false"/>
+              <w:suppressAutoHyphens w:val="true"/>
               <w:spacing w:lineRule="auto" w:line="240" w:before="0" w:after="0"/>
               <w:jc w:val="left"/>
               <w:cnfStyle w:val="000000000000" w:firstRow="0" w:lastRow="0" w:firstColumn="0" w:lastColumn="0" w:oddVBand="0" w:evenVBand="0" w:oddHBand="0" w:evenHBand="0" w:firstRowFirstColumn="0" w:firstRowLastColumn="0" w:lastRowFirstColumn="0" w:lastRowLastColumn="0"/>
@@ -7504,16 +7663,17 @@
         </w:tc>
         <w:tc>
           <w:tcPr>
-            <w:tcW w:w="1449" w:type="dxa"/>
-            <w:tcBorders>
-              <w:left w:val="single" w:sz="2" w:space="0" w:color="666666"/>
-              <w:right w:val="single" w:sz="2" w:space="0" w:color="666666"/>
-            </w:tcBorders>
-          </w:tcPr>
-          <w:p>
-            <w:pPr>
-              <w:pStyle w:val="Normal"/>
-              <w:widowControl/>
+            <w:tcW w:w="1450" w:type="dxa"/>
+            <w:tcBorders>
+              <w:left w:val="single" w:sz="2" w:space="0" w:color="666666"/>
+              <w:right w:val="single" w:sz="2" w:space="0" w:color="666666"/>
+            </w:tcBorders>
+          </w:tcPr>
+          <w:p>
+            <w:pPr>
+              <w:pStyle w:val="Normal"/>
+              <w:widowControl w:val="false"/>
+              <w:suppressAutoHyphens w:val="true"/>
               <w:spacing w:lineRule="auto" w:line="240" w:before="0" w:after="0"/>
               <w:jc w:val="left"/>
               <w:cnfStyle w:val="000000000000" w:firstRow="0" w:lastRow="0" w:firstColumn="0" w:lastColumn="0" w:oddVBand="0" w:evenVBand="0" w:oddHBand="0" w:evenHBand="0" w:firstRowFirstColumn="0" w:firstRowLastColumn="0" w:lastRowFirstColumn="0" w:lastRowLastColumn="0"/>
@@ -7547,7 +7707,8 @@
           <w:p>
             <w:pPr>
               <w:pStyle w:val="Normal"/>
-              <w:widowControl/>
+              <w:widowControl w:val="false"/>
+              <w:suppressAutoHyphens w:val="true"/>
               <w:spacing w:lineRule="auto" w:line="240" w:before="0" w:after="0"/>
               <w:jc w:val="left"/>
               <w:cnfStyle w:val="000000000000" w:firstRow="0" w:lastRow="0" w:firstColumn="0" w:lastColumn="0" w:oddVBand="0" w:evenVBand="0" w:oddHBand="0" w:evenHBand="0" w:firstRowFirstColumn="0" w:firstRowLastColumn="0" w:lastRowFirstColumn="0" w:lastRowLastColumn="0"/>
@@ -7581,7 +7742,8 @@
           <w:p>
             <w:pPr>
               <w:pStyle w:val="Normal"/>
-              <w:widowControl/>
+              <w:widowControl w:val="false"/>
+              <w:suppressAutoHyphens w:val="true"/>
               <w:spacing w:lineRule="auto" w:line="240" w:before="0" w:after="0"/>
               <w:jc w:val="left"/>
               <w:cnfStyle w:val="000000000000" w:firstRow="0" w:lastRow="0" w:firstColumn="0" w:lastColumn="0" w:oddVBand="0" w:evenVBand="0" w:oddHBand="0" w:evenHBand="0" w:firstRowFirstColumn="0" w:firstRowLastColumn="0" w:lastRowFirstColumn="0" w:lastRowLastColumn="0"/>
@@ -7614,7 +7776,8 @@
           <w:p>
             <w:pPr>
               <w:pStyle w:val="Normal"/>
-              <w:widowControl/>
+              <w:widowControl w:val="false"/>
+              <w:suppressAutoHyphens w:val="true"/>
               <w:spacing w:lineRule="auto" w:line="240" w:before="0" w:after="0"/>
               <w:jc w:val="left"/>
               <w:cnfStyle w:val="000000000000" w:firstRow="0" w:lastRow="0" w:firstColumn="0" w:lastColumn="0" w:oddVBand="0" w:evenVBand="0" w:oddHBand="0" w:evenHBand="0" w:firstRowFirstColumn="0" w:firstRowLastColumn="0" w:lastRowFirstColumn="0" w:lastRowLastColumn="0"/>
@@ -7653,7 +7816,8 @@
           <w:p>
             <w:pPr>
               <w:pStyle w:val="Normal"/>
-              <w:widowControl/>
+              <w:widowControl w:val="false"/>
+              <w:suppressAutoHyphens w:val="true"/>
               <w:spacing w:lineRule="auto" w:line="240" w:before="0" w:after="0"/>
               <w:jc w:val="left"/>
               <w:rPr>
@@ -7679,7 +7843,7 @@
         </w:tc>
         <w:tc>
           <w:tcPr>
-            <w:tcW w:w="1638" w:type="dxa"/>
+            <w:tcW w:w="1637" w:type="dxa"/>
             <w:tcBorders>
               <w:left w:val="single" w:sz="2" w:space="0" w:color="666666"/>
               <w:right w:val="single" w:sz="2" w:space="0" w:color="666666"/>
@@ -7689,7 +7853,8 @@
           <w:p>
             <w:pPr>
               <w:pStyle w:val="Normal"/>
-              <w:widowControl/>
+              <w:widowControl w:val="false"/>
+              <w:suppressAutoHyphens w:val="true"/>
               <w:spacing w:lineRule="auto" w:line="240" w:before="0" w:after="0"/>
               <w:jc w:val="left"/>
               <w:cnfStyle w:val="000000100000" w:firstRow="0" w:lastRow="0" w:firstColumn="0" w:lastColumn="0" w:oddVBand="0" w:evenVBand="0" w:oddHBand="1" w:evenHBand="0" w:firstRowFirstColumn="0" w:firstRowLastColumn="0" w:lastRowFirstColumn="0" w:lastRowLastColumn="0"/>
@@ -7714,7 +7879,7 @@
         </w:tc>
         <w:tc>
           <w:tcPr>
-            <w:tcW w:w="1449" w:type="dxa"/>
+            <w:tcW w:w="1450" w:type="dxa"/>
             <w:tcBorders>
               <w:left w:val="single" w:sz="2" w:space="0" w:color="666666"/>
               <w:right w:val="single" w:sz="2" w:space="0" w:color="666666"/>
@@ -7724,7 +7889,8 @@
           <w:p>
             <w:pPr>
               <w:pStyle w:val="Normal"/>
-              <w:widowControl/>
+              <w:widowControl w:val="false"/>
+              <w:suppressAutoHyphens w:val="true"/>
               <w:spacing w:lineRule="auto" w:line="240" w:before="0" w:after="0"/>
               <w:jc w:val="left"/>
               <w:cnfStyle w:val="000000100000" w:firstRow="0" w:lastRow="0" w:firstColumn="0" w:lastColumn="0" w:oddVBand="0" w:evenVBand="0" w:oddHBand="1" w:evenHBand="0" w:firstRowFirstColumn="0" w:firstRowLastColumn="0" w:lastRowFirstColumn="0" w:lastRowLastColumn="0"/>
@@ -7759,7 +7925,8 @@
           <w:p>
             <w:pPr>
               <w:pStyle w:val="Normal"/>
-              <w:widowControl/>
+              <w:widowControl w:val="false"/>
+              <w:suppressAutoHyphens w:val="true"/>
               <w:spacing w:lineRule="auto" w:line="240" w:before="0" w:after="0"/>
               <w:jc w:val="left"/>
               <w:cnfStyle w:val="000000100000" w:firstRow="0" w:lastRow="0" w:firstColumn="0" w:lastColumn="0" w:oddVBand="0" w:evenVBand="0" w:oddHBand="1" w:evenHBand="0" w:firstRowFirstColumn="0" w:firstRowLastColumn="0" w:lastRowFirstColumn="0" w:lastRowLastColumn="0"/>
@@ -7794,7 +7961,8 @@
           <w:p>
             <w:pPr>
               <w:pStyle w:val="Normal"/>
-              <w:widowControl/>
+              <w:widowControl w:val="false"/>
+              <w:suppressAutoHyphens w:val="true"/>
               <w:spacing w:lineRule="auto" w:line="240" w:before="0" w:after="0"/>
               <w:jc w:val="left"/>
               <w:cnfStyle w:val="000000100000" w:firstRow="0" w:lastRow="0" w:firstColumn="0" w:lastColumn="0" w:oddVBand="0" w:evenVBand="0" w:oddHBand="1" w:evenHBand="0" w:firstRowFirstColumn="0" w:firstRowLastColumn="0" w:lastRowFirstColumn="0" w:lastRowLastColumn="0"/>
@@ -7828,7 +7996,8 @@
           <w:p>
             <w:pPr>
               <w:pStyle w:val="Normal"/>
-              <w:widowControl/>
+              <w:widowControl w:val="false"/>
+              <w:suppressAutoHyphens w:val="true"/>
               <w:spacing w:lineRule="auto" w:line="240" w:before="0" w:after="0"/>
               <w:jc w:val="left"/>
               <w:cnfStyle w:val="000000100000" w:firstRow="0" w:lastRow="0" w:firstColumn="0" w:lastColumn="0" w:oddVBand="0" w:evenVBand="0" w:oddHBand="1" w:evenHBand="0" w:firstRowFirstColumn="0" w:firstRowLastColumn="0" w:lastRowFirstColumn="0" w:lastRowLastColumn="0"/>
@@ -7865,7 +8034,8 @@
           <w:p>
             <w:pPr>
               <w:pStyle w:val="Normal"/>
-              <w:widowControl/>
+              <w:widowControl w:val="false"/>
+              <w:suppressAutoHyphens w:val="true"/>
               <w:spacing w:lineRule="auto" w:line="240" w:before="0" w:after="0"/>
               <w:jc w:val="left"/>
               <w:rPr>
@@ -7891,16 +8061,17 @@
         </w:tc>
         <w:tc>
           <w:tcPr>
-            <w:tcW w:w="1638" w:type="dxa"/>
-            <w:tcBorders>
-              <w:left w:val="single" w:sz="2" w:space="0" w:color="666666"/>
-              <w:right w:val="single" w:sz="2" w:space="0" w:color="666666"/>
-            </w:tcBorders>
-          </w:tcPr>
-          <w:p>
-            <w:pPr>
-              <w:pStyle w:val="Normal"/>
-              <w:widowControl/>
+            <w:tcW w:w="1637" w:type="dxa"/>
+            <w:tcBorders>
+              <w:left w:val="single" w:sz="2" w:space="0" w:color="666666"/>
+              <w:right w:val="single" w:sz="2" w:space="0" w:color="666666"/>
+            </w:tcBorders>
+          </w:tcPr>
+          <w:p>
+            <w:pPr>
+              <w:pStyle w:val="Normal"/>
+              <w:widowControl w:val="false"/>
+              <w:suppressAutoHyphens w:val="true"/>
               <w:spacing w:lineRule="auto" w:line="240" w:before="0" w:after="0"/>
               <w:jc w:val="left"/>
               <w:cnfStyle w:val="000000000000" w:firstRow="0" w:lastRow="0" w:firstColumn="0" w:lastColumn="0" w:oddVBand="0" w:evenVBand="0" w:oddHBand="0" w:evenHBand="0" w:firstRowFirstColumn="0" w:firstRowLastColumn="0" w:lastRowFirstColumn="0" w:lastRowLastColumn="0"/>
@@ -7925,16 +8096,17 @@
         </w:tc>
         <w:tc>
           <w:tcPr>
-            <w:tcW w:w="1449" w:type="dxa"/>
-            <w:tcBorders>
-              <w:left w:val="single" w:sz="2" w:space="0" w:color="666666"/>
-              <w:right w:val="single" w:sz="2" w:space="0" w:color="666666"/>
-            </w:tcBorders>
-          </w:tcPr>
-          <w:p>
-            <w:pPr>
-              <w:pStyle w:val="Normal"/>
-              <w:widowControl/>
+            <w:tcW w:w="1450" w:type="dxa"/>
+            <w:tcBorders>
+              <w:left w:val="single" w:sz="2" w:space="0" w:color="666666"/>
+              <w:right w:val="single" w:sz="2" w:space="0" w:color="666666"/>
+            </w:tcBorders>
+          </w:tcPr>
+          <w:p>
+            <w:pPr>
+              <w:pStyle w:val="Normal"/>
+              <w:widowControl w:val="false"/>
+              <w:suppressAutoHyphens w:val="true"/>
               <w:spacing w:lineRule="auto" w:line="240" w:before="0" w:after="0"/>
               <w:jc w:val="left"/>
               <w:cnfStyle w:val="000000000000" w:firstRow="0" w:lastRow="0" w:firstColumn="0" w:lastColumn="0" w:oddVBand="0" w:evenVBand="0" w:oddHBand="0" w:evenHBand="0" w:firstRowFirstColumn="0" w:firstRowLastColumn="0" w:lastRowFirstColumn="0" w:lastRowLastColumn="0"/>
@@ -7968,7 +8140,8 @@
           <w:p>
             <w:pPr>
               <w:pStyle w:val="Normal"/>
-              <w:widowControl/>
+              <w:widowControl w:val="false"/>
+              <w:suppressAutoHyphens w:val="true"/>
               <w:spacing w:lineRule="auto" w:line="240" w:before="0" w:after="0"/>
               <w:jc w:val="left"/>
               <w:cnfStyle w:val="000000000000" w:firstRow="0" w:lastRow="0" w:firstColumn="0" w:lastColumn="0" w:oddVBand="0" w:evenVBand="0" w:oddHBand="0" w:evenHBand="0" w:firstRowFirstColumn="0" w:firstRowLastColumn="0" w:lastRowFirstColumn="0" w:lastRowLastColumn="0"/>
@@ -8002,7 +8175,8 @@
           <w:p>
             <w:pPr>
               <w:pStyle w:val="Normal"/>
-              <w:widowControl/>
+              <w:widowControl w:val="false"/>
+              <w:suppressAutoHyphens w:val="true"/>
               <w:spacing w:lineRule="auto" w:line="240" w:before="0" w:after="0"/>
               <w:jc w:val="left"/>
               <w:cnfStyle w:val="000000000000" w:firstRow="0" w:lastRow="0" w:firstColumn="0" w:lastColumn="0" w:oddVBand="0" w:evenVBand="0" w:oddHBand="0" w:evenHBand="0" w:firstRowFirstColumn="0" w:firstRowLastColumn="0" w:lastRowFirstColumn="0" w:lastRowLastColumn="0"/>
@@ -8035,7 +8209,8 @@
           <w:p>
             <w:pPr>
               <w:pStyle w:val="Normal"/>
-              <w:widowControl/>
+              <w:widowControl w:val="false"/>
+              <w:suppressAutoHyphens w:val="true"/>
               <w:spacing w:lineRule="auto" w:line="240" w:before="0" w:after="0"/>
               <w:jc w:val="left"/>
               <w:cnfStyle w:val="000000000000" w:firstRow="0" w:lastRow="0" w:firstColumn="0" w:lastColumn="0" w:oddVBand="0" w:evenVBand="0" w:oddHBand="0" w:evenHBand="0" w:firstRowFirstColumn="0" w:firstRowLastColumn="0" w:lastRowFirstColumn="0" w:lastRowLastColumn="0"/>
@@ -8075,7 +8250,8 @@
           <w:p>
             <w:pPr>
               <w:pStyle w:val="Normal"/>
-              <w:widowControl/>
+              <w:widowControl w:val="false"/>
+              <w:suppressAutoHyphens w:val="true"/>
               <w:spacing w:lineRule="auto" w:line="240" w:before="0" w:after="0"/>
               <w:jc w:val="left"/>
               <w:rPr>
@@ -8101,7 +8277,7 @@
         </w:tc>
         <w:tc>
           <w:tcPr>
-            <w:tcW w:w="1638" w:type="dxa"/>
+            <w:tcW w:w="1637" w:type="dxa"/>
             <w:tcBorders>
               <w:left w:val="single" w:sz="2" w:space="0" w:color="666666"/>
               <w:right w:val="single" w:sz="2" w:space="0" w:color="666666"/>
@@ -8111,7 +8287,8 @@
           <w:p>
             <w:pPr>
               <w:pStyle w:val="Normal"/>
-              <w:widowControl/>
+              <w:widowControl w:val="false"/>
+              <w:suppressAutoHyphens w:val="true"/>
               <w:spacing w:lineRule="auto" w:line="240" w:before="0" w:after="0"/>
               <w:jc w:val="left"/>
               <w:cnfStyle w:val="000000100000" w:firstRow="0" w:lastRow="0" w:firstColumn="0" w:lastColumn="0" w:oddVBand="0" w:evenVBand="0" w:oddHBand="1" w:evenHBand="0" w:firstRowFirstColumn="0" w:firstRowLastColumn="0" w:lastRowFirstColumn="0" w:lastRowLastColumn="0"/>
@@ -8136,7 +8313,7 @@
         </w:tc>
         <w:tc>
           <w:tcPr>
-            <w:tcW w:w="1449" w:type="dxa"/>
+            <w:tcW w:w="1450" w:type="dxa"/>
             <w:tcBorders>
               <w:left w:val="single" w:sz="2" w:space="0" w:color="666666"/>
               <w:right w:val="single" w:sz="2" w:space="0" w:color="666666"/>
@@ -8146,7 +8323,8 @@
           <w:p>
             <w:pPr>
               <w:pStyle w:val="Normal"/>
-              <w:widowControl/>
+              <w:widowControl w:val="false"/>
+              <w:suppressAutoHyphens w:val="true"/>
               <w:spacing w:lineRule="auto" w:line="240" w:before="0" w:after="0"/>
               <w:jc w:val="left"/>
               <w:cnfStyle w:val="000000100000" w:firstRow="0" w:lastRow="0" w:firstColumn="0" w:lastColumn="0" w:oddVBand="0" w:evenVBand="0" w:oddHBand="1" w:evenHBand="0" w:firstRowFirstColumn="0" w:firstRowLastColumn="0" w:lastRowFirstColumn="0" w:lastRowLastColumn="0"/>
@@ -8181,7 +8359,8 @@
           <w:p>
             <w:pPr>
               <w:pStyle w:val="Normal"/>
-              <w:widowControl/>
+              <w:widowControl w:val="false"/>
+              <w:suppressAutoHyphens w:val="true"/>
               <w:spacing w:lineRule="auto" w:line="240" w:before="0" w:after="0"/>
               <w:jc w:val="left"/>
               <w:cnfStyle w:val="000000100000" w:firstRow="0" w:lastRow="0" w:firstColumn="0" w:lastColumn="0" w:oddVBand="0" w:evenVBand="0" w:oddHBand="1" w:evenHBand="0" w:firstRowFirstColumn="0" w:firstRowLastColumn="0" w:lastRowFirstColumn="0" w:lastRowLastColumn="0"/>
@@ -8216,7 +8395,8 @@
           <w:p>
             <w:pPr>
               <w:pStyle w:val="Normal"/>
-              <w:widowControl/>
+              <w:widowControl w:val="false"/>
+              <w:suppressAutoHyphens w:val="true"/>
               <w:spacing w:lineRule="auto" w:line="240" w:before="0" w:after="0"/>
               <w:jc w:val="left"/>
               <w:cnfStyle w:val="000000100000" w:firstRow="0" w:lastRow="0" w:firstColumn="0" w:lastColumn="0" w:oddVBand="0" w:evenVBand="0" w:oddHBand="1" w:evenHBand="0" w:firstRowFirstColumn="0" w:firstRowLastColumn="0" w:lastRowFirstColumn="0" w:lastRowLastColumn="0"/>
@@ -8250,7 +8430,8 @@
           <w:p>
             <w:pPr>
               <w:pStyle w:val="Normal"/>
-              <w:widowControl/>
+              <w:widowControl w:val="false"/>
+              <w:suppressAutoHyphens w:val="true"/>
               <w:spacing w:lineRule="auto" w:line="240" w:before="0" w:after="0"/>
               <w:jc w:val="left"/>
               <w:cnfStyle w:val="000000100000" w:firstRow="0" w:lastRow="0" w:firstColumn="0" w:lastColumn="0" w:oddVBand="0" w:evenVBand="0" w:oddHBand="1" w:evenHBand="0" w:firstRowFirstColumn="0" w:firstRowLastColumn="0" w:lastRowFirstColumn="0" w:lastRowLastColumn="0"/>
@@ -8313,7 +8494,13 @@
         </w:rPr>
       </w:pPr>
       <w:r>
-        <w:rPr/>
+        <w:rPr>
+          <w:i/>
+          <w:iCs/>
+          <w:sz w:val="18"/>
+          <w:szCs w:val="18"/>
+          <w:lang w:val="es-CO"/>
+        </w:rPr>
       </w:r>
     </w:p>
     <w:p>
@@ -8465,6 +8652,53 @@
     <w:p>
       <w:pPr>
         <w:pStyle w:val="Normal"/>
+        <w:spacing w:lineRule="auto" w:line="240" w:before="0" w:after="11"/>
+        <w:rPr>
+          <w:rFonts w:cs="Calibri" w:cstheme="minorHAnsi"/>
+          <w:color w:val="000000"/>
+          <w:lang w:val="es-CO"/>
+        </w:rPr>
+      </w:pPr>
+      <w:r>
+        <w:rPr/>
+      </w:r>
+    </w:p>
+    <w:p>
+      <w:pPr>
+        <w:pStyle w:val="Normal"/>
+        <w:spacing w:lineRule="auto" w:line="240" w:before="0" w:after="11"/>
+        <w:rPr>
+          <w:rFonts w:cs="Calibri" w:cstheme="minorHAnsi"/>
+          <w:color w:val="000000"/>
+          <w:lang w:val="es-CO"/>
+        </w:rPr>
+      </w:pPr>
+      <w:r>
+        <w:rPr>
+          <w:rFonts w:cs="Calibri" w:cstheme="minorHAnsi"/>
+          <w:color w:val="000000"/>
+          <w:lang w:val="es-CO"/>
+        </w:rPr>
+        <w:t>El comportamiento visto temporalmente es claramente relacionado con los datos experimentales obtenidos, exceptuando de QuickSort, pero se puede asumir que en este caso, QuickSort se acerco mas a su peor caso posible ( Cuadratico ) que a su caso promedio, por lo cual sigue siendo bastante pegado a los datos recibidos previamente</w:t>
+      </w:r>
+    </w:p>
+    <w:p>
+      <w:pPr>
+        <w:pStyle w:val="Normal"/>
+        <w:spacing w:lineRule="auto" w:line="240" w:before="0" w:after="11"/>
+        <w:rPr>
+          <w:rFonts w:cs="Calibri" w:cstheme="minorHAnsi"/>
+          <w:color w:val="000000"/>
+          <w:lang w:val="es-CO"/>
+        </w:rPr>
+      </w:pPr>
+      <w:r>
+        <w:rPr/>
+      </w:r>
+    </w:p>
+    <w:p>
+      <w:pPr>
+        <w:pStyle w:val="Normal"/>
         <w:numPr>
           <w:ilvl w:val="1"/>
           <w:numId w:val="1"/>
@@ -8490,7 +8724,54 @@
           <w:color w:val="000000"/>
           <w:lang w:val="es-CO"/>
         </w:rPr>
-        <w:t xml:space="preserve">¿Existe alguna diferencia entre los resultados obtenidos al ejecutar las pruebas en diferentes máquinas? </w:t>
+        <w:t>¿Existe alguna diferencia entre los resultados obtenidos al ejecutar las pruebas en diferentes máquinas?</w:t>
+      </w:r>
+    </w:p>
+    <w:p>
+      <w:pPr>
+        <w:pStyle w:val="Normal"/>
+        <w:spacing w:lineRule="auto" w:line="240" w:before="0" w:after="11"/>
+        <w:rPr>
+          <w:rFonts w:cs="Calibri" w:cstheme="minorHAnsi"/>
+          <w:color w:val="000000"/>
+          <w:lang w:val="es-CO"/>
+        </w:rPr>
+      </w:pPr>
+      <w:r>
+        <w:rPr/>
+      </w:r>
+    </w:p>
+    <w:p>
+      <w:pPr>
+        <w:pStyle w:val="Normal"/>
+        <w:spacing w:lineRule="auto" w:line="240" w:before="0" w:after="11"/>
+        <w:rPr>
+          <w:rFonts w:cs="Calibri" w:cstheme="minorHAnsi"/>
+          <w:color w:val="000000"/>
+          <w:lang w:val="es-CO"/>
+        </w:rPr>
+      </w:pPr>
+      <w:r>
+        <w:rPr>
+          <w:rFonts w:cs="Calibri" w:cstheme="minorHAnsi"/>
+          <w:color w:val="000000"/>
+          <w:lang w:val="es-CO"/>
+        </w:rPr>
+        <w:t>La differencia existia en terminos de numeros crudos, ya que las dos maquinas no van a ser exactamente iguales, sin embargo, el comportamiento general de el crecimiento temporal fue casi identico en general</w:t>
+      </w:r>
+    </w:p>
+    <w:p>
+      <w:pPr>
+        <w:pStyle w:val="Normal"/>
+        <w:spacing w:lineRule="auto" w:line="240" w:before="0" w:after="11"/>
+        <w:rPr>
+          <w:rFonts w:cs="Calibri" w:cstheme="minorHAnsi"/>
+          <w:color w:val="000000"/>
+          <w:lang w:val="es-CO"/>
+        </w:rPr>
+      </w:pPr>
+      <w:r>
+        <w:rPr/>
       </w:r>
     </w:p>
     <w:p>
@@ -8522,6 +8803,39 @@
           <w:lang w:val="es-CO"/>
         </w:rPr>
         <w:t xml:space="preserve">De existir diferencias, ¿a qué creen que se deben? </w:t>
+      </w:r>
+    </w:p>
+    <w:p>
+      <w:pPr>
+        <w:pStyle w:val="Normal"/>
+        <w:spacing w:lineRule="auto" w:line="240" w:before="0" w:after="0"/>
+        <w:rPr>
+          <w:rFonts w:cs="Calibri" w:cstheme="minorHAnsi"/>
+          <w:color w:val="000000"/>
+          <w:lang w:val="es-CO"/>
+        </w:rPr>
+      </w:pPr>
+      <w:r>
+        <w:rPr/>
+      </w:r>
+    </w:p>
+    <w:p>
+      <w:pPr>
+        <w:pStyle w:val="Normal"/>
+        <w:spacing w:lineRule="auto" w:line="240" w:before="0" w:after="0"/>
+        <w:rPr>
+          <w:rFonts w:cs="Calibri" w:cstheme="minorHAnsi"/>
+          <w:color w:val="000000"/>
+          <w:lang w:val="es-CO"/>
+        </w:rPr>
+      </w:pPr>
+      <w:r>
+        <w:rPr>
+          <w:rFonts w:cs="Calibri" w:cstheme="minorHAnsi"/>
+          <w:color w:val="000000"/>
+          <w:lang w:val="es-CO"/>
+        </w:rPr>
+        <w:t>Como mencione previamente, las maquinas tienen differencias pequeñas, aun si tienen exactamente los mismos componentes, aparte de condiciones externas que generan differencias en los numeros totales.</w:t>
       </w:r>
     </w:p>
     <w:p>
@@ -8575,7 +8889,6 @@
             <w:tcW w:w="2942" w:type="dxa"/>
             <w:cnfStyle w:val="001000000000" w:firstRow="0" w:lastRow="0" w:firstColumn="1" w:lastColumn="0" w:oddVBand="0" w:evenVBand="0" w:oddHBand="0" w:evenHBand="0" w:firstRowFirstColumn="0" w:firstRowLastColumn="0" w:lastRowFirstColumn="0" w:lastRowLastColumn="0"/>
             <w:tcBorders>
-              <w:top w:val="nil"/>
               <w:bottom w:val="single" w:sz="12" w:space="0" w:color="666666"/>
             </w:tcBorders>
             <w:shd w:color="auto" w:fill="FFFFFF" w:themeFill="background1" w:val="clear"/>
@@ -8583,7 +8896,8 @@
           <w:p>
             <w:pPr>
               <w:pStyle w:val="Default"/>
-              <w:widowControl/>
+              <w:widowControl w:val="false"/>
+              <w:suppressAutoHyphens w:val="true"/>
               <w:spacing w:before="0" w:after="0"/>
               <w:jc w:val="left"/>
               <w:rPr>
@@ -8611,7 +8925,6 @@
           <w:tcPr>
             <w:tcW w:w="2943" w:type="dxa"/>
             <w:tcBorders>
-              <w:top w:val="nil"/>
               <w:bottom w:val="single" w:sz="12" w:space="0" w:color="666666"/>
             </w:tcBorders>
             <w:shd w:color="auto" w:fill="FFFFFF" w:themeFill="background1" w:val="clear"/>
@@ -8619,7 +8932,8 @@
           <w:p>
             <w:pPr>
               <w:pStyle w:val="Default"/>
-              <w:widowControl/>
+              <w:widowControl w:val="false"/>
+              <w:suppressAutoHyphens w:val="true"/>
               <w:spacing w:before="0" w:after="0"/>
               <w:jc w:val="left"/>
               <w:cnfStyle w:val="100000000000" w:firstRow="1" w:lastRow="0" w:firstColumn="0" w:lastColumn="0" w:oddVBand="0" w:evenVBand="0" w:oddHBand="0" w:evenHBand="0" w:firstRowFirstColumn="0" w:firstRowLastColumn="0" w:lastRowFirstColumn="0" w:lastRowLastColumn="0"/>
@@ -8648,7 +8962,6 @@
           <w:tcPr>
             <w:tcW w:w="2943" w:type="dxa"/>
             <w:tcBorders>
-              <w:top w:val="nil"/>
               <w:bottom w:val="single" w:sz="12" w:space="0" w:color="666666"/>
             </w:tcBorders>
             <w:shd w:color="auto" w:fill="FFFFFF" w:themeFill="background1" w:val="clear"/>
@@ -8656,7 +8969,8 @@
           <w:p>
             <w:pPr>
               <w:pStyle w:val="Default"/>
-              <w:widowControl/>
+              <w:widowControl w:val="false"/>
+              <w:suppressAutoHyphens w:val="true"/>
               <w:spacing w:before="0" w:after="0"/>
               <w:jc w:val="left"/>
               <w:cnfStyle w:val="100000000000" w:firstRow="1" w:lastRow="0" w:firstColumn="0" w:lastColumn="0" w:oddVBand="0" w:evenVBand="0" w:oddHBand="0" w:evenHBand="0" w:firstRowFirstColumn="0" w:firstRowLastColumn="0" w:lastRowFirstColumn="0" w:lastRowLastColumn="0"/>
@@ -8698,7 +9012,8 @@
           <w:p>
             <w:pPr>
               <w:pStyle w:val="Default"/>
-              <w:widowControl/>
+              <w:widowControl w:val="false"/>
+              <w:suppressAutoHyphens w:val="true"/>
               <w:spacing w:before="0" w:after="0"/>
               <w:jc w:val="left"/>
               <w:rPr>
@@ -8734,7 +9049,8 @@
           <w:p>
             <w:pPr>
               <w:pStyle w:val="Default"/>
-              <w:widowControl/>
+              <w:widowControl w:val="false"/>
+              <w:suppressAutoHyphens w:val="true"/>
               <w:spacing w:before="0" w:after="0"/>
               <w:jc w:val="left"/>
               <w:cnfStyle w:val="000000100000" w:firstRow="0" w:lastRow="0" w:firstColumn="0" w:lastColumn="0" w:oddVBand="0" w:evenVBand="0" w:oddHBand="1" w:evenHBand="0" w:firstRowFirstColumn="0" w:firstRowLastColumn="0" w:lastRowFirstColumn="0" w:lastRowLastColumn="0"/>
@@ -8768,7 +9084,8 @@
           <w:p>
             <w:pPr>
               <w:pStyle w:val="Default"/>
-              <w:widowControl/>
+              <w:widowControl w:val="false"/>
+              <w:suppressAutoHyphens w:val="true"/>
               <w:spacing w:before="0" w:after="0"/>
               <w:jc w:val="left"/>
               <w:cnfStyle w:val="000000100000" w:firstRow="0" w:lastRow="0" w:firstColumn="0" w:lastColumn="0" w:oddVBand="0" w:evenVBand="0" w:oddHBand="1" w:evenHBand="0" w:firstRowFirstColumn="0" w:firstRowLastColumn="0" w:lastRowFirstColumn="0" w:lastRowLastColumn="0"/>
@@ -8781,12 +9098,12 @@
             </w:pPr>
             <w:r>
               <w:rPr>
-                <w:rFonts w:eastAsia="游明朝" w:cs="Arial" w:ascii="Arial" w:hAnsi="Arial"/>
-                <w:kern w:val="0"/>
-                <w:sz w:val="20"/>
-                <w:szCs w:val="20"/>
-                <w:lang w:val="en-US" w:eastAsia="ja-JP" w:bidi="ar-SA"/>
-              </w:rPr>
+                <w:rFonts w:cs="Arial" w:ascii="Arial" w:hAnsi="Arial"/>
+                <w:sz w:val="20"/>
+                <w:szCs w:val="20"/>
+                <w:lang w:val="es-CO"/>
+              </w:rPr>
+              <w:t>O(n^4)</w:t>
             </w:r>
           </w:p>
         </w:tc>
@@ -8804,7 +9121,8 @@
           <w:p>
             <w:pPr>
               <w:pStyle w:val="Default"/>
-              <w:widowControl/>
+              <w:widowControl w:val="false"/>
+              <w:suppressAutoHyphens w:val="true"/>
               <w:spacing w:before="0" w:after="0"/>
               <w:jc w:val="left"/>
               <w:rPr>
@@ -8839,7 +9157,8 @@
           <w:p>
             <w:pPr>
               <w:pStyle w:val="Default"/>
-              <w:widowControl/>
+              <w:widowControl w:val="false"/>
+              <w:suppressAutoHyphens w:val="true"/>
               <w:spacing w:before="0" w:after="0"/>
               <w:jc w:val="left"/>
               <w:cnfStyle w:val="000000000000" w:firstRow="0" w:lastRow="0" w:firstColumn="0" w:lastColumn="0" w:oddVBand="0" w:evenVBand="0" w:oddHBand="0" w:evenHBand="0" w:firstRowFirstColumn="0" w:firstRowLastColumn="0" w:lastRowFirstColumn="0" w:lastRowLastColumn="0"/>
@@ -8852,12 +9171,12 @@
             </w:pPr>
             <w:r>
               <w:rPr>
-                <w:rFonts w:eastAsia="游明朝" w:cs="Arial" w:ascii="Arial" w:hAnsi="Arial"/>
-                <w:kern w:val="0"/>
-                <w:sz w:val="20"/>
-                <w:szCs w:val="20"/>
-                <w:lang w:val="en-US" w:eastAsia="ja-JP" w:bidi="ar-SA"/>
-              </w:rPr>
+                <w:rFonts w:cs="Arial" w:ascii="Arial" w:hAnsi="Arial"/>
+                <w:sz w:val="20"/>
+                <w:szCs w:val="20"/>
+                <w:lang w:val="es-CO"/>
+              </w:rPr>
+              <w:t>O(n^3/2)</w:t>
             </w:r>
           </w:p>
         </w:tc>
@@ -8871,7 +9190,8 @@
           <w:p>
             <w:pPr>
               <w:pStyle w:val="Default"/>
-              <w:widowControl/>
+              <w:widowControl w:val="false"/>
+              <w:suppressAutoHyphens w:val="true"/>
               <w:spacing w:before="0" w:after="0"/>
               <w:jc w:val="left"/>
               <w:cnfStyle w:val="000000000000" w:firstRow="0" w:lastRow="0" w:firstColumn="0" w:lastColumn="0" w:oddVBand="0" w:evenVBand="0" w:oddHBand="0" w:evenHBand="0" w:firstRowFirstColumn="0" w:firstRowLastColumn="0" w:lastRowFirstColumn="0" w:lastRowLastColumn="0"/>
@@ -8884,11 +9204,10 @@
             </w:pPr>
             <w:r>
               <w:rPr>
-                <w:rFonts w:eastAsia="游明朝" w:cs="Arial" w:ascii="Arial" w:hAnsi="Arial"/>
-                <w:kern w:val="0"/>
-                <w:sz w:val="20"/>
-                <w:szCs w:val="20"/>
-                <w:lang w:val="en-US" w:eastAsia="ja-JP" w:bidi="ar-SA"/>
+                <w:rFonts w:cs="Arial" w:ascii="Arial" w:hAnsi="Arial"/>
+                <w:sz w:val="20"/>
+                <w:szCs w:val="20"/>
+                <w:lang w:val="es-CO"/>
               </w:rPr>
             </w:r>
           </w:p>
@@ -8910,7 +9229,8 @@
           <w:p>
             <w:pPr>
               <w:pStyle w:val="Default"/>
-              <w:widowControl/>
+              <w:widowControl w:val="false"/>
+              <w:suppressAutoHyphens w:val="true"/>
               <w:spacing w:before="0" w:after="0"/>
               <w:jc w:val="left"/>
               <w:rPr>
@@ -8946,7 +9266,8 @@
           <w:p>
             <w:pPr>
               <w:pStyle w:val="Default"/>
-              <w:widowControl/>
+              <w:widowControl w:val="false"/>
+              <w:suppressAutoHyphens w:val="true"/>
               <w:spacing w:before="0" w:after="0"/>
               <w:jc w:val="left"/>
               <w:cnfStyle w:val="000000100000" w:firstRow="0" w:lastRow="0" w:firstColumn="0" w:lastColumn="0" w:oddVBand="0" w:evenVBand="0" w:oddHBand="1" w:evenHBand="0" w:firstRowFirstColumn="0" w:firstRowLastColumn="0" w:lastRowFirstColumn="0" w:lastRowLastColumn="0"/>
@@ -8959,12 +9280,12 @@
             </w:pPr>
             <w:r>
               <w:rPr>
-                <w:rFonts w:eastAsia="游明朝" w:cs="Arial" w:ascii="Arial" w:hAnsi="Arial"/>
-                <w:kern w:val="0"/>
-                <w:sz w:val="20"/>
-                <w:szCs w:val="20"/>
-                <w:lang w:val="en-US" w:eastAsia="ja-JP" w:bidi="ar-SA"/>
-              </w:rPr>
+                <w:rFonts w:cs="Arial" w:ascii="Arial" w:hAnsi="Arial"/>
+                <w:sz w:val="20"/>
+                <w:szCs w:val="20"/>
+                <w:lang w:val="es-CO"/>
+              </w:rPr>
+              <w:t>O(nlog(n))</w:t>
             </w:r>
           </w:p>
         </w:tc>
@@ -8979,7 +9300,8 @@
           <w:p>
             <w:pPr>
               <w:pStyle w:val="Default"/>
-              <w:widowControl/>
+              <w:widowControl w:val="false"/>
+              <w:suppressAutoHyphens w:val="true"/>
               <w:spacing w:before="0" w:after="0"/>
               <w:jc w:val="left"/>
               <w:cnfStyle w:val="000000100000" w:firstRow="0" w:lastRow="0" w:firstColumn="0" w:lastColumn="0" w:oddVBand="0" w:evenVBand="0" w:oddHBand="1" w:evenHBand="0" w:firstRowFirstColumn="0" w:firstRowLastColumn="0" w:lastRowFirstColumn="0" w:lastRowLastColumn="0"/>
@@ -8992,12 +9314,12 @@
             </w:pPr>
             <w:r>
               <w:rPr>
-                <w:rFonts w:eastAsia="游明朝" w:cs="Arial" w:ascii="Arial" w:hAnsi="Arial"/>
-                <w:kern w:val="0"/>
-                <w:sz w:val="20"/>
-                <w:szCs w:val="20"/>
-                <w:lang w:val="en-US" w:eastAsia="ja-JP" w:bidi="ar-SA"/>
-              </w:rPr>
+                <w:rFonts w:cs="Arial" w:ascii="Arial" w:hAnsi="Arial"/>
+                <w:sz w:val="20"/>
+                <w:szCs w:val="20"/>
+                <w:lang w:val="es-CO"/>
+              </w:rPr>
+              <w:t>O(n^2)</w:t>
             </w:r>
           </w:p>
         </w:tc>
@@ -9015,7 +9337,8 @@
           <w:p>
             <w:pPr>
               <w:pStyle w:val="Default"/>
-              <w:widowControl/>
+              <w:widowControl w:val="false"/>
+              <w:suppressAutoHyphens w:val="true"/>
               <w:spacing w:before="0" w:after="0"/>
               <w:jc w:val="left"/>
               <w:rPr>
@@ -9050,7 +9373,8 @@
           <w:p>
             <w:pPr>
               <w:pStyle w:val="Default"/>
-              <w:widowControl/>
+              <w:widowControl w:val="false"/>
+              <w:suppressAutoHyphens w:val="true"/>
               <w:spacing w:before="0" w:after="0"/>
               <w:jc w:val="left"/>
               <w:cnfStyle w:val="000000000000" w:firstRow="0" w:lastRow="0" w:firstColumn="0" w:lastColumn="0" w:oddVBand="0" w:evenVBand="0" w:oddHBand="0" w:evenHBand="0" w:firstRowFirstColumn="0" w:firstRowLastColumn="0" w:lastRowFirstColumn="0" w:lastRowLastColumn="0"/>
@@ -9063,12 +9387,12 @@
             </w:pPr>
             <w:r>
               <w:rPr>
-                <w:rFonts w:eastAsia="游明朝" w:cs="Arial" w:ascii="Arial" w:hAnsi="Arial"/>
-                <w:kern w:val="0"/>
-                <w:sz w:val="20"/>
-                <w:szCs w:val="20"/>
-                <w:lang w:val="en-US" w:eastAsia="ja-JP" w:bidi="ar-SA"/>
-              </w:rPr>
+                <w:rFonts w:cs="Arial" w:ascii="Arial" w:hAnsi="Arial"/>
+                <w:sz w:val="20"/>
+                <w:szCs w:val="20"/>
+                <w:lang w:val="es-CO"/>
+              </w:rPr>
+              <w:t>O(nlog(n))</w:t>
             </w:r>
           </w:p>
         </w:tc>
@@ -9082,7 +9406,8 @@
           <w:p>
             <w:pPr>
               <w:pStyle w:val="Default"/>
-              <w:widowControl/>
+              <w:widowControl w:val="false"/>
+              <w:suppressAutoHyphens w:val="true"/>
               <w:spacing w:before="0" w:after="0"/>
               <w:jc w:val="left"/>
               <w:cnfStyle w:val="000000000000" w:firstRow="0" w:lastRow="0" w:firstColumn="0" w:lastColumn="0" w:oddVBand="0" w:evenVBand="0" w:oddHBand="0" w:evenHBand="0" w:firstRowFirstColumn="0" w:firstRowLastColumn="0" w:lastRowFirstColumn="0" w:lastRowLastColumn="0"/>
@@ -9095,12 +9420,12 @@
             </w:pPr>
             <w:r>
               <w:rPr>
-                <w:rFonts w:eastAsia="游明朝" w:cs="Arial" w:ascii="Arial" w:hAnsi="Arial"/>
-                <w:kern w:val="0"/>
-                <w:sz w:val="20"/>
-                <w:szCs w:val="20"/>
-                <w:lang w:val="en-US" w:eastAsia="ja-JP" w:bidi="ar-SA"/>
-              </w:rPr>
+                <w:rFonts w:cs="Arial" w:ascii="Arial" w:hAnsi="Arial"/>
+                <w:sz w:val="20"/>
+                <w:szCs w:val="20"/>
+                <w:lang w:val="es-CO"/>
+              </w:rPr>
+              <w:t>O(n^3)</w:t>
             </w:r>
           </w:p>
         </w:tc>
@@ -9173,6 +9498,53 @@
     <w:p>
       <w:pPr>
         <w:pStyle w:val="Normal"/>
+        <w:spacing w:lineRule="auto" w:line="240" w:before="0" w:after="12"/>
+        <w:rPr>
+          <w:rFonts w:cs="Calibri" w:cstheme="minorHAnsi"/>
+          <w:color w:val="000000"/>
+          <w:lang w:val="es-CO"/>
+        </w:rPr>
+      </w:pPr>
+      <w:r>
+        <w:rPr/>
+      </w:r>
+    </w:p>
+    <w:p>
+      <w:pPr>
+        <w:pStyle w:val="Normal"/>
+        <w:spacing w:lineRule="auto" w:line="240" w:before="0" w:after="12"/>
+        <w:rPr>
+          <w:rFonts w:cs="Calibri" w:cstheme="minorHAnsi"/>
+          <w:color w:val="000000"/>
+          <w:lang w:val="es-CO"/>
+        </w:rPr>
+      </w:pPr>
+      <w:r>
+        <w:rPr>
+          <w:rFonts w:cs="Calibri" w:cstheme="minorHAnsi"/>
+          <w:color w:val="000000"/>
+          <w:lang w:val="es-CO"/>
+        </w:rPr>
+        <w:t>En tiempo de ejecucion, ARRAY_LIST rompe cualquier intento de LINKED_LIST de intentar ser mas rapida, esto debido a su pesimo tiempo en lectura de elementos en la lista, que genera que mover elementos en general sea extremadamente lento.</w:t>
+      </w:r>
+    </w:p>
+    <w:p>
+      <w:pPr>
+        <w:pStyle w:val="Normal"/>
+        <w:spacing w:lineRule="auto" w:line="240" w:before="0" w:after="12"/>
+        <w:rPr>
+          <w:rFonts w:cs="Calibri" w:cstheme="minorHAnsi"/>
+          <w:color w:val="000000"/>
+          <w:lang w:val="es-CO"/>
+        </w:rPr>
+      </w:pPr>
+      <w:r>
+        <w:rPr/>
+      </w:r>
+    </w:p>
+    <w:p>
+      <w:pPr>
+        <w:pStyle w:val="Normal"/>
         <w:numPr>
           <w:ilvl w:val="0"/>
           <w:numId w:val="2"/>
@@ -9191,6 +9563,138 @@
           <w:lang w:val="es-CO"/>
         </w:rPr>
         <w:t xml:space="preserve">Teniendo en cuenta las pruebas de tiempo de ejecución reportadas por los algoritmos de ordenamiento probados (iterativos y recursivos), proponga un listado de estos ordenarlos de menor a mayor teniendo en cuenta el tiempo de ejecución que toma ordenar las obras de arte. </w:t>
+      </w:r>
+    </w:p>
+    <w:p>
+      <w:pPr>
+        <w:pStyle w:val="Normal"/>
+        <w:spacing w:lineRule="auto" w:line="240" w:before="0" w:after="0"/>
+        <w:rPr>
+          <w:rFonts w:cs="Calibri" w:cstheme="minorHAnsi"/>
+          <w:color w:val="000000"/>
+          <w:lang w:val="es-CO"/>
+        </w:rPr>
+      </w:pPr>
+      <w:r>
+        <w:rPr/>
+      </w:r>
+    </w:p>
+    <w:p>
+      <w:pPr>
+        <w:pStyle w:val="Normal"/>
+        <w:spacing w:lineRule="auto" w:line="240" w:before="0" w:after="0"/>
+        <w:rPr>
+          <w:rFonts w:cs="Calibri" w:cstheme="minorHAnsi"/>
+          <w:color w:val="000000"/>
+          <w:lang w:val="es-CO"/>
+        </w:rPr>
+      </w:pPr>
+      <w:r>
+        <w:rPr>
+          <w:rFonts w:cs="Calibri" w:cstheme="minorHAnsi"/>
+          <w:color w:val="000000"/>
+          <w:lang w:val="es-CO"/>
+        </w:rPr>
+        <w:t>1. MergeSort</w:t>
+      </w:r>
+    </w:p>
+    <w:p>
+      <w:pPr>
+        <w:pStyle w:val="Normal"/>
+        <w:spacing w:lineRule="auto" w:line="240" w:before="0" w:after="0"/>
+        <w:rPr>
+          <w:rFonts w:cs="Calibri" w:cstheme="minorHAnsi"/>
+          <w:color w:val="000000"/>
+          <w:lang w:val="es-CO"/>
+        </w:rPr>
+      </w:pPr>
+      <w:r>
+        <w:rPr/>
+      </w:r>
+    </w:p>
+    <w:p>
+      <w:pPr>
+        <w:pStyle w:val="Normal"/>
+        <w:spacing w:lineRule="auto" w:line="240" w:before="0" w:after="0"/>
+        <w:rPr>
+          <w:rFonts w:cs="Calibri" w:cstheme="minorHAnsi"/>
+          <w:color w:val="000000"/>
+          <w:lang w:val="es-CO"/>
+        </w:rPr>
+      </w:pPr>
+      <w:r>
+        <w:rPr>
+          <w:rFonts w:cs="Calibri" w:cstheme="minorHAnsi"/>
+          <w:color w:val="000000"/>
+          <w:lang w:val="es-CO"/>
+        </w:rPr>
+        <w:t>2. ShellSort</w:t>
+      </w:r>
+    </w:p>
+    <w:p>
+      <w:pPr>
+        <w:pStyle w:val="Normal"/>
+        <w:spacing w:lineRule="auto" w:line="240" w:before="0" w:after="0"/>
+        <w:rPr>
+          <w:rFonts w:cs="Calibri" w:cstheme="minorHAnsi"/>
+          <w:color w:val="000000"/>
+          <w:lang w:val="es-CO"/>
+        </w:rPr>
+      </w:pPr>
+      <w:r>
+        <w:rPr/>
+      </w:r>
+    </w:p>
+    <w:p>
+      <w:pPr>
+        <w:pStyle w:val="Normal"/>
+        <w:spacing w:lineRule="auto" w:line="240" w:before="0" w:after="0"/>
+        <w:rPr>
+          <w:rFonts w:cs="Calibri" w:cstheme="minorHAnsi"/>
+          <w:color w:val="000000"/>
+          <w:lang w:val="es-CO"/>
+        </w:rPr>
+      </w:pPr>
+      <w:r>
+        <w:rPr>
+          <w:rFonts w:cs="Calibri" w:cstheme="minorHAnsi"/>
+          <w:color w:val="000000"/>
+          <w:lang w:val="es-CO"/>
+        </w:rPr>
+        <w:t>3. QuickSort</w:t>
+      </w:r>
+    </w:p>
+    <w:p>
+      <w:pPr>
+        <w:pStyle w:val="Normal"/>
+        <w:spacing w:lineRule="auto" w:line="240" w:before="0" w:after="0"/>
+        <w:rPr>
+          <w:rFonts w:cs="Calibri" w:cstheme="minorHAnsi"/>
+          <w:color w:val="000000"/>
+          <w:lang w:val="es-CO"/>
+        </w:rPr>
+      </w:pPr>
+      <w:r>
+        <w:rPr/>
+      </w:r>
+    </w:p>
+    <w:p>
+      <w:pPr>
+        <w:pStyle w:val="Normal"/>
+        <w:spacing w:lineRule="auto" w:line="240" w:before="0" w:after="0"/>
+        <w:rPr>
+          <w:rFonts w:cs="Calibri" w:cstheme="minorHAnsi"/>
+          <w:color w:val="000000"/>
+          <w:lang w:val="es-CO"/>
+        </w:rPr>
+      </w:pPr>
+      <w:r>
+        <w:rPr>
+          <w:rFonts w:cs="Calibri" w:cstheme="minorHAnsi"/>
+          <w:color w:val="000000"/>
+          <w:lang w:val="es-CO"/>
+        </w:rPr>
+        <w:t>4. InsertionSort</w:t>
       </w:r>
     </w:p>
     <w:p>
@@ -9970,6 +10474,7 @@
     <w:rsid w:val="009f172d"/>
     <w:pPr>
       <w:widowControl/>
+      <w:suppressAutoHyphens w:val="true"/>
       <w:bidi w:val="0"/>
       <w:spacing w:lineRule="auto" w:line="259" w:before="0" w:after="160"/>
       <w:jc w:val="left"/>
@@ -10062,12 +10567,13 @@
     <w:rsid w:val="00c749b8"/>
     <w:pPr>
       <w:widowControl/>
+      <w:suppressAutoHyphens w:val="true"/>
       <w:bidi w:val="0"/>
       <w:spacing w:lineRule="auto" w:line="240" w:before="0" w:after="0"/>
       <w:jc w:val="left"/>
     </w:pPr>
     <w:rPr>
-      <w:rFonts w:ascii="Dax-Regular" w:hAnsi="Dax-Regular" w:cs="Dax-Regular" w:eastAsia="游明朝"/>
+      <w:rFonts w:ascii="Dax-Regular" w:hAnsi="Dax-Regular" w:eastAsia="游明朝" w:cs="Dax-Regular"/>
       <w:color w:val="000000"/>
       <w:kern w:val="0"/>
       <w:sz w:val="24"/>

</xml_diff>